<commit_message>
finished basic canvas functions
</commit_message>
<xml_diff>
--- a/docs/פרוייקט גל בן-שך.docx
+++ b/docs/פרוייקט גל בן-שך.docx
@@ -2891,6 +2891,13 @@
               </w:rPr>
               <w:t xml:space="preserve">הצעה ראשונית </w:t>
             </w:r>
+            <w:r>
+              <w:rPr>
+                <w:rFonts w:hint="cs"/>
+                <w:rtl/>
+              </w:rPr>
+              <w:t>וארכיטקטורה</w:t>
+            </w:r>
           </w:p>
         </w:tc>
         <w:tc>
@@ -3340,7 +3347,7 @@
         <w:spacing w:after="120" w:line="240" w:lineRule="auto"/>
         <w:jc w:val="both"/>
         <w:rPr>
-          <w:rFonts w:asciiTheme="minorBidi" w:hAnsiTheme="minorBidi" w:hint="cs"/>
+          <w:rFonts w:asciiTheme="minorBidi" w:hAnsiTheme="minorBidi"/>
           <w:rtl/>
         </w:rPr>
       </w:pPr>
@@ -3448,18 +3455,860 @@
     </w:p>
     <w:p>
       <w:pPr>
+        <w:pStyle w:val="Heading1"/>
+        <w:rPr>
+          <w:rtl/>
+        </w:rPr>
+      </w:pPr>
+      <w:bookmarkStart w:id="6" w:name="_Toc79927560"/>
+      <w:bookmarkStart w:id="7" w:name="_Toc79927737"/>
+      <w:bookmarkStart w:id="8" w:name="_Toc79928640"/>
+      <w:bookmarkStart w:id="9" w:name="_Toc81207088"/>
+      <w:r>
+        <w:rPr>
+          <w:rtl/>
+        </w:rPr>
+        <w:t>סביבת העבודה</w:t>
+      </w:r>
+      <w:r>
+        <w:rPr>
+          <w:rFonts w:hint="cs"/>
+          <w:rtl/>
+        </w:rPr>
+        <w:t xml:space="preserve"> </w:t>
+      </w:r>
+      <w:bookmarkEnd w:id="6"/>
+      <w:bookmarkEnd w:id="7"/>
+      <w:bookmarkEnd w:id="8"/>
+      <w:r>
+        <w:rPr>
+          <w:rFonts w:hint="cs"/>
+          <w:rtl/>
+        </w:rPr>
+        <w:t>בפרויקט</w:t>
+      </w:r>
+      <w:bookmarkEnd w:id="9"/>
+    </w:p>
+    <w:p/>
+    <w:p>
+      <w:pPr>
+        <w:pStyle w:val="Heading2"/>
+        <w:rPr>
+          <w:rtl/>
+        </w:rPr>
+      </w:pPr>
+      <w:bookmarkStart w:id="10" w:name="_Toc79927561"/>
+      <w:bookmarkStart w:id="11" w:name="_Toc79927738"/>
+      <w:bookmarkStart w:id="12" w:name="_Toc79928641"/>
+      <w:bookmarkStart w:id="13" w:name="_Toc81207089"/>
+      <w:r>
+        <w:rPr>
+          <w:rFonts w:hint="cs"/>
+          <w:rtl/>
+        </w:rPr>
+        <w:t>טכנולוגיות בשימוש</w:t>
+      </w:r>
+      <w:r>
+        <w:rPr>
+          <w:rtl/>
+        </w:rPr>
+        <w:t xml:space="preserve"> </w:t>
+      </w:r>
+      <w:r>
+        <w:rPr>
+          <w:rFonts w:hint="cs"/>
+          <w:rtl/>
+        </w:rPr>
+        <w:t>בפרויקט</w:t>
+      </w:r>
+      <w:bookmarkEnd w:id="10"/>
+      <w:bookmarkEnd w:id="11"/>
+      <w:bookmarkEnd w:id="12"/>
+      <w:bookmarkEnd w:id="13"/>
+    </w:p>
+    <w:p>
+      <w:pPr>
+        <w:pStyle w:val="ListParagraph"/>
+        <w:numPr>
+          <w:ilvl w:val="0"/>
+          <w:numId w:val="35"/>
+        </w:numPr>
+      </w:pPr>
+      <w:r>
+        <w:rPr>
+          <w:rFonts w:hint="cs"/>
+          <w:rtl/>
+        </w:rPr>
+        <w:t xml:space="preserve">תקשורת השרת והקליינטים תתבצע בעזרת </w:t>
+      </w:r>
+      <w:proofErr w:type="spellStart"/>
+      <w:r>
+        <w:rPr>
+          <w:rFonts w:hint="cs"/>
+          <w:rtl/>
+        </w:rPr>
+        <w:t>פייתון</w:t>
+      </w:r>
+      <w:proofErr w:type="spellEnd"/>
+      <w:r>
+        <w:rPr>
+          <w:rFonts w:hint="cs"/>
+          <w:rtl/>
+        </w:rPr>
+        <w:t xml:space="preserve"> </w:t>
+      </w:r>
+      <w:r>
+        <w:t>socket</w:t>
+      </w:r>
+      <w:r>
+        <w:rPr>
+          <w:rFonts w:hint="cs"/>
+          <w:rtl/>
+        </w:rPr>
+        <w:t xml:space="preserve"> ושרת מרובה משתמשים. והאינטראקציה של הקליינט תוצג בעזרת </w:t>
+      </w:r>
+      <w:r>
+        <w:t>html</w:t>
+      </w:r>
+      <w:r>
+        <w:rPr>
+          <w:rFonts w:hint="cs"/>
+          <w:rtl/>
+        </w:rPr>
+        <w:t xml:space="preserve"> ו-</w:t>
+      </w:r>
+      <w:proofErr w:type="spellStart"/>
+      <w:r>
+        <w:t>javascript</w:t>
+      </w:r>
+      <w:proofErr w:type="spellEnd"/>
+      <w:r>
+        <w:rPr>
+          <w:rFonts w:hint="cs"/>
+          <w:rtl/>
+        </w:rPr>
+        <w:t xml:space="preserve"> ויוצג ב</w:t>
+      </w:r>
+      <w:r>
+        <w:t>browser-</w:t>
+      </w:r>
+      <w:r>
+        <w:rPr>
+          <w:rFonts w:hint="cs"/>
+          <w:rtl/>
+        </w:rPr>
+        <w:t>. מידע המשתמש ישמר על השרת באופן מוצפן.</w:t>
+      </w:r>
+    </w:p>
+    <w:p>
+      <w:pPr>
+        <w:pStyle w:val="ListParagraph"/>
+        <w:numPr>
+          <w:ilvl w:val="0"/>
+          <w:numId w:val="35"/>
+        </w:numPr>
+        <w:rPr>
+          <w:rtl/>
+        </w:rPr>
+      </w:pPr>
+      <w:r>
+        <w:rPr>
+          <w:rFonts w:hint="cs"/>
+          <w:rtl/>
+        </w:rPr>
+        <w:t xml:space="preserve">כדי לקבל את חוזק הלחיצה של משתמש אשר משתמש בעט, אשתמש בתוספת </w:t>
+      </w:r>
+      <w:hyperlink r:id="rId12" w:history="1">
+        <w:r>
+          <w:rPr>
+            <w:rStyle w:val="Hyperlink"/>
+          </w:rPr>
+          <w:t>https://pressurejs.com</w:t>
+        </w:r>
+        <w:r>
+          <w:rPr>
+            <w:rStyle w:val="Hyperlink"/>
+            <w:rtl/>
+          </w:rPr>
+          <w:t>/</w:t>
+        </w:r>
+      </w:hyperlink>
+      <w:r>
+        <w:rPr>
+          <w:rFonts w:hint="cs"/>
+          <w:rtl/>
+        </w:rPr>
+        <w:t>.</w:t>
+      </w:r>
+    </w:p>
+    <w:p>
+      <w:pPr>
+        <w:ind w:left="360"/>
+      </w:pPr>
+    </w:p>
+    <w:p>
+      <w:pPr>
+        <w:rPr>
+          <w:rtl/>
+        </w:rPr>
+      </w:pPr>
+    </w:p>
+    <w:p/>
+    <w:p>
+      <w:pPr>
+        <w:pStyle w:val="Heading2"/>
+      </w:pPr>
+      <w:bookmarkStart w:id="14" w:name="_Toc79927563"/>
+      <w:bookmarkStart w:id="15" w:name="_Toc79927740"/>
+      <w:bookmarkStart w:id="16" w:name="_Toc79928642"/>
+      <w:bookmarkStart w:id="17" w:name="_Toc81207090"/>
+      <w:r>
+        <w:rPr>
+          <w:rtl/>
+        </w:rPr>
+        <w:t xml:space="preserve">מדריך </w:t>
+      </w:r>
+      <w:bookmarkEnd w:id="14"/>
+      <w:bookmarkEnd w:id="15"/>
+      <w:bookmarkEnd w:id="16"/>
+      <w:r>
+        <w:rPr>
+          <w:rFonts w:hint="cs"/>
+          <w:rtl/>
+        </w:rPr>
+        <w:t>למשתמש</w:t>
+      </w:r>
+      <w:bookmarkEnd w:id="17"/>
+    </w:p>
+    <w:p>
+      <w:pPr>
+        <w:pStyle w:val="ListParagraph"/>
+        <w:numPr>
+          <w:ilvl w:val="0"/>
+          <w:numId w:val="35"/>
+        </w:numPr>
         <w:shd w:val="clear" w:color="auto" w:fill="FFFFFF"/>
         <w:spacing w:after="120" w:line="240" w:lineRule="auto"/>
         <w:jc w:val="both"/>
         <w:rPr>
+          <w:rFonts w:asciiTheme="minorBidi" w:hAnsiTheme="minorBidi"/>
+        </w:rPr>
+      </w:pPr>
+      <w:r>
+        <w:rPr>
           <w:rFonts w:asciiTheme="minorBidi" w:hAnsiTheme="minorBidi" w:hint="cs"/>
+          <w:rtl/>
+        </w:rPr>
+        <w:t xml:space="preserve">כל שיש על המשתמש לעשות הוא להתחבר לכתובת השרת ולהיכנס </w:t>
+      </w:r>
+      <w:proofErr w:type="spellStart"/>
+      <w:r>
+        <w:rPr>
+          <w:rFonts w:asciiTheme="minorBidi" w:hAnsiTheme="minorBidi" w:hint="cs"/>
+          <w:rtl/>
+        </w:rPr>
+        <w:t>ליוזר</w:t>
+      </w:r>
+      <w:proofErr w:type="spellEnd"/>
+      <w:r>
+        <w:rPr>
+          <w:rFonts w:asciiTheme="minorBidi" w:hAnsiTheme="minorBidi" w:hint="cs"/>
+          <w:rtl/>
+        </w:rPr>
+        <w:t xml:space="preserve"> שלו.</w:t>
+      </w:r>
+    </w:p>
+    <w:p>
+      <w:pPr>
+        <w:pStyle w:val="ListParagraph"/>
+        <w:numPr>
+          <w:ilvl w:val="0"/>
+          <w:numId w:val="35"/>
+        </w:numPr>
+        <w:shd w:val="clear" w:color="auto" w:fill="FFFFFF"/>
+        <w:spacing w:after="120" w:line="240" w:lineRule="auto"/>
+        <w:jc w:val="both"/>
+        <w:rPr>
+          <w:rFonts w:asciiTheme="minorBidi" w:hAnsiTheme="minorBidi"/>
+        </w:rPr>
+      </w:pPr>
+      <w:r>
+        <w:rPr>
+          <w:rFonts w:asciiTheme="minorBidi" w:hAnsiTheme="minorBidi" w:hint="cs"/>
+          <w:rtl/>
+        </w:rPr>
+        <w:t xml:space="preserve">לאחר שנכנס, יכול ליצור </w:t>
+      </w:r>
+      <w:r>
+        <w:rPr>
+          <w:rFonts w:asciiTheme="minorBidi" w:hAnsiTheme="minorBidi" w:hint="cs"/>
+          <w:rtl/>
+        </w:rPr>
+        <w:t>מחברת חדשה ולכתוב בה ולשמור אותה</w:t>
+      </w:r>
+    </w:p>
+    <w:p>
+      <w:pPr>
+        <w:pStyle w:val="ListParagraph"/>
+        <w:numPr>
+          <w:ilvl w:val="0"/>
+          <w:numId w:val="35"/>
+        </w:numPr>
+        <w:shd w:val="clear" w:color="auto" w:fill="FFFFFF"/>
+        <w:spacing w:after="120" w:line="240" w:lineRule="auto"/>
+        <w:jc w:val="both"/>
+        <w:rPr>
+          <w:rFonts w:asciiTheme="minorBidi" w:hAnsiTheme="minorBidi"/>
+        </w:rPr>
+      </w:pPr>
+      <w:r>
+        <w:rPr>
+          <w:rFonts w:asciiTheme="minorBidi" w:hAnsiTheme="minorBidi" w:hint="cs"/>
+          <w:color w:val="7030A0"/>
+          <w:rtl/>
+        </w:rPr>
+        <w:t>המשתמש יוכל לבחור להכניס את כתב היד שלו למערכת אשר לאחר מכן תאפשר לו להפוך את המחברת שלו לכתב יד. (אוסיף את זה בסוף)</w:t>
+      </w:r>
+    </w:p>
+    <w:p>
+      <w:pPr>
+        <w:bidi w:val="0"/>
+        <w:spacing w:after="160" w:line="259" w:lineRule="auto"/>
+        <w:ind w:left="0"/>
+        <w:rPr>
+          <w:rFonts w:asciiTheme="minorBidi" w:hAnsiTheme="minorBidi"/>
+          <w:color w:val="7030A0"/>
+          <w:rtl/>
+        </w:rPr>
+      </w:pPr>
+      <w:r>
+        <w:rPr>
+          <w:rFonts w:asciiTheme="minorBidi" w:hAnsiTheme="minorBidi"/>
+          <w:color w:val="7030A0"/>
+          <w:rtl/>
+        </w:rPr>
+        <w:br w:type="page"/>
+      </w:r>
+    </w:p>
+    <w:p>
+      <w:pPr>
+        <w:shd w:val="clear" w:color="auto" w:fill="FFFFFF"/>
+        <w:spacing w:after="120" w:line="240" w:lineRule="auto"/>
+        <w:jc w:val="both"/>
+        <w:rPr>
+          <w:rFonts w:asciiTheme="minorBidi" w:hAnsiTheme="minorBidi"/>
+        </w:rPr>
+      </w:pPr>
+    </w:p>
+    <w:p>
+      <w:pPr>
+        <w:pStyle w:val="Heading1"/>
+        <w:rPr>
+          <w:rtl/>
+        </w:rPr>
+      </w:pPr>
+      <w:bookmarkStart w:id="18" w:name="_Toc81207091"/>
+      <w:r>
+        <w:rPr>
+          <w:rFonts w:hint="cs"/>
+          <w:rtl/>
+        </w:rPr>
+        <w:t>אפיון דרישות וארכיטקטורת המערכת</w:t>
+      </w:r>
+      <w:bookmarkEnd w:id="18"/>
+    </w:p>
+    <w:p/>
+    <w:p>
+      <w:pPr>
+        <w:pStyle w:val="Heading2"/>
+      </w:pPr>
+      <w:bookmarkStart w:id="19" w:name="_Toc79927566"/>
+      <w:bookmarkStart w:id="20" w:name="_Toc79927743"/>
+      <w:bookmarkStart w:id="21" w:name="_Toc79928645"/>
+      <w:bookmarkStart w:id="22" w:name="_Toc81207092"/>
+      <w:r>
+        <w:rPr>
+          <w:rFonts w:hint="cs"/>
+          <w:rtl/>
+        </w:rPr>
+        <w:t xml:space="preserve">דרישות </w:t>
+      </w:r>
+      <w:bookmarkEnd w:id="19"/>
+      <w:bookmarkEnd w:id="20"/>
+      <w:bookmarkEnd w:id="21"/>
+      <w:r>
+        <w:rPr>
+          <w:rFonts w:hint="cs"/>
+          <w:rtl/>
+        </w:rPr>
+        <w:t xml:space="preserve">ושימושי מערכת </w:t>
+      </w:r>
+      <w:r>
+        <w:rPr>
+          <w:rtl/>
+        </w:rPr>
+        <w:t>–</w:t>
+      </w:r>
+      <w:r>
+        <w:rPr>
+          <w:rFonts w:hint="cs"/>
+          <w:rtl/>
+        </w:rPr>
+        <w:t xml:space="preserve"> </w:t>
+      </w:r>
+      <w:r>
+        <w:t>Use Cases</w:t>
+      </w:r>
+      <w:bookmarkEnd w:id="22"/>
+    </w:p>
+    <w:p>
+      <w:pPr>
+        <w:pStyle w:val="ListParagraph"/>
+        <w:numPr>
+          <w:ilvl w:val="0"/>
+          <w:numId w:val="32"/>
+        </w:numPr>
+      </w:pPr>
+      <w:r>
+        <w:rPr>
+          <w:rFonts w:hint="cs"/>
+          <w:rtl/>
+        </w:rPr>
+        <w:t>אין דרישות למערכת מעבר לתמיכה בדפדפן.</w:t>
+      </w:r>
+    </w:p>
+    <w:p/>
+    <w:p>
+      <w:pPr>
+        <w:pStyle w:val="Heading2"/>
+        <w:rPr>
+          <w:rtl/>
+        </w:rPr>
+      </w:pPr>
+      <w:bookmarkStart w:id="23" w:name="_Toc79927565"/>
+      <w:bookmarkStart w:id="24" w:name="_Toc79927742"/>
+      <w:bookmarkStart w:id="25" w:name="_Toc79928644"/>
+      <w:bookmarkStart w:id="26" w:name="_Toc81207093"/>
+      <w:r>
+        <w:rPr>
+          <w:rFonts w:hint="cs"/>
+          <w:rtl/>
+        </w:rPr>
+        <w:t xml:space="preserve">סביבת הפרויקט </w:t>
+      </w:r>
+      <w:r>
+        <w:rPr>
+          <w:rtl/>
+        </w:rPr>
+        <w:t>–</w:t>
+      </w:r>
+      <w:r>
+        <w:rPr>
+          <w:rFonts w:hint="cs"/>
+          <w:rtl/>
+        </w:rPr>
+        <w:t xml:space="preserve"> </w:t>
+      </w:r>
+      <w:r>
+        <w:t>Eco – System</w:t>
+      </w:r>
+      <w:bookmarkEnd w:id="23"/>
+      <w:bookmarkEnd w:id="24"/>
+      <w:bookmarkEnd w:id="25"/>
+      <w:bookmarkEnd w:id="26"/>
+      <w:r>
+        <w:t xml:space="preserve"> </w:t>
+      </w:r>
+      <w:r>
+        <w:rPr>
+          <w:rFonts w:hint="cs"/>
+          <w:rtl/>
+        </w:rPr>
+        <w:t xml:space="preserve"> </w:t>
+      </w:r>
+    </w:p>
+    <w:p>
+      <w:pPr>
+        <w:pStyle w:val="ListParagraph"/>
+        <w:numPr>
+          <w:ilvl w:val="0"/>
+          <w:numId w:val="32"/>
+        </w:numPr>
+        <w:rPr>
+          <w:rtl/>
+        </w:rPr>
+      </w:pPr>
+      <w:r>
+        <w:rPr>
+          <w:rFonts w:hint="cs"/>
+          <w:rtl/>
+        </w:rPr>
+        <w:t>היכן נמצא המערכת שתבנו ביחס לסביבה בה הוא פועל)</w:t>
+      </w:r>
+    </w:p>
+    <w:p/>
+    <w:p>
+      <w:pPr>
+        <w:pStyle w:val="Heading2"/>
+        <w:rPr>
+          <w:rtl/>
+        </w:rPr>
+      </w:pPr>
+      <w:bookmarkStart w:id="27" w:name="_Toc79927567"/>
+      <w:bookmarkStart w:id="28" w:name="_Toc79927744"/>
+      <w:bookmarkStart w:id="29" w:name="_Toc79928646"/>
+      <w:bookmarkStart w:id="30" w:name="_Toc81207094"/>
+      <w:r>
+        <w:rPr>
+          <w:rFonts w:hint="cs"/>
+          <w:rtl/>
+        </w:rPr>
+        <w:t xml:space="preserve">ארכיטקטורת </w:t>
+      </w:r>
+      <w:bookmarkEnd w:id="27"/>
+      <w:bookmarkEnd w:id="28"/>
+      <w:bookmarkEnd w:id="29"/>
+      <w:r>
+        <w:rPr>
+          <w:rFonts w:hint="cs"/>
+          <w:rtl/>
+        </w:rPr>
+        <w:t>המערכת</w:t>
+      </w:r>
+      <w:bookmarkEnd w:id="30"/>
+      <w:r>
+        <w:rPr>
+          <w:rFonts w:hint="cs"/>
+          <w:rtl/>
+        </w:rPr>
+        <w:t xml:space="preserve"> </w:t>
+      </w:r>
+    </w:p>
+    <w:p>
+      <w:pPr>
+        <w:ind w:left="720"/>
+        <w:rPr>
+          <w:rtl/>
+        </w:rPr>
+      </w:pPr>
+    </w:p>
+    <w:p>
+      <w:r>
+        <w:rPr>
+          <w:noProof/>
+        </w:rPr>
+        <w:drawing>
+          <wp:inline distT="0" distB="0" distL="0" distR="0" wp14:anchorId="28FDF8B7" wp14:editId="1041092D">
+            <wp:extent cx="4619625" cy="5783580"/>
+            <wp:effectExtent l="0" t="0" r="0" b="0"/>
+            <wp:docPr id="1" name="Picture 1"/>
+            <wp:cNvGraphicFramePr>
+              <a:graphicFrameLocks xmlns:a="http://schemas.openxmlformats.org/drawingml/2006/main" noChangeAspect="1"/>
+            </wp:cNvGraphicFramePr>
+            <a:graphic xmlns:a="http://schemas.openxmlformats.org/drawingml/2006/main">
+              <a:graphicData uri="http://schemas.openxmlformats.org/drawingml/2006/picture">
+                <pic:pic xmlns:pic="http://schemas.openxmlformats.org/drawingml/2006/picture">
+                  <pic:nvPicPr>
+                    <pic:cNvPr id="0" name="Picture 1"/>
+                    <pic:cNvPicPr>
+                      <a:picLocks noChangeAspect="1" noChangeArrowheads="1"/>
+                    </pic:cNvPicPr>
+                  </pic:nvPicPr>
+                  <pic:blipFill>
+                    <a:blip r:embed="rId13">
+                      <a:extLst>
+                        <a:ext uri="{28A0092B-C50C-407E-A947-70E740481C1C}">
+                          <a14:useLocalDpi xmlns:a14="http://schemas.microsoft.com/office/drawing/2010/main" val="0"/>
+                        </a:ext>
+                      </a:extLst>
+                    </a:blip>
+                    <a:srcRect/>
+                    <a:stretch>
+                      <a:fillRect/>
+                    </a:stretch>
+                  </pic:blipFill>
+                  <pic:spPr bwMode="auto">
+                    <a:xfrm>
+                      <a:off x="0" y="0"/>
+                      <a:ext cx="4619625" cy="5783580"/>
+                    </a:xfrm>
+                    <a:prstGeom prst="rect">
+                      <a:avLst/>
+                    </a:prstGeom>
+                    <a:noFill/>
+                    <a:ln>
+                      <a:noFill/>
+                    </a:ln>
+                  </pic:spPr>
+                </pic:pic>
+              </a:graphicData>
+            </a:graphic>
+          </wp:inline>
+        </w:drawing>
+      </w:r>
+    </w:p>
+    <w:p>
+      <w:r>
+        <w:rPr>
+          <w:noProof/>
+        </w:rPr>
+        <w:lastRenderedPageBreak/>
+        <w:drawing>
+          <wp:inline distT="0" distB="0" distL="0" distR="0" wp14:anchorId="29FA23D1" wp14:editId="1B0D7CB6">
+            <wp:extent cx="2808605" cy="2238375"/>
+            <wp:effectExtent l="0" t="0" r="0" b="0"/>
+            <wp:docPr id="3" name="Picture 3"/>
+            <wp:cNvGraphicFramePr>
+              <a:graphicFrameLocks xmlns:a="http://schemas.openxmlformats.org/drawingml/2006/main" noChangeAspect="1"/>
+            </wp:cNvGraphicFramePr>
+            <a:graphic xmlns:a="http://schemas.openxmlformats.org/drawingml/2006/main">
+              <a:graphicData uri="http://schemas.openxmlformats.org/drawingml/2006/picture">
+                <pic:pic xmlns:pic="http://schemas.openxmlformats.org/drawingml/2006/picture">
+                  <pic:nvPicPr>
+                    <pic:cNvPr id="0" name="Picture 2"/>
+                    <pic:cNvPicPr>
+                      <a:picLocks noChangeAspect="1" noChangeArrowheads="1"/>
+                    </pic:cNvPicPr>
+                  </pic:nvPicPr>
+                  <pic:blipFill>
+                    <a:blip r:embed="rId14">
+                      <a:extLst>
+                        <a:ext uri="{28A0092B-C50C-407E-A947-70E740481C1C}">
+                          <a14:useLocalDpi xmlns:a14="http://schemas.microsoft.com/office/drawing/2010/main" val="0"/>
+                        </a:ext>
+                      </a:extLst>
+                    </a:blip>
+                    <a:srcRect/>
+                    <a:stretch>
+                      <a:fillRect/>
+                    </a:stretch>
+                  </pic:blipFill>
+                  <pic:spPr bwMode="auto">
+                    <a:xfrm>
+                      <a:off x="0" y="0"/>
+                      <a:ext cx="2808605" cy="2238375"/>
+                    </a:xfrm>
+                    <a:prstGeom prst="rect">
+                      <a:avLst/>
+                    </a:prstGeom>
+                    <a:noFill/>
+                    <a:ln>
+                      <a:noFill/>
+                    </a:ln>
+                  </pic:spPr>
+                </pic:pic>
+              </a:graphicData>
+            </a:graphic>
+          </wp:inline>
+        </w:drawing>
+      </w:r>
+    </w:p>
+    <w:p>
+      <w:pPr>
+        <w:pStyle w:val="ListParagraph"/>
+      </w:pPr>
+    </w:p>
+    <w:p/>
+    <w:p>
+      <w:pPr>
+        <w:pStyle w:val="Heading2"/>
+      </w:pPr>
+      <w:bookmarkStart w:id="31" w:name="_Toc81207095"/>
+      <w:r>
+        <w:rPr>
+          <w:rFonts w:hint="cs"/>
+          <w:rtl/>
+        </w:rPr>
+        <w:t xml:space="preserve">ממשק משתמש - </w:t>
+      </w:r>
+      <w:r>
+        <w:t>GUI</w:t>
+      </w:r>
+      <w:bookmarkEnd w:id="31"/>
+    </w:p>
+    <w:p>
+      <w:pPr>
+        <w:pStyle w:val="ListParagraph"/>
+        <w:numPr>
+          <w:ilvl w:val="0"/>
+          <w:numId w:val="38"/>
+        </w:numPr>
+        <w:ind w:left="674"/>
+        <w:rPr>
+          <w:rFonts w:asciiTheme="minorBidi" w:hAnsiTheme="minorBidi"/>
+        </w:rPr>
+      </w:pPr>
+      <w:r>
+        <w:rPr>
+          <w:rFonts w:asciiTheme="minorBidi" w:hAnsiTheme="minorBidi" w:hint="cs"/>
+          <w:rtl/>
+        </w:rPr>
+        <w:t>המשתמשים יתקשרו עם השרת בעזרת ה-</w:t>
+      </w:r>
+      <w:r>
+        <w:rPr>
+          <w:rFonts w:asciiTheme="minorBidi" w:hAnsiTheme="minorBidi"/>
+        </w:rPr>
+        <w:t>web</w:t>
+      </w:r>
+      <w:r>
+        <w:rPr>
+          <w:rFonts w:asciiTheme="minorBidi" w:hAnsiTheme="minorBidi" w:hint="cs"/>
+          <w:rtl/>
+        </w:rPr>
+        <w:t>.</w:t>
+      </w:r>
+    </w:p>
+    <w:p>
+      <w:pPr>
+        <w:pStyle w:val="ListParagraph"/>
+        <w:numPr>
+          <w:ilvl w:val="0"/>
+          <w:numId w:val="38"/>
+        </w:numPr>
+        <w:ind w:left="674"/>
+        <w:rPr>
+          <w:rFonts w:asciiTheme="minorBidi" w:hAnsiTheme="minorBidi"/>
+        </w:rPr>
+      </w:pPr>
+      <w:r>
+        <w:rPr>
+          <w:rFonts w:asciiTheme="minorBidi" w:hAnsiTheme="minorBidi" w:hint="cs"/>
+          <w:rtl/>
+        </w:rPr>
+        <w:t>דיאגרמת זרימה של תפריטים</w:t>
+      </w:r>
+      <w:r>
+        <w:rPr>
+          <w:rFonts w:asciiTheme="minorBidi" w:hAnsiTheme="minorBidi" w:hint="cs"/>
+          <w:rtl/>
+        </w:rPr>
+        <w:t>:</w:t>
+      </w:r>
+    </w:p>
+    <w:p>
+      <w:pPr>
+        <w:pStyle w:val="ListParagraph"/>
+        <w:numPr>
+          <w:ilvl w:val="1"/>
+          <w:numId w:val="38"/>
+        </w:numPr>
+        <w:rPr>
+          <w:rFonts w:asciiTheme="minorBidi" w:hAnsiTheme="minorBidi"/>
+        </w:rPr>
+      </w:pPr>
+      <w:r>
+        <w:rPr>
+          <w:rFonts w:asciiTheme="minorBidi" w:hAnsiTheme="minorBidi" w:hint="cs"/>
+          <w:rtl/>
+        </w:rPr>
+        <w:t>מסך כניסה</w:t>
+      </w:r>
+    </w:p>
+    <w:p>
+      <w:pPr>
+        <w:pStyle w:val="ListParagraph"/>
+        <w:numPr>
+          <w:ilvl w:val="2"/>
+          <w:numId w:val="38"/>
+        </w:numPr>
+        <w:rPr>
+          <w:rFonts w:asciiTheme="minorBidi" w:hAnsiTheme="minorBidi"/>
+        </w:rPr>
+      </w:pPr>
+      <w:r>
+        <w:rPr>
+          <w:rFonts w:asciiTheme="minorBidi" w:hAnsiTheme="minorBidi" w:hint="cs"/>
+          <w:rtl/>
+        </w:rPr>
+        <w:t>יצירת מחברת חדשה</w:t>
+      </w:r>
+    </w:p>
+    <w:p>
+      <w:pPr>
+        <w:pStyle w:val="ListParagraph"/>
+        <w:numPr>
+          <w:ilvl w:val="2"/>
+          <w:numId w:val="38"/>
+        </w:numPr>
+        <w:rPr>
+          <w:rFonts w:asciiTheme="minorBidi" w:hAnsiTheme="minorBidi"/>
+        </w:rPr>
+      </w:pPr>
+      <w:r>
+        <w:rPr>
+          <w:rFonts w:asciiTheme="minorBidi" w:hAnsiTheme="minorBidi" w:hint="cs"/>
+          <w:rtl/>
+        </w:rPr>
+        <w:t>עריכת מחברת קיימת</w:t>
+      </w:r>
+    </w:p>
+    <w:p>
+      <w:pPr>
+        <w:rPr>
+          <w:rFonts w:asciiTheme="minorBidi" w:hAnsiTheme="minorBidi"/>
+        </w:rPr>
+      </w:pPr>
+    </w:p>
+    <w:p>
+      <w:pPr>
+        <w:pStyle w:val="ListParagraph"/>
+        <w:numPr>
+          <w:ilvl w:val="0"/>
+          <w:numId w:val="38"/>
+        </w:numPr>
+        <w:ind w:left="674"/>
+        <w:rPr>
+          <w:rFonts w:asciiTheme="minorBidi" w:hAnsiTheme="minorBidi"/>
+        </w:rPr>
+      </w:pPr>
+      <w:r>
+        <w:rPr>
+          <w:rFonts w:asciiTheme="minorBidi" w:hAnsiTheme="minorBidi" w:hint="cs"/>
+          <w:rtl/>
+        </w:rPr>
+        <w:t xml:space="preserve">משתמש יוכל לראות אילו מחברות כתב ולערוך אותן, </w:t>
+      </w:r>
+      <w:r>
+        <w:rPr>
+          <w:rFonts w:asciiTheme="minorBidi" w:hAnsiTheme="minorBidi" w:hint="cs"/>
+          <w:color w:val="7030A0"/>
+          <w:rtl/>
+        </w:rPr>
+        <w:t>עבור כל מחברת יוכל המשתמש ללחוץ על כפתור בכדי להפוך את המחברת למחברת דפוס</w:t>
+      </w:r>
+      <w:r>
+        <w:rPr>
+          <w:rFonts w:asciiTheme="minorBidi" w:hAnsiTheme="minorBidi" w:hint="cs"/>
+          <w:rtl/>
+        </w:rPr>
+        <w:t>.</w:t>
+      </w:r>
+    </w:p>
+    <w:p>
+      <w:pPr>
+        <w:shd w:val="clear" w:color="auto" w:fill="FFFFFF"/>
+        <w:spacing w:after="120" w:line="240" w:lineRule="auto"/>
+        <w:jc w:val="both"/>
+        <w:rPr>
+          <w:rFonts w:asciiTheme="minorBidi" w:hAnsiTheme="minorBidi"/>
+        </w:rPr>
+      </w:pPr>
+    </w:p>
+    <w:p>
+      <w:pPr>
+        <w:shd w:val="clear" w:color="auto" w:fill="FFFFFF"/>
+        <w:spacing w:after="120" w:line="240" w:lineRule="auto"/>
+        <w:jc w:val="both"/>
+        <w:rPr>
+          <w:rFonts w:asciiTheme="minorBidi" w:hAnsiTheme="minorBidi"/>
           <w:rtl/>
         </w:rPr>
       </w:pPr>
     </w:p>
     <w:sectPr>
-      <w:headerReference w:type="default" r:id="rId12"/>
-      <w:footerReference w:type="default" r:id="rId13"/>
+      <w:headerReference w:type="default" r:id="rId15"/>
+      <w:footerReference w:type="default" r:id="rId16"/>
       <w:pgSz w:w="11906" w:h="16838"/>
       <w:pgMar w:top="1440" w:right="1080" w:bottom="1440" w:left="1080" w:header="708" w:footer="708" w:gutter="0"/>
       <w:cols w:space="708"/>
@@ -3525,15 +4374,28 @@
         </w:rPr>
       </w:sdtEndPr>
       <w:sdtContent>
-        <w:fldSimple w:instr=" NUMPAGES   \* MERGEFORMAT ">
-          <w:r>
-            <w:rPr>
-              <w:noProof/>
-              <w:rtl/>
-            </w:rPr>
-            <w:t>6</w:t>
-          </w:r>
-        </w:fldSimple>
+        <w:r>
+          <w:fldChar w:fldCharType="begin"/>
+        </w:r>
+        <w:r>
+          <w:instrText xml:space="preserve"> NUMPAGES   \* MERGEFORMAT </w:instrText>
+        </w:r>
+        <w:r>
+          <w:fldChar w:fldCharType="separate"/>
+        </w:r>
+        <w:r>
+          <w:rPr>
+            <w:noProof/>
+            <w:rtl/>
+          </w:rPr>
+          <w:t>6</w:t>
+        </w:r>
+        <w:r>
+          <w:rPr>
+            <w:noProof/>
+          </w:rPr>
+          <w:fldChar w:fldCharType="end"/>
+        </w:r>
         <w:r>
           <w:rPr>
             <w:rFonts w:hint="cs"/>
@@ -5181,7 +6043,7 @@
         <w:rFonts w:ascii="Symbol" w:hAnsi="Symbol" w:hint="default"/>
       </w:rPr>
     </w:lvl>
-    <w:lvl w:ilvl="1" w:tplc="04090003" w:tentative="1">
+    <w:lvl w:ilvl="1" w:tplc="04090003">
       <w:start w:val="1"/>
       <w:numFmt w:val="bullet"/>
       <w:lvlText w:val="o"/>
@@ -5193,7 +6055,7 @@
         <w:rFonts w:ascii="Courier New" w:hAnsi="Courier New" w:cs="Courier New" w:hint="default"/>
       </w:rPr>
     </w:lvl>
-    <w:lvl w:ilvl="2" w:tplc="04090005" w:tentative="1">
+    <w:lvl w:ilvl="2" w:tplc="04090005">
       <w:start w:val="1"/>
       <w:numFmt w:val="bullet"/>
       <w:lvlText w:val=""/>
@@ -8234,6 +9096,18 @@
       </w:tblBorders>
     </w:tblPr>
   </w:style>
+  <w:style w:type="character" w:styleId="UnresolvedMention">
+    <w:name w:val="Unresolved Mention"/>
+    <w:basedOn w:val="DefaultParagraphFont"/>
+    <w:uiPriority w:val="99"/>
+    <w:semiHidden/>
+    <w:unhideWhenUsed/>
+    <w:rsid w:val="00E5747F"/>
+    <w:rPr>
+      <w:color w:val="605E5C"/>
+      <w:shd w:val="clear" w:color="auto" w:fill="E1DFDD"/>
+    </w:rPr>
+  </w:style>
 </w:styles>
 </file>
 
@@ -8533,18 +9407,10 @@
 </file>
 
 <file path=customXml/item1.xml><?xml version="1.0" encoding="utf-8"?>
-<p:properties xmlns:p="http://schemas.microsoft.com/office/2006/metadata/properties" xmlns:xsi="http://www.w3.org/2001/XMLSchema-instance" xmlns:pc="http://schemas.microsoft.com/office/infopath/2007/PartnerControls">
-  <documentManagement>
-    <ReferenceId xmlns="1f5d0092-5cad-4928-a4a6-2ed06d05f789" xsi:nil="true"/>
-  </documentManagement>
-</p:properties>
+<b:Sources xmlns:b="http://schemas.openxmlformats.org/officeDocument/2006/bibliography" xmlns="http://schemas.openxmlformats.org/officeDocument/2006/bibliography" SelectedStyle="\APASixthEditionOfficeOnline.xsl" StyleName="APA" Version="6"/>
 </file>
 
 <file path=customXml/item2.xml><?xml version="1.0" encoding="utf-8"?>
-<b:Sources xmlns:b="http://schemas.openxmlformats.org/officeDocument/2006/bibliography" xmlns="http://schemas.openxmlformats.org/officeDocument/2006/bibliography" SelectedStyle="\APASixthEditionOfficeOnline.xsl" StyleName="APA" Version="6"/>
-</file>
-
-<file path=customXml/item3.xml><?xml version="1.0" encoding="utf-8"?>
 <ct:contentTypeSchema xmlns:ct="http://schemas.microsoft.com/office/2006/metadata/contentType" xmlns:ma="http://schemas.microsoft.com/office/2006/metadata/properties/metaAttributes" ct:_="" ma:_="" ma:contentTypeName="מסמך" ma:contentTypeID="0x0101004D4AC176B45D964BA5D1666523A9902C" ma:contentTypeVersion="1" ma:contentTypeDescription="צור מסמך חדש." ma:contentTypeScope="" ma:versionID="3eaccf11acad610c3c9d2dd6100d7052">
   <xsd:schema xmlns:xsd="http://www.w3.org/2001/XMLSchema" xmlns:xs="http://www.w3.org/2001/XMLSchema" xmlns:p="http://schemas.microsoft.com/office/2006/metadata/properties" xmlns:ns2="1f5d0092-5cad-4928-a4a6-2ed06d05f789" targetNamespace="http://schemas.microsoft.com/office/2006/metadata/properties" ma:root="true" ma:fieldsID="827eaa0451c24fae72fda8c6a23ccfe2" ns2:_="">
     <xsd:import namespace="1f5d0092-5cad-4928-a4a6-2ed06d05f789"/>
@@ -8670,7 +9536,7 @@
 </ct:contentTypeSchema>
 </file>
 
-<file path=customXml/item4.xml><?xml version="1.0" encoding="utf-8"?>
+<file path=customXml/item3.xml><?xml version="1.0" encoding="utf-8"?>
 <?mso-contentType ?>
 <FormTemplates xmlns="http://schemas.microsoft.com/sharepoint/v3/contenttype/forms">
   <Display>DocumentLibraryForm</Display>
@@ -8679,17 +9545,15 @@
 </FormTemplates>
 </file>
 
-<file path=customXml/itemProps1.xml><?xml version="1.0" encoding="utf-8"?>
-<ds:datastoreItem xmlns:ds="http://schemas.openxmlformats.org/officeDocument/2006/customXml" ds:itemID="{E19B23CA-AA19-4905-8A29-FA9912B5E962}">
-  <ds:schemaRefs>
-    <ds:schemaRef ds:uri="http://schemas.microsoft.com/office/2006/metadata/properties"/>
-    <ds:schemaRef ds:uri="http://schemas.microsoft.com/office/infopath/2007/PartnerControls"/>
-    <ds:schemaRef ds:uri="1f5d0092-5cad-4928-a4a6-2ed06d05f789"/>
-  </ds:schemaRefs>
-</ds:datastoreItem>
+<file path=customXml/item4.xml><?xml version="1.0" encoding="utf-8"?>
+<p:properties xmlns:p="http://schemas.microsoft.com/office/2006/metadata/properties" xmlns:xsi="http://www.w3.org/2001/XMLSchema-instance" xmlns:pc="http://schemas.microsoft.com/office/infopath/2007/PartnerControls">
+  <documentManagement>
+    <ReferenceId xmlns="1f5d0092-5cad-4928-a4a6-2ed06d05f789" xsi:nil="true"/>
+  </documentManagement>
+</p:properties>
 </file>
 
-<file path=customXml/itemProps2.xml><?xml version="1.0" encoding="utf-8"?>
+<file path=customXml/itemProps1.xml><?xml version="1.0" encoding="utf-8"?>
 <ds:datastoreItem xmlns:ds="http://schemas.openxmlformats.org/officeDocument/2006/customXml" ds:itemID="{5907319B-51F6-4355-97CE-D773169CEE73}">
   <ds:schemaRefs>
     <ds:schemaRef ds:uri="http://schemas.openxmlformats.org/officeDocument/2006/bibliography"/>
@@ -8697,7 +9561,7 @@
 </ds:datastoreItem>
 </file>
 
-<file path=customXml/itemProps3.xml><?xml version="1.0" encoding="utf-8"?>
+<file path=customXml/itemProps2.xml><?xml version="1.0" encoding="utf-8"?>
 <ds:datastoreItem xmlns:ds="http://schemas.openxmlformats.org/officeDocument/2006/customXml" ds:itemID="{A4D49A5C-4B26-40B7-A3FB-12BCE0DCD305}">
   <ds:schemaRefs>
     <ds:schemaRef ds:uri="http://schemas.microsoft.com/office/2006/metadata/contentType"/>
@@ -8715,10 +9579,20 @@
 </ds:datastoreItem>
 </file>
 
-<file path=customXml/itemProps4.xml><?xml version="1.0" encoding="utf-8"?>
+<file path=customXml/itemProps3.xml><?xml version="1.0" encoding="utf-8"?>
 <ds:datastoreItem xmlns:ds="http://schemas.openxmlformats.org/officeDocument/2006/customXml" ds:itemID="{15055674-97DB-4511-9701-9F0A7EBD6858}">
   <ds:schemaRefs>
     <ds:schemaRef ds:uri="http://schemas.microsoft.com/sharepoint/v3/contenttype/forms"/>
   </ds:schemaRefs>
 </ds:datastoreItem>
+</file>
+
+<file path=customXml/itemProps4.xml><?xml version="1.0" encoding="utf-8"?>
+<ds:datastoreItem xmlns:ds="http://schemas.openxmlformats.org/officeDocument/2006/customXml" ds:itemID="{E19B23CA-AA19-4905-8A29-FA9912B5E962}">
+  <ds:schemaRefs>
+    <ds:schemaRef ds:uri="http://schemas.microsoft.com/office/2006/metadata/properties"/>
+    <ds:schemaRef ds:uri="http://schemas.microsoft.com/office/infopath/2007/PartnerControls"/>
+    <ds:schemaRef ds:uri="1f5d0092-5cad-4928-a4a6-2ed06d05f789"/>
+  </ds:schemaRefs>
+</ds:datastoreItem>
 </file>
</xml_diff>

<commit_message>
Started working on finished project book
</commit_message>
<xml_diff>
--- a/docs/פרוייקט גל בן-שך.docx
+++ b/docs/פרוייקט גל בן-שך.docx
@@ -3253,14 +3253,15 @@
         <w:spacing w:after="120" w:line="240" w:lineRule="auto"/>
         <w:jc w:val="both"/>
         <w:rPr>
-          <w:rFonts w:asciiTheme="minorBidi" w:hAnsiTheme="minorBidi"/>
-        </w:rPr>
-      </w:pPr>
-      <w:r>
-        <w:rPr>
           <w:rFonts w:asciiTheme="minorBidi" w:hAnsiTheme="minorBidi" w:hint="cs"/>
           <w:rtl/>
         </w:rPr>
+      </w:pPr>
+      <w:r>
+        <w:rPr>
+          <w:rFonts w:asciiTheme="minorBidi" w:hAnsiTheme="minorBidi" w:hint="cs"/>
+          <w:rtl/>
+        </w:rPr>
         <w:t xml:space="preserve">בעזרת השרת </w:t>
       </w:r>
       <w:r>
@@ -3289,7 +3290,7 @@
           <w:rFonts w:asciiTheme="minorBidi" w:hAnsiTheme="minorBidi" w:hint="cs"/>
           <w:rtl/>
         </w:rPr>
-        <w:t>המשתמש יוכל להכניס את כתב היד שלו לשרת אשר ידע לפענח את המחברות שלו ולהפוך אותן לכתב דפוס.</w:t>
+        <w:t>יוכלו המשתמשים לשתף מחברות אלו עם חבריהם ולערוך אותם בו זמנית.</w:t>
       </w:r>
     </w:p>
     <w:p>
@@ -3318,27 +3319,23 @@
           <w:rFonts w:asciiTheme="minorBidi" w:hAnsiTheme="minorBidi" w:hint="cs"/>
           <w:rtl/>
         </w:rPr>
-        <w:t xml:space="preserve">רוב תוכנות הכתיבה אולי מאפשרות פיענוח כתב היד לכתב דפוס אך רק באנגלית ובאופן אשר איננו מתואם למשתמש  (למעט אופציית הכתיבה של </w:t>
-      </w:r>
-      <w:r>
-        <w:rPr>
-          <w:rFonts w:asciiTheme="minorBidi" w:hAnsiTheme="minorBidi"/>
-        </w:rPr>
-        <w:t>windows</w:t>
-      </w:r>
+        <w:t xml:space="preserve">רוב תוכנות הכתיבה בכתב יד הינן איטיות ואינן פשוטות לניהול, על כן, ברצוני להקים אתר אשר יאפשר תפעול קל ונגיש של המחברות מבלי זמני טעינה ארוכים או </w:t>
+      </w:r>
+      <w:proofErr w:type="spellStart"/>
       <w:r>
         <w:rPr>
           <w:rFonts w:asciiTheme="minorBidi" w:hAnsiTheme="minorBidi" w:hint="cs"/>
           <w:rtl/>
         </w:rPr>
-        <w:t>)</w:t>
-      </w:r>
+        <w:t>הבלאגן</w:t>
+      </w:r>
+      <w:proofErr w:type="spellEnd"/>
       <w:r>
         <w:rPr>
           <w:rFonts w:asciiTheme="minorBidi" w:hAnsiTheme="minorBidi" w:hint="cs"/>
           <w:rtl/>
         </w:rPr>
-        <w:t>. לכן ברצוני לכתוב תוכנה אשר תאפשר פיענוח מותאם אישית לשפות שונות מאנגלית בפרט עבור עברית.</w:t>
+        <w:t xml:space="preserve"> של סידור העריכה.</w:t>
       </w:r>
     </w:p>
     <w:p>
@@ -3348,9 +3345,18 @@
         <w:jc w:val="both"/>
         <w:rPr>
           <w:rFonts w:asciiTheme="minorBidi" w:hAnsiTheme="minorBidi"/>
-          <w:rtl/>
-        </w:rPr>
-      </w:pPr>
+          <w:u w:val="single"/>
+          <w:rtl/>
+        </w:rPr>
+      </w:pPr>
+      <w:r>
+        <w:rPr>
+          <w:rFonts w:asciiTheme="minorBidi" w:hAnsiTheme="minorBidi" w:hint="cs"/>
+          <w:u w:val="single"/>
+          <w:rtl/>
+        </w:rPr>
+        <w:t>נושא המחקר בפרויקט</w:t>
+      </w:r>
     </w:p>
     <w:p>
       <w:pPr>
@@ -3359,17 +3365,30 @@
         <w:jc w:val="both"/>
         <w:rPr>
           <w:rFonts w:asciiTheme="minorBidi" w:hAnsiTheme="minorBidi"/>
-          <w:u w:val="single"/>
-          <w:rtl/>
         </w:rPr>
       </w:pPr>
       <w:r>
         <w:rPr>
           <w:rFonts w:asciiTheme="minorBidi" w:hAnsiTheme="minorBidi" w:hint="cs"/>
-          <w:u w:val="single"/>
-          <w:rtl/>
-        </w:rPr>
-        <w:t>נושא המחקר בפרויקט</w:t>
+          <w:rtl/>
+        </w:rPr>
+        <w:t xml:space="preserve">ניהול בסיסי של גרפיקת ווקטורים. על מנת לשמור ולכתוב את המחברות יש לנהל את המידע בעזרת גרפיקת ווקטורים אשר תאפשר שמירה </w:t>
+      </w:r>
+      <w:proofErr w:type="spellStart"/>
+      <w:r>
+        <w:rPr>
+          <w:rFonts w:asciiTheme="minorBidi" w:hAnsiTheme="minorBidi" w:hint="cs"/>
+          <w:rtl/>
+        </w:rPr>
+        <w:t>ואיפיון</w:t>
+      </w:r>
+      <w:proofErr w:type="spellEnd"/>
+      <w:r>
+        <w:rPr>
+          <w:rFonts w:asciiTheme="minorBidi" w:hAnsiTheme="minorBidi" w:hint="cs"/>
+          <w:rtl/>
+        </w:rPr>
+        <w:t xml:space="preserve"> יעיל של כתיבת המשתמש. </w:t>
       </w:r>
     </w:p>
     <w:p>
@@ -3379,7 +3398,6 @@
         <w:jc w:val="both"/>
         <w:rPr>
           <w:rFonts w:asciiTheme="minorBidi" w:hAnsiTheme="minorBidi"/>
-          <w:rtl/>
         </w:rPr>
       </w:pPr>
       <w:r>
@@ -3387,47 +3405,7 @@
           <w:rFonts w:asciiTheme="minorBidi" w:hAnsiTheme="minorBidi" w:hint="cs"/>
           <w:rtl/>
         </w:rPr>
-        <w:t xml:space="preserve">ניהול בסיסי של גרפיקת ווקטורים ולמידת מכונה. על מנת לשמור ולכתוב את המחברות יש לנהל את המידע בעזרת גרפיקת ווקטורים אשר תאפשר שמירה </w:t>
-      </w:r>
-      <w:proofErr w:type="spellStart"/>
-      <w:r>
-        <w:rPr>
-          <w:rFonts w:asciiTheme="minorBidi" w:hAnsiTheme="minorBidi" w:hint="cs"/>
-          <w:rtl/>
-        </w:rPr>
-        <w:t>ואיפיון</w:t>
-      </w:r>
-      <w:proofErr w:type="spellEnd"/>
-      <w:r>
-        <w:rPr>
-          <w:rFonts w:asciiTheme="minorBidi" w:hAnsiTheme="minorBidi" w:hint="cs"/>
-          <w:rtl/>
-        </w:rPr>
-        <w:t xml:space="preserve"> יעיל של כתיבת המשתמש. בנוסף על מנת לפענח את אופן כתיבתו בצורה אישית, על המחשב ללמוד את אופן הכתיבה שלו כלומר יש צורך בלמידת מכונה פשוטה. המחשב יתבונן על המידע אשר סיפק המשתמש וילמד ממנו כיצד רושם המשתמש את שלל אותיות השפה.</w:t>
-      </w:r>
-    </w:p>
-    <w:p>
-      <w:pPr>
-        <w:shd w:val="clear" w:color="auto" w:fill="FFFFFF"/>
-        <w:spacing w:after="120" w:line="240" w:lineRule="auto"/>
-        <w:jc w:val="both"/>
-        <w:rPr>
-          <w:rFonts w:asciiTheme="minorBidi" w:hAnsiTheme="minorBidi"/>
-        </w:rPr>
-      </w:pPr>
-      <w:r>
-        <w:rPr>
-          <w:rFonts w:asciiTheme="minorBidi" w:hAnsiTheme="minorBidi" w:hint="cs"/>
-          <w:rtl/>
-        </w:rPr>
-        <w:t xml:space="preserve">כיום ישנו שימוש ומחקר נרחב בלמידת מכונה אשר מאפשרת שלל </w:t>
-      </w:r>
-      <w:r>
-        <w:rPr>
-          <w:rFonts w:asciiTheme="minorBidi" w:hAnsiTheme="minorBidi" w:hint="cs"/>
-          <w:rtl/>
-        </w:rPr>
-        <w:t xml:space="preserve">אפליקציות בנושאים שונים בניהם, סימולציות, גרפיקה, רובוטים ועוד. בנוסף גרפיקת ווקטורים ועקומות </w:t>
+        <w:t xml:space="preserve">גרפיקת ווקטורים ועקומות </w:t>
       </w:r>
       <w:proofErr w:type="spellStart"/>
       <w:r>
@@ -3597,19 +3575,35 @@
           <w:rFonts w:hint="cs"/>
           <w:rtl/>
         </w:rPr>
-        <w:t>. מידע המשתמש ישמר על השרת באופן מוצפן.</w:t>
+        <w:t>. מידע המשתמש ישמר על השרת באופן מוצפן</w:t>
+      </w:r>
+      <w:r>
+        <w:rPr>
+          <w:rFonts w:hint="cs"/>
+          <w:rtl/>
+        </w:rPr>
+        <w:t xml:space="preserve"> בעזרת </w:t>
+      </w:r>
+      <w:proofErr w:type="spellStart"/>
+      <w:r>
+        <w:t>mysql</w:t>
+      </w:r>
+      <w:proofErr w:type="spellEnd"/>
+      <w:r>
+        <w:rPr>
+          <w:rFonts w:hint="cs"/>
+          <w:rtl/>
+        </w:rPr>
+        <w:t>.</w:t>
       </w:r>
     </w:p>
     <w:p>
       <w:pPr>
         <w:pStyle w:val="ListParagraph"/>
         <w:numPr>
-          <w:ilvl w:val="0"/>
+          <w:ilvl w:val="1"/>
           <w:numId w:val="35"/>
         </w:numPr>
-        <w:rPr>
-          <w:rtl/>
-        </w:rPr>
       </w:pPr>
       <w:r>
         <w:rPr>
@@ -3643,13 +3637,77 @@
     </w:p>
     <w:p>
       <w:pPr>
-        <w:ind w:left="360"/>
-      </w:pPr>
+        <w:pStyle w:val="ListParagraph"/>
+        <w:numPr>
+          <w:ilvl w:val="1"/>
+          <w:numId w:val="35"/>
+        </w:numPr>
+      </w:pPr>
+      <w:r>
+        <w:rPr>
+          <w:rFonts w:hint="cs"/>
+          <w:rtl/>
+        </w:rPr>
+        <w:t>בכדי לנהל את עריכת ה-</w:t>
+      </w:r>
+      <w:proofErr w:type="spellStart"/>
+      <w:r>
+        <w:t>svg</w:t>
+      </w:r>
+      <w:proofErr w:type="spellEnd"/>
+      <w:r>
+        <w:rPr>
+          <w:rFonts w:hint="cs"/>
+          <w:rtl/>
+        </w:rPr>
+        <w:t xml:space="preserve">, אשתמש בספרייה </w:t>
+      </w:r>
+      <w:r>
+        <w:t>svg.js</w:t>
+      </w:r>
     </w:p>
     <w:p>
       <w:pPr>
-        <w:rPr>
-          <w:rtl/>
+        <w:pStyle w:val="ListParagraph"/>
+        <w:numPr>
+          <w:ilvl w:val="1"/>
+          <w:numId w:val="35"/>
+        </w:numPr>
+      </w:pPr>
+      <w:r>
+        <w:rPr>
+          <w:rFonts w:hint="cs"/>
+          <w:rtl/>
+        </w:rPr>
+        <w:t>בכדי להקל על עריכת ה-</w:t>
+      </w:r>
+      <w:r>
+        <w:t>html</w:t>
+      </w:r>
+      <w:r>
+        <w:rPr>
+          <w:rFonts w:hint="cs"/>
+          <w:rtl/>
+        </w:rPr>
+        <w:t xml:space="preserve"> אשתמש בספרייה </w:t>
+      </w:r>
+      <w:proofErr w:type="spellStart"/>
+      <w:r>
+        <w:t>jquery</w:t>
+      </w:r>
+      <w:proofErr w:type="spellEnd"/>
+    </w:p>
+    <w:p>
+      <w:pPr>
+        <w:rPr>
+          <w:rtl/>
+        </w:rPr>
+      </w:pPr>
+    </w:p>
+    <w:p>
+      <w:pPr>
+        <w:rPr>
+          <w:rFonts w:hint="cs"/>
         </w:rPr>
       </w:pPr>
     </w:p>
@@ -3699,7 +3757,21 @@
           <w:rFonts w:asciiTheme="minorBidi" w:hAnsiTheme="minorBidi" w:hint="cs"/>
           <w:rtl/>
         </w:rPr>
-        <w:t xml:space="preserve">כל שיש על המשתמש לעשות הוא להתחבר לכתובת השרת ולהיכנס </w:t>
+        <w:t xml:space="preserve">כל שיש על המשתמש לעשות הוא להתחבר </w:t>
+      </w:r>
+      <w:r>
+        <w:rPr>
+          <w:rFonts w:asciiTheme="minorBidi" w:hAnsiTheme="minorBidi" w:hint="cs"/>
+          <w:rtl/>
+        </w:rPr>
+        <w:t xml:space="preserve">דרך המרשתת בדפדפן </w:t>
+      </w:r>
+      <w:r>
+        <w:rPr>
+          <w:rFonts w:asciiTheme="minorBidi" w:hAnsiTheme="minorBidi" w:hint="cs"/>
+          <w:rtl/>
+        </w:rPr>
+        <w:t xml:space="preserve">לכתובת השרת ולהיכנס </w:t>
       </w:r>
       <w:proofErr w:type="spellStart"/>
       <w:r>
@@ -3715,7 +3787,21 @@
           <w:rFonts w:asciiTheme="minorBidi" w:hAnsiTheme="minorBidi" w:hint="cs"/>
           <w:rtl/>
         </w:rPr>
-        <w:t xml:space="preserve"> שלו.</w:t>
+        <w:t xml:space="preserve"> שלו</w:t>
+      </w:r>
+      <w:r>
+        <w:rPr>
+          <w:rFonts w:asciiTheme="minorBidi" w:hAnsiTheme="minorBidi" w:hint="cs"/>
+          <w:rtl/>
+        </w:rPr>
+        <w:t xml:space="preserve"> (במידה ואין, יכול ליצור)</w:t>
+      </w:r>
+      <w:r>
+        <w:rPr>
+          <w:rFonts w:asciiTheme="minorBidi" w:hAnsiTheme="minorBidi" w:hint="cs"/>
+          <w:rtl/>
+        </w:rPr>
+        <w:t>.</w:t>
       </w:r>
     </w:p>
     <w:p>
@@ -3744,7 +3830,28 @@
           <w:rFonts w:asciiTheme="minorBidi" w:hAnsiTheme="minorBidi" w:hint="cs"/>
           <w:rtl/>
         </w:rPr>
-        <w:t>מחברת חדשה ולכתוב בה ולשמור אותה</w:t>
+        <w:t>מחברת חדשה</w:t>
+      </w:r>
+      <w:r>
+        <w:rPr>
+          <w:rFonts w:asciiTheme="minorBidi" w:hAnsiTheme="minorBidi" w:hint="cs"/>
+          <w:rtl/>
+        </w:rPr>
+        <w:t xml:space="preserve">, </w:t>
+      </w:r>
+      <w:r>
+        <w:rPr>
+          <w:rFonts w:asciiTheme="minorBidi" w:hAnsiTheme="minorBidi" w:hint="cs"/>
+          <w:rtl/>
+        </w:rPr>
+        <w:t>לכתוב בה ולשמור אותה</w:t>
+      </w:r>
+      <w:r>
+        <w:rPr>
+          <w:rFonts w:asciiTheme="minorBidi" w:hAnsiTheme="minorBidi" w:hint="cs"/>
+          <w:rtl/>
+        </w:rPr>
+        <w:t>.</w:t>
       </w:r>
     </w:p>
     <w:p>
@@ -3764,11 +3871,72 @@
       <w:r>
         <w:rPr>
           <w:rFonts w:asciiTheme="minorBidi" w:hAnsiTheme="minorBidi" w:hint="cs"/>
-          <w:color w:val="7030A0"/>
-          <w:rtl/>
-        </w:rPr>
-        <w:t>המשתמש יוכל לבחור להכניס את כתב היד שלו למערכת אשר לאחר מכן תאפשר לו להפוך את המחברת שלו לכתב יד. (אוסיף את זה בסוף)</w:t>
-      </w:r>
+          <w:rtl/>
+        </w:rPr>
+        <w:t>לאחר ששמר, יכול ללחוץ על כפתור ה-</w:t>
+      </w:r>
+      <w:r>
+        <w:rPr>
+          <w:rFonts w:asciiTheme="minorBidi" w:hAnsiTheme="minorBidi"/>
+        </w:rPr>
+        <w:t>share</w:t>
+      </w:r>
+      <w:r>
+        <w:rPr>
+          <w:rFonts w:asciiTheme="minorBidi" w:hAnsiTheme="minorBidi" w:hint="cs"/>
+          <w:rtl/>
+        </w:rPr>
+        <w:t xml:space="preserve"> על מנת לפתוח את חלון השיתוף אשר יאפשר למשתמש ליצור קוד שיתוף.</w:t>
+      </w:r>
+    </w:p>
+    <w:p>
+      <w:pPr>
+        <w:pStyle w:val="ListParagraph"/>
+        <w:numPr>
+          <w:ilvl w:val="0"/>
+          <w:numId w:val="35"/>
+        </w:numPr>
+        <w:shd w:val="clear" w:color="auto" w:fill="FFFFFF"/>
+        <w:spacing w:after="120" w:line="240" w:lineRule="auto"/>
+        <w:jc w:val="both"/>
+        <w:rPr>
+          <w:rFonts w:asciiTheme="minorBidi" w:hAnsiTheme="minorBidi"/>
+        </w:rPr>
+      </w:pPr>
+      <w:r>
+        <w:rPr>
+          <w:rFonts w:asciiTheme="minorBidi" w:hAnsiTheme="minorBidi" w:hint="cs"/>
+          <w:rtl/>
+        </w:rPr>
+        <w:t xml:space="preserve">את קוד השיתוף יכול המשתמש לשלוח לחבריו אשר </w:t>
+      </w:r>
+      <w:proofErr w:type="spellStart"/>
+      <w:r>
+        <w:rPr>
+          <w:rFonts w:asciiTheme="minorBidi" w:hAnsiTheme="minorBidi" w:hint="cs"/>
+          <w:rtl/>
+        </w:rPr>
+        <w:t>בהיכנסתם</w:t>
+      </w:r>
+      <w:proofErr w:type="spellEnd"/>
+      <w:r>
+        <w:rPr>
+          <w:rFonts w:asciiTheme="minorBidi" w:hAnsiTheme="minorBidi" w:hint="cs"/>
+          <w:rtl/>
+        </w:rPr>
+        <w:t xml:space="preserve"> יוכלו לערוך את המחברת בזמן אמת. </w:t>
+      </w:r>
+    </w:p>
+    <w:p>
+      <w:pPr>
+        <w:shd w:val="clear" w:color="auto" w:fill="FFFFFF"/>
+        <w:spacing w:after="120" w:line="240" w:lineRule="auto"/>
+        <w:ind w:left="360"/>
+        <w:jc w:val="both"/>
+        <w:rPr>
+          <w:rFonts w:asciiTheme="minorBidi" w:hAnsiTheme="minorBidi"/>
+        </w:rPr>
+      </w:pPr>
     </w:p>
     <w:p>
       <w:pPr>
@@ -3993,15 +4161,22 @@
       </w:pPr>
     </w:p>
     <w:p>
+      <w:pPr>
+        <w:rPr>
+          <w:rFonts w:hint="cs"/>
+        </w:rPr>
+      </w:pPr>
+    </w:p>
+    <w:p>
       <w:r>
         <w:rPr>
           <w:noProof/>
         </w:rPr>
         <w:drawing>
-          <wp:inline distT="0" distB="0" distL="0" distR="0" wp14:anchorId="28FDF8B7" wp14:editId="1041092D">
-            <wp:extent cx="4619625" cy="5783580"/>
+          <wp:inline distT="0" distB="0" distL="0" distR="0" wp14:anchorId="127FB55D" wp14:editId="666766BE">
+            <wp:extent cx="6182995" cy="4160520"/>
             <wp:effectExtent l="0" t="0" r="0" b="0"/>
-            <wp:docPr id="1" name="Picture 1"/>
+            <wp:docPr id="8" name="Picture 8"/>
             <wp:cNvGraphicFramePr>
               <a:graphicFrameLocks xmlns:a="http://schemas.openxmlformats.org/drawingml/2006/main" noChangeAspect="1"/>
             </wp:cNvGraphicFramePr>
@@ -4009,7 +4184,7 @@
               <a:graphicData uri="http://schemas.openxmlformats.org/drawingml/2006/picture">
                 <pic:pic xmlns:pic="http://schemas.openxmlformats.org/drawingml/2006/picture">
                   <pic:nvPicPr>
-                    <pic:cNvPr id="0" name="Picture 1"/>
+                    <pic:cNvPr id="0" name="Picture 4"/>
                     <pic:cNvPicPr>
                       <a:picLocks noChangeAspect="1" noChangeArrowheads="1"/>
                     </pic:cNvPicPr>
@@ -4030,7 +4205,7 @@
                   <pic:spPr bwMode="auto">
                     <a:xfrm>
                       <a:off x="0" y="0"/>
-                      <a:ext cx="4619625" cy="5783580"/>
+                      <a:ext cx="6182995" cy="4160520"/>
                     </a:xfrm>
                     <a:prstGeom prst="rect">
                       <a:avLst/>
@@ -4048,62 +4223,6 @@
       </w:r>
     </w:p>
     <w:p>
-      <w:r>
-        <w:rPr>
-          <w:noProof/>
-        </w:rPr>
-        <w:lastRenderedPageBreak/>
-        <w:drawing>
-          <wp:inline distT="0" distB="0" distL="0" distR="0" wp14:anchorId="29FA23D1" wp14:editId="1B0D7CB6">
-            <wp:extent cx="2808605" cy="2238375"/>
-            <wp:effectExtent l="0" t="0" r="0" b="0"/>
-            <wp:docPr id="3" name="Picture 3"/>
-            <wp:cNvGraphicFramePr>
-              <a:graphicFrameLocks xmlns:a="http://schemas.openxmlformats.org/drawingml/2006/main" noChangeAspect="1"/>
-            </wp:cNvGraphicFramePr>
-            <a:graphic xmlns:a="http://schemas.openxmlformats.org/drawingml/2006/main">
-              <a:graphicData uri="http://schemas.openxmlformats.org/drawingml/2006/picture">
-                <pic:pic xmlns:pic="http://schemas.openxmlformats.org/drawingml/2006/picture">
-                  <pic:nvPicPr>
-                    <pic:cNvPr id="0" name="Picture 2"/>
-                    <pic:cNvPicPr>
-                      <a:picLocks noChangeAspect="1" noChangeArrowheads="1"/>
-                    </pic:cNvPicPr>
-                  </pic:nvPicPr>
-                  <pic:blipFill>
-                    <a:blip r:embed="rId14">
-                      <a:extLst>
-                        <a:ext uri="{28A0092B-C50C-407E-A947-70E740481C1C}">
-                          <a14:useLocalDpi xmlns:a14="http://schemas.microsoft.com/office/drawing/2010/main" val="0"/>
-                        </a:ext>
-                      </a:extLst>
-                    </a:blip>
-                    <a:srcRect/>
-                    <a:stretch>
-                      <a:fillRect/>
-                    </a:stretch>
-                  </pic:blipFill>
-                  <pic:spPr bwMode="auto">
-                    <a:xfrm>
-                      <a:off x="0" y="0"/>
-                      <a:ext cx="2808605" cy="2238375"/>
-                    </a:xfrm>
-                    <a:prstGeom prst="rect">
-                      <a:avLst/>
-                    </a:prstGeom>
-                    <a:noFill/>
-                    <a:ln>
-                      <a:noFill/>
-                    </a:ln>
-                  </pic:spPr>
-                </pic:pic>
-              </a:graphicData>
-            </a:graphic>
-          </wp:inline>
-        </w:drawing>
-      </w:r>
-    </w:p>
-    <w:p>
       <w:pPr>
         <w:pStyle w:val="ListParagraph"/>
       </w:pPr>
@@ -4307,8 +4426,8 @@
       </w:pPr>
     </w:p>
     <w:sectPr>
-      <w:headerReference w:type="default" r:id="rId15"/>
-      <w:footerReference w:type="default" r:id="rId16"/>
+      <w:headerReference w:type="default" r:id="rId14"/>
+      <w:footerReference w:type="default" r:id="rId15"/>
       <w:pgSz w:w="11906" w:h="16838"/>
       <w:pgMar w:top="1440" w:right="1080" w:bottom="1440" w:left="1080" w:header="708" w:footer="708" w:gutter="0"/>
       <w:cols w:space="708"/>
@@ -4374,28 +4493,15 @@
         </w:rPr>
       </w:sdtEndPr>
       <w:sdtContent>
-        <w:r>
-          <w:fldChar w:fldCharType="begin"/>
-        </w:r>
-        <w:r>
-          <w:instrText xml:space="preserve"> NUMPAGES   \* MERGEFORMAT </w:instrText>
-        </w:r>
-        <w:r>
-          <w:fldChar w:fldCharType="separate"/>
-        </w:r>
-        <w:r>
-          <w:rPr>
-            <w:noProof/>
-            <w:rtl/>
-          </w:rPr>
-          <w:t>6</w:t>
-        </w:r>
-        <w:r>
-          <w:rPr>
-            <w:noProof/>
-          </w:rPr>
-          <w:fldChar w:fldCharType="end"/>
-        </w:r>
+        <w:fldSimple w:instr=" NUMPAGES   \* MERGEFORMAT ">
+          <w:r>
+            <w:rPr>
+              <w:noProof/>
+              <w:rtl/>
+            </w:rPr>
+            <w:t>6</w:t>
+          </w:r>
+        </w:fldSimple>
         <w:r>
           <w:rPr>
             <w:rFonts w:hint="cs"/>
@@ -7235,7 +7341,7 @@
         <w:rFonts w:ascii="Symbol" w:hAnsi="Symbol" w:hint="default"/>
       </w:rPr>
     </w:lvl>
-    <w:lvl w:ilvl="1" w:tplc="04090003" w:tentative="1">
+    <w:lvl w:ilvl="1" w:tplc="04090003">
       <w:start w:val="1"/>
       <w:numFmt w:val="bullet"/>
       <w:lvlText w:val="o"/>
@@ -7822,127 +7928,127 @@
       </w:rPr>
     </w:lvl>
   </w:abstractNum>
-  <w:num w:numId="1">
+  <w:num w:numId="1" w16cid:durableId="1450852976">
     <w:abstractNumId w:val="30"/>
   </w:num>
-  <w:num w:numId="2">
+  <w:num w:numId="2" w16cid:durableId="210848814">
     <w:abstractNumId w:val="13"/>
   </w:num>
-  <w:num w:numId="3">
+  <w:num w:numId="3" w16cid:durableId="2011330626">
     <w:abstractNumId w:val="25"/>
   </w:num>
-  <w:num w:numId="4">
+  <w:num w:numId="4" w16cid:durableId="1959137860">
     <w:abstractNumId w:val="29"/>
   </w:num>
-  <w:num w:numId="5">
+  <w:num w:numId="5" w16cid:durableId="1285310462">
     <w:abstractNumId w:val="1"/>
   </w:num>
-  <w:num w:numId="6">
+  <w:num w:numId="6" w16cid:durableId="1582719156">
     <w:abstractNumId w:val="23"/>
   </w:num>
-  <w:num w:numId="7">
+  <w:num w:numId="7" w16cid:durableId="1554465287">
     <w:abstractNumId w:val="24"/>
   </w:num>
-  <w:num w:numId="8">
+  <w:num w:numId="8" w16cid:durableId="127672203">
     <w:abstractNumId w:val="10"/>
   </w:num>
-  <w:num w:numId="9">
+  <w:num w:numId="9" w16cid:durableId="337923602">
     <w:abstractNumId w:val="14"/>
   </w:num>
-  <w:num w:numId="10">
+  <w:num w:numId="10" w16cid:durableId="1311785948">
     <w:abstractNumId w:val="20"/>
   </w:num>
-  <w:num w:numId="11">
+  <w:num w:numId="11" w16cid:durableId="1229993131">
     <w:abstractNumId w:val="3"/>
   </w:num>
-  <w:num w:numId="12">
+  <w:num w:numId="12" w16cid:durableId="1840190153">
     <w:abstractNumId w:val="2"/>
   </w:num>
-  <w:num w:numId="13">
+  <w:num w:numId="13" w16cid:durableId="541598075">
     <w:abstractNumId w:val="2"/>
   </w:num>
-  <w:num w:numId="14">
+  <w:num w:numId="14" w16cid:durableId="808669982">
     <w:abstractNumId w:val="2"/>
   </w:num>
-  <w:num w:numId="15">
+  <w:num w:numId="15" w16cid:durableId="1302885103">
     <w:abstractNumId w:val="8"/>
   </w:num>
-  <w:num w:numId="16">
+  <w:num w:numId="16" w16cid:durableId="248538044">
     <w:abstractNumId w:val="8"/>
   </w:num>
-  <w:num w:numId="17">
+  <w:num w:numId="17" w16cid:durableId="864054645">
     <w:abstractNumId w:val="8"/>
   </w:num>
-  <w:num w:numId="18">
+  <w:num w:numId="18" w16cid:durableId="371997074">
     <w:abstractNumId w:val="27"/>
   </w:num>
-  <w:num w:numId="19">
+  <w:num w:numId="19" w16cid:durableId="587664450">
     <w:abstractNumId w:val="9"/>
   </w:num>
-  <w:num w:numId="20">
+  <w:num w:numId="20" w16cid:durableId="1635985291">
     <w:abstractNumId w:val="5"/>
   </w:num>
-  <w:num w:numId="21">
+  <w:num w:numId="21" w16cid:durableId="112556468">
     <w:abstractNumId w:val="8"/>
   </w:num>
-  <w:num w:numId="22">
+  <w:num w:numId="22" w16cid:durableId="1018119935">
     <w:abstractNumId w:val="7"/>
   </w:num>
-  <w:num w:numId="23">
+  <w:num w:numId="23" w16cid:durableId="269703049">
     <w:abstractNumId w:val="8"/>
   </w:num>
-  <w:num w:numId="24">
+  <w:num w:numId="24" w16cid:durableId="123930643">
     <w:abstractNumId w:val="8"/>
   </w:num>
-  <w:num w:numId="25">
+  <w:num w:numId="25" w16cid:durableId="2015374958">
     <w:abstractNumId w:val="8"/>
   </w:num>
-  <w:num w:numId="26">
+  <w:num w:numId="26" w16cid:durableId="62727686">
     <w:abstractNumId w:val="8"/>
   </w:num>
-  <w:num w:numId="27">
+  <w:num w:numId="27" w16cid:durableId="1566063275">
     <w:abstractNumId w:val="0"/>
   </w:num>
-  <w:num w:numId="28">
+  <w:num w:numId="28" w16cid:durableId="202718437">
     <w:abstractNumId w:val="31"/>
   </w:num>
-  <w:num w:numId="29">
+  <w:num w:numId="29" w16cid:durableId="1775705623">
     <w:abstractNumId w:val="18"/>
   </w:num>
-  <w:num w:numId="30">
+  <w:num w:numId="30" w16cid:durableId="949971595">
     <w:abstractNumId w:val="22"/>
   </w:num>
-  <w:num w:numId="31">
+  <w:num w:numId="31" w16cid:durableId="398596625">
     <w:abstractNumId w:val="17"/>
   </w:num>
-  <w:num w:numId="32">
+  <w:num w:numId="32" w16cid:durableId="1040938930">
     <w:abstractNumId w:val="6"/>
   </w:num>
-  <w:num w:numId="33">
+  <w:num w:numId="33" w16cid:durableId="1311638227">
     <w:abstractNumId w:val="19"/>
   </w:num>
-  <w:num w:numId="34">
+  <w:num w:numId="34" w16cid:durableId="2040354217">
     <w:abstractNumId w:val="4"/>
   </w:num>
-  <w:num w:numId="35">
+  <w:num w:numId="35" w16cid:durableId="1644040378">
     <w:abstractNumId w:val="26"/>
   </w:num>
-  <w:num w:numId="36">
+  <w:num w:numId="36" w16cid:durableId="1091777749">
     <w:abstractNumId w:val="11"/>
   </w:num>
-  <w:num w:numId="37">
+  <w:num w:numId="37" w16cid:durableId="1354653813">
     <w:abstractNumId w:val="21"/>
   </w:num>
-  <w:num w:numId="38">
+  <w:num w:numId="38" w16cid:durableId="524439829">
     <w:abstractNumId w:val="15"/>
   </w:num>
-  <w:num w:numId="39">
+  <w:num w:numId="39" w16cid:durableId="1187599301">
     <w:abstractNumId w:val="16"/>
   </w:num>
-  <w:num w:numId="40">
+  <w:num w:numId="40" w16cid:durableId="855852374">
     <w:abstractNumId w:val="28"/>
   </w:num>
-  <w:num w:numId="41">
+  <w:num w:numId="41" w16cid:durableId="948704646">
     <w:abstractNumId w:val="12"/>
   </w:num>
 </w:numbering>
@@ -9407,10 +9513,23 @@
 </file>
 
 <file path=customXml/item1.xml><?xml version="1.0" encoding="utf-8"?>
-<b:Sources xmlns:b="http://schemas.openxmlformats.org/officeDocument/2006/bibliography" xmlns="http://schemas.openxmlformats.org/officeDocument/2006/bibliography" SelectedStyle="\APASixthEditionOfficeOnline.xsl" StyleName="APA" Version="6"/>
+<p:properties xmlns:p="http://schemas.microsoft.com/office/2006/metadata/properties" xmlns:xsi="http://www.w3.org/2001/XMLSchema-instance" xmlns:pc="http://schemas.microsoft.com/office/infopath/2007/PartnerControls">
+  <documentManagement>
+    <ReferenceId xmlns="1f5d0092-5cad-4928-a4a6-2ed06d05f789" xsi:nil="true"/>
+  </documentManagement>
+</p:properties>
 </file>
 
 <file path=customXml/item2.xml><?xml version="1.0" encoding="utf-8"?>
+<?mso-contentType ?>
+<FormTemplates xmlns="http://schemas.microsoft.com/sharepoint/v3/contenttype/forms">
+  <Display>DocumentLibraryForm</Display>
+  <Edit>DocumentLibraryForm</Edit>
+  <New>DocumentLibraryForm</New>
+</FormTemplates>
+</file>
+
+<file path=customXml/item3.xml><?xml version="1.0" encoding="utf-8"?>
 <ct:contentTypeSchema xmlns:ct="http://schemas.microsoft.com/office/2006/metadata/contentType" xmlns:ma="http://schemas.microsoft.com/office/2006/metadata/properties/metaAttributes" ct:_="" ma:_="" ma:contentTypeName="מסמך" ma:contentTypeID="0x0101004D4AC176B45D964BA5D1666523A9902C" ma:contentTypeVersion="1" ma:contentTypeDescription="צור מסמך חדש." ma:contentTypeScope="" ma:versionID="3eaccf11acad610c3c9d2dd6100d7052">
   <xsd:schema xmlns:xsd="http://www.w3.org/2001/XMLSchema" xmlns:xs="http://www.w3.org/2001/XMLSchema" xmlns:p="http://schemas.microsoft.com/office/2006/metadata/properties" xmlns:ns2="1f5d0092-5cad-4928-a4a6-2ed06d05f789" targetNamespace="http://schemas.microsoft.com/office/2006/metadata/properties" ma:root="true" ma:fieldsID="827eaa0451c24fae72fda8c6a23ccfe2" ns2:_="">
     <xsd:import namespace="1f5d0092-5cad-4928-a4a6-2ed06d05f789"/>
@@ -9536,32 +9655,29 @@
 </ct:contentTypeSchema>
 </file>
 
-<file path=customXml/item3.xml><?xml version="1.0" encoding="utf-8"?>
-<?mso-contentType ?>
-<FormTemplates xmlns="http://schemas.microsoft.com/sharepoint/v3/contenttype/forms">
-  <Display>DocumentLibraryForm</Display>
-  <Edit>DocumentLibraryForm</Edit>
-  <New>DocumentLibraryForm</New>
-</FormTemplates>
-</file>
-
 <file path=customXml/item4.xml><?xml version="1.0" encoding="utf-8"?>
-<p:properties xmlns:p="http://schemas.microsoft.com/office/2006/metadata/properties" xmlns:xsi="http://www.w3.org/2001/XMLSchema-instance" xmlns:pc="http://schemas.microsoft.com/office/infopath/2007/PartnerControls">
-  <documentManagement>
-    <ReferenceId xmlns="1f5d0092-5cad-4928-a4a6-2ed06d05f789" xsi:nil="true"/>
-  </documentManagement>
-</p:properties>
+<b:Sources xmlns:b="http://schemas.openxmlformats.org/officeDocument/2006/bibliography" xmlns="http://schemas.openxmlformats.org/officeDocument/2006/bibliography" SelectedStyle="\APASixthEditionOfficeOnline.xsl" StyleName="APA" Version="6"/>
 </file>
 
 <file path=customXml/itemProps1.xml><?xml version="1.0" encoding="utf-8"?>
-<ds:datastoreItem xmlns:ds="http://schemas.openxmlformats.org/officeDocument/2006/customXml" ds:itemID="{5907319B-51F6-4355-97CE-D773169CEE73}">
+<ds:datastoreItem xmlns:ds="http://schemas.openxmlformats.org/officeDocument/2006/customXml" ds:itemID="{E19B23CA-AA19-4905-8A29-FA9912B5E962}">
   <ds:schemaRefs>
-    <ds:schemaRef ds:uri="http://schemas.openxmlformats.org/officeDocument/2006/bibliography"/>
+    <ds:schemaRef ds:uri="http://schemas.microsoft.com/office/2006/metadata/properties"/>
+    <ds:schemaRef ds:uri="http://schemas.microsoft.com/office/infopath/2007/PartnerControls"/>
+    <ds:schemaRef ds:uri="1f5d0092-5cad-4928-a4a6-2ed06d05f789"/>
   </ds:schemaRefs>
 </ds:datastoreItem>
 </file>
 
 <file path=customXml/itemProps2.xml><?xml version="1.0" encoding="utf-8"?>
+<ds:datastoreItem xmlns:ds="http://schemas.openxmlformats.org/officeDocument/2006/customXml" ds:itemID="{15055674-97DB-4511-9701-9F0A7EBD6858}">
+  <ds:schemaRefs>
+    <ds:schemaRef ds:uri="http://schemas.microsoft.com/sharepoint/v3/contenttype/forms"/>
+  </ds:schemaRefs>
+</ds:datastoreItem>
+</file>
+
+<file path=customXml/itemProps3.xml><?xml version="1.0" encoding="utf-8"?>
 <ds:datastoreItem xmlns:ds="http://schemas.openxmlformats.org/officeDocument/2006/customXml" ds:itemID="{A4D49A5C-4B26-40B7-A3FB-12BCE0DCD305}">
   <ds:schemaRefs>
     <ds:schemaRef ds:uri="http://schemas.microsoft.com/office/2006/metadata/contentType"/>
@@ -9579,20 +9695,10 @@
 </ds:datastoreItem>
 </file>
 
-<file path=customXml/itemProps3.xml><?xml version="1.0" encoding="utf-8"?>
-<ds:datastoreItem xmlns:ds="http://schemas.openxmlformats.org/officeDocument/2006/customXml" ds:itemID="{15055674-97DB-4511-9701-9F0A7EBD6858}">
+<file path=customXml/itemProps4.xml><?xml version="1.0" encoding="utf-8"?>
+<ds:datastoreItem xmlns:ds="http://schemas.openxmlformats.org/officeDocument/2006/customXml" ds:itemID="{5907319B-51F6-4355-97CE-D773169CEE73}">
   <ds:schemaRefs>
-    <ds:schemaRef ds:uri="http://schemas.microsoft.com/sharepoint/v3/contenttype/forms"/>
-  </ds:schemaRefs>
-</ds:datastoreItem>
-</file>
-
-<file path=customXml/itemProps4.xml><?xml version="1.0" encoding="utf-8"?>
-<ds:datastoreItem xmlns:ds="http://schemas.openxmlformats.org/officeDocument/2006/customXml" ds:itemID="{E19B23CA-AA19-4905-8A29-FA9912B5E962}">
-  <ds:schemaRefs>
-    <ds:schemaRef ds:uri="http://schemas.microsoft.com/office/2006/metadata/properties"/>
-    <ds:schemaRef ds:uri="http://schemas.microsoft.com/office/infopath/2007/PartnerControls"/>
-    <ds:schemaRef ds:uri="1f5d0092-5cad-4928-a4a6-2ed06d05f789"/>
+    <ds:schemaRef ds:uri="http://schemas.openxmlformats.org/officeDocument/2006/bibliography"/>
   </ds:schemaRefs>
 </ds:datastoreItem>
 </file>
</xml_diff>

<commit_message>
Fixed credentials and book for the time being
</commit_message>
<xml_diff>
--- a/docs/פרוייקט גל בן-שך.docx
+++ b/docs/פרוייקט גל בן-שך.docx
@@ -1,6 +1,6 @@
 
 <file path=word/document.xml><?xml version="1.0" encoding="utf-8"?>
-<w:document xmlns:wpc="http://schemas.microsoft.com/office/word/2010/wordprocessingCanvas" xmlns:cx="http://schemas.microsoft.com/office/drawing/2014/chartex" xmlns:cx1="http://schemas.microsoft.com/office/drawing/2015/9/8/chartex" xmlns:cx2="http://schemas.microsoft.com/office/drawing/2015/10/21/chartex" xmlns:cx3="http://schemas.microsoft.com/office/drawing/2016/5/9/chartex" xmlns:cx4="http://schemas.microsoft.com/office/drawing/2016/5/10/chartex" xmlns:cx5="http://schemas.microsoft.com/office/drawing/2016/5/11/chartex" xmlns:cx6="http://schemas.microsoft.com/office/drawing/2016/5/12/chartex" xmlns:cx7="http://schemas.microsoft.com/office/drawing/2016/5/13/chartex" xmlns:cx8="http://schemas.microsoft.com/office/drawing/2016/5/14/chartex" xmlns:mc="http://schemas.openxmlformats.org/markup-compatibility/2006" xmlns:aink="http://schemas.microsoft.com/office/drawing/2016/ink" xmlns:am3d="http://schemas.microsoft.com/office/drawing/2017/model3d" xmlns:o="urn:schemas-microsoft-com:office:office" xmlns:r="http://schemas.openxmlformats.org/officeDocument/2006/relationships" xmlns:m="http://schemas.openxmlformats.org/officeDocument/2006/math" xmlns:v="urn:schemas-microsoft-com:vml" xmlns:wp14="http://schemas.microsoft.com/office/word/2010/wordprocessingDrawing" xmlns:wp="http://schemas.openxmlformats.org/drawingml/2006/wordprocessingDrawing" xmlns:w10="urn:schemas-microsoft-com:office:word" xmlns:w="http://schemas.openxmlformats.org/wordprocessingml/2006/main" xmlns:w14="http://schemas.microsoft.com/office/word/2010/wordml" xmlns:w15="http://schemas.microsoft.com/office/word/2012/wordml" xmlns:w16cex="http://schemas.microsoft.com/office/word/2018/wordml/cex" xmlns:w16cid="http://schemas.microsoft.com/office/word/2016/wordml/cid" xmlns:w16="http://schemas.microsoft.com/office/word/2018/wordml" xmlns:w16sdtdh="http://schemas.microsoft.com/office/word/2020/wordml/sdtdatahash" xmlns:w16se="http://schemas.microsoft.com/office/word/2015/wordml/symex" xmlns:wpg="http://schemas.microsoft.com/office/word/2010/wordprocessingGroup" xmlns:wpi="http://schemas.microsoft.com/office/word/2010/wordprocessingInk" xmlns:wne="http://schemas.microsoft.com/office/word/2006/wordml" xmlns:wps="http://schemas.microsoft.com/office/word/2010/wordprocessingShape" mc:Ignorable="w14 w15 w16se w16cid w16 w16cex w16sdtdh wp14">
+<w:document xmlns:wpc="http://schemas.microsoft.com/office/word/2010/wordprocessingCanvas" xmlns:cx="http://schemas.microsoft.com/office/drawing/2014/chartex" xmlns:cx1="http://schemas.microsoft.com/office/drawing/2015/9/8/chartex" xmlns:cx2="http://schemas.microsoft.com/office/drawing/2015/10/21/chartex" xmlns:cx3="http://schemas.microsoft.com/office/drawing/2016/5/9/chartex" xmlns:cx4="http://schemas.microsoft.com/office/drawing/2016/5/10/chartex" xmlns:cx5="http://schemas.microsoft.com/office/drawing/2016/5/11/chartex" xmlns:cx6="http://schemas.microsoft.com/office/drawing/2016/5/12/chartex" xmlns:cx7="http://schemas.microsoft.com/office/drawing/2016/5/13/chartex" xmlns:cx8="http://schemas.microsoft.com/office/drawing/2016/5/14/chartex" xmlns:mc="http://schemas.openxmlformats.org/markup-compatibility/2006" xmlns:aink="http://schemas.microsoft.com/office/drawing/2016/ink" xmlns:am3d="http://schemas.microsoft.com/office/drawing/2017/model3d" xmlns:o="urn:schemas-microsoft-com:office:office" xmlns:oel="http://schemas.microsoft.com/office/2019/extlst" xmlns:r="http://schemas.openxmlformats.org/officeDocument/2006/relationships" xmlns:m="http://schemas.openxmlformats.org/officeDocument/2006/math" xmlns:v="urn:schemas-microsoft-com:vml" xmlns:wp14="http://schemas.microsoft.com/office/word/2010/wordprocessingDrawing" xmlns:wp="http://schemas.openxmlformats.org/drawingml/2006/wordprocessingDrawing" xmlns:w10="urn:schemas-microsoft-com:office:word" xmlns:w="http://schemas.openxmlformats.org/wordprocessingml/2006/main" xmlns:w14="http://schemas.microsoft.com/office/word/2010/wordml" xmlns:w15="http://schemas.microsoft.com/office/word/2012/wordml" xmlns:w16cex="http://schemas.microsoft.com/office/word/2018/wordml/cex" xmlns:w16cid="http://schemas.microsoft.com/office/word/2016/wordml/cid" xmlns:w16="http://schemas.microsoft.com/office/word/2018/wordml" xmlns:w16sdtdh="http://schemas.microsoft.com/office/word/2020/wordml/sdtdatahash" xmlns:w16se="http://schemas.microsoft.com/office/word/2015/wordml/symex" xmlns:wpg="http://schemas.microsoft.com/office/word/2010/wordprocessingGroup" xmlns:wpi="http://schemas.microsoft.com/office/word/2010/wordprocessingInk" xmlns:wne="http://schemas.microsoft.com/office/word/2006/wordml" xmlns:wps="http://schemas.microsoft.com/office/word/2010/wordprocessingShape" mc:Ignorable="w14 w15 w16se w16cid w16 w16cex w16sdtdh wp14">
   <w:body>
     <w:p>
       <w:bookmarkStart w:id="0" w:name="_Hlk86668107"/>
@@ -466,22 +466,8 @@
           <w:u w:val="single"/>
           <w:rtl/>
         </w:rPr>
-        <w:t xml:space="preserve">יורם </w:t>
-      </w:r>
-      <w:proofErr w:type="spellStart"/>
-      <w:r>
-        <w:rPr>
-          <w:rFonts w:hint="cs"/>
-          <w:b/>
-          <w:bCs/>
-          <w:sz w:val="32"/>
-          <w:szCs w:val="32"/>
-          <w:u w:val="single"/>
-          <w:rtl/>
-        </w:rPr>
-        <w:t>אביטוב</w:t>
-      </w:r>
-      <w:proofErr w:type="spellEnd"/>
+        <w:t>יורם אביטוב</w:t>
+      </w:r>
       <w:r>
         <w:rPr>
           <w:rFonts w:hint="cs"/>
@@ -2078,21 +2064,12 @@
             <w:pPr>
               <w:ind w:left="0"/>
             </w:pPr>
-            <w:proofErr w:type="spellStart"/>
             <w:r>
               <w:rPr>
                 <w:rFonts w:hint="cs"/>
                 <w:rtl/>
               </w:rPr>
-              <w:t>קנווס</w:t>
-            </w:r>
-            <w:proofErr w:type="spellEnd"/>
-            <w:r>
-              <w:rPr>
-                <w:rFonts w:hint="cs"/>
-                <w:rtl/>
-              </w:rPr>
-              <w:t xml:space="preserve"> ראשוני</w:t>
+              <w:t>קנווס ראשוני</w:t>
             </w:r>
             <w:r>
               <w:rPr>
@@ -2835,23 +2812,7 @@
           <w:rFonts w:asciiTheme="minorBidi" w:hAnsiTheme="minorBidi" w:hint="cs"/>
           <w:rtl/>
         </w:rPr>
-        <w:t xml:space="preserve">רוב תוכנות הכתיבה בכתב יד הינן איטיות ואינן פשוטות לניהול, על כן, ברצוני להקים אתר אשר יאפשר תפעול קל ונגיש של המחברות מבלי זמני טעינה ארוכים או </w:t>
-      </w:r>
-      <w:proofErr w:type="spellStart"/>
-      <w:r>
-        <w:rPr>
-          <w:rFonts w:asciiTheme="minorBidi" w:hAnsiTheme="minorBidi" w:hint="cs"/>
-          <w:rtl/>
-        </w:rPr>
-        <w:t>הבלאגן</w:t>
-      </w:r>
-      <w:proofErr w:type="spellEnd"/>
-      <w:r>
-        <w:rPr>
-          <w:rFonts w:asciiTheme="minorBidi" w:hAnsiTheme="minorBidi" w:hint="cs"/>
-          <w:rtl/>
-        </w:rPr>
-        <w:t xml:space="preserve"> של סידור העריכה.</w:t>
+        <w:t>רוב תוכנות הכתיבה בכתב יד הינן איטיות ואינן פשוטות לניהול, על כן, ברצוני להקים אתר אשר יאפשר תפעול קל ונגיש של המחברות מבלי זמני טעינה ארוכים או הבלאגן של סידור העריכה.</w:t>
       </w:r>
     </w:p>
     <w:p>
@@ -2888,23 +2849,7 @@
           <w:rFonts w:asciiTheme="minorBidi" w:hAnsiTheme="minorBidi" w:hint="cs"/>
           <w:rtl/>
         </w:rPr>
-        <w:t xml:space="preserve">ניהול בסיסי של גרפיקת ווקטורים. על מנת לשמור ולכתוב את המחברות יש לנהל את המידע בעזרת גרפיקת ווקטורים אשר תאפשר שמירה </w:t>
-      </w:r>
-      <w:proofErr w:type="spellStart"/>
-      <w:r>
-        <w:rPr>
-          <w:rFonts w:asciiTheme="minorBidi" w:hAnsiTheme="minorBidi" w:hint="cs"/>
-          <w:rtl/>
-        </w:rPr>
-        <w:t>ואיפיון</w:t>
-      </w:r>
-      <w:proofErr w:type="spellEnd"/>
-      <w:r>
-        <w:rPr>
-          <w:rFonts w:asciiTheme="minorBidi" w:hAnsiTheme="minorBidi" w:hint="cs"/>
-          <w:rtl/>
-        </w:rPr>
-        <w:t xml:space="preserve"> יעיל של כתיבת המשתמש. </w:t>
+        <w:t xml:space="preserve">ניהול בסיסי של גרפיקת ווקטורים. על מנת לשמור ולכתוב את המחברות יש לנהל את המידע בעזרת גרפיקת ווקטורים אשר תאפשר שמירה ואיפיון יעיל של כתיבת המשתמש. </w:t>
       </w:r>
     </w:p>
     <w:p>
@@ -2921,23 +2866,7 @@
           <w:rFonts w:asciiTheme="minorBidi" w:hAnsiTheme="minorBidi" w:hint="cs"/>
           <w:rtl/>
         </w:rPr>
-        <w:t xml:space="preserve">גרפיקת ווקטורים ועקומות </w:t>
-      </w:r>
-      <w:proofErr w:type="spellStart"/>
-      <w:r>
-        <w:rPr>
-          <w:rFonts w:asciiTheme="minorBidi" w:hAnsiTheme="minorBidi" w:hint="cs"/>
-          <w:rtl/>
-        </w:rPr>
-        <w:t>בייזיר</w:t>
-      </w:r>
-      <w:proofErr w:type="spellEnd"/>
-      <w:r>
-        <w:rPr>
-          <w:rFonts w:asciiTheme="minorBidi" w:hAnsiTheme="minorBidi" w:hint="cs"/>
-          <w:rtl/>
-        </w:rPr>
-        <w:t xml:space="preserve"> </w:t>
+        <w:t xml:space="preserve">גרפיקת ווקטורים ועקומות בייזיר </w:t>
       </w:r>
       <w:r>
         <w:rPr>
@@ -2987,9 +2916,6 @@
     <w:p>
       <w:pPr>
         <w:pStyle w:val="Heading2"/>
-        <w:rPr>
-          <w:rtl/>
-        </w:rPr>
       </w:pPr>
       <w:bookmarkStart w:id="10" w:name="_Toc79927561"/>
       <w:bookmarkStart w:id="11" w:name="_Toc79927738"/>
@@ -3027,29 +2953,36 @@
           <w:ilvl w:val="0"/>
           <w:numId w:val="35"/>
         </w:numPr>
-      </w:pPr>
-      <w:r>
         <w:rPr>
           <w:rFonts w:hint="cs"/>
           <w:rtl/>
         </w:rPr>
-        <w:t xml:space="preserve">תקשורת השרת והקליינטים תתבצע בעזרת </w:t>
-      </w:r>
-      <w:proofErr w:type="spellStart"/>
+      </w:pPr>
       <w:r>
         <w:rPr>
           <w:rFonts w:hint="cs"/>
           <w:rtl/>
         </w:rPr>
-        <w:t>פייתון</w:t>
-      </w:r>
-      <w:proofErr w:type="spellEnd"/>
+        <w:t xml:space="preserve">השרת רץ בעזרת פייתון בגרסה </w:t>
+      </w:r>
+      <w:r>
+        <w:t>3.10</w:t>
+      </w:r>
+    </w:p>
+    <w:p>
+      <w:pPr>
+        <w:pStyle w:val="ListParagraph"/>
+        <w:numPr>
+          <w:ilvl w:val="0"/>
+          <w:numId w:val="35"/>
+        </w:numPr>
+      </w:pPr>
       <w:r>
         <w:rPr>
           <w:rFonts w:hint="cs"/>
           <w:rtl/>
         </w:rPr>
-        <w:t xml:space="preserve"> </w:t>
+        <w:t xml:space="preserve">תקשורת השרת והקליינטים תתבצע בעזרת פייתון </w:t>
       </w:r>
       <w:r>
         <w:t>socket</w:t>
@@ -3071,11 +3004,9 @@
         </w:rPr>
         <w:t xml:space="preserve"> ו-</w:t>
       </w:r>
-      <w:proofErr w:type="spellStart"/>
       <w:r>
         <w:t>javascript</w:t>
       </w:r>
-      <w:proofErr w:type="spellEnd"/>
       <w:r>
         <w:rPr>
           <w:rFonts w:hint="cs"/>
@@ -3100,11 +3031,9 @@
         </w:rPr>
         <w:t xml:space="preserve"> בעזרת </w:t>
       </w:r>
-      <w:proofErr w:type="spellStart"/>
       <w:r>
         <w:t>mysql</w:t>
       </w:r>
-      <w:proofErr w:type="spellEnd"/>
       <w:r>
         <w:rPr>
           <w:rFonts w:hint="cs"/>
@@ -3166,11 +3095,9 @@
         </w:rPr>
         <w:t>בכדי לנהל את עריכת ה-</w:t>
       </w:r>
-      <w:proofErr w:type="spellStart"/>
       <w:r>
         <w:t>svg</w:t>
       </w:r>
-      <w:proofErr w:type="spellEnd"/>
       <w:r>
         <w:rPr>
           <w:rFonts w:hint="cs"/>
@@ -3207,11 +3134,9 @@
         </w:rPr>
         <w:t xml:space="preserve"> אשתמש בספרייה </w:t>
       </w:r>
-      <w:proofErr w:type="spellStart"/>
       <w:r>
         <w:t>jquery</w:t>
       </w:r>
-      <w:proofErr w:type="spellEnd"/>
     </w:p>
     <w:p>
       <w:pPr>
@@ -3281,23 +3206,7 @@
           <w:rFonts w:asciiTheme="minorBidi" w:hAnsiTheme="minorBidi" w:hint="cs"/>
           <w:rtl/>
         </w:rPr>
-        <w:t xml:space="preserve">לכתובת השרת ולהיכנס </w:t>
-      </w:r>
-      <w:proofErr w:type="spellStart"/>
-      <w:r>
-        <w:rPr>
-          <w:rFonts w:asciiTheme="minorBidi" w:hAnsiTheme="minorBidi" w:hint="cs"/>
-          <w:rtl/>
-        </w:rPr>
-        <w:t>ליוזר</w:t>
-      </w:r>
-      <w:proofErr w:type="spellEnd"/>
-      <w:r>
-        <w:rPr>
-          <w:rFonts w:asciiTheme="minorBidi" w:hAnsiTheme="minorBidi" w:hint="cs"/>
-          <w:rtl/>
-        </w:rPr>
-        <w:t xml:space="preserve"> שלו</w:t>
+        <w:t>לכתובת השרת ולהיכנס ליוזר שלו</w:t>
       </w:r>
       <w:r>
         <w:rPr>
@@ -3418,23 +3327,7 @@
           <w:rFonts w:asciiTheme="minorBidi" w:hAnsiTheme="minorBidi" w:hint="cs"/>
           <w:rtl/>
         </w:rPr>
-        <w:t xml:space="preserve">את קוד השיתוף יכול המשתמש לשלוח לחבריו אשר </w:t>
-      </w:r>
-      <w:proofErr w:type="spellStart"/>
-      <w:r>
-        <w:rPr>
-          <w:rFonts w:asciiTheme="minorBidi" w:hAnsiTheme="minorBidi" w:hint="cs"/>
-          <w:rtl/>
-        </w:rPr>
-        <w:t>בהיכנסתם</w:t>
-      </w:r>
-      <w:proofErr w:type="spellEnd"/>
-      <w:r>
-        <w:rPr>
-          <w:rFonts w:asciiTheme="minorBidi" w:hAnsiTheme="minorBidi" w:hint="cs"/>
-          <w:rtl/>
-        </w:rPr>
-        <w:t xml:space="preserve"> יוכלו לערוך את המחברת בזמן אמת. </w:t>
+        <w:t xml:space="preserve">את קוד השיתוף יכול המשתמש לשלוח לחבריו אשר בהיכנסתם יוכלו לערוך את המחברת בזמן אמת. </w:t>
       </w:r>
     </w:p>
     <w:p>
@@ -3684,11 +3577,9 @@
         </w:rPr>
         <w:t>כאשר מבנה שרת ה-</w:t>
       </w:r>
-      <w:proofErr w:type="spellStart"/>
       <w:r>
         <w:t>mySQL</w:t>
       </w:r>
-      <w:proofErr w:type="spellEnd"/>
       <w:r>
         <w:rPr>
           <w:rFonts w:hint="cs"/>
@@ -4182,40 +4073,75 @@
           <w:rtl/>
         </w:rPr>
       </w:pPr>
+      <w:r>
+        <w:rPr>
+          <w:rFonts w:hint="cs"/>
+          <w:rtl/>
+        </w:rPr>
+        <w:t>ל</w:t>
+      </w:r>
+      <w:r>
+        <w:rPr>
+          <w:rtl/>
+        </w:rPr>
+        <w:t>-</w:t>
+      </w:r>
+      <w:r>
+        <w:t>documentation</w:t>
+      </w:r>
+      <w:r>
+        <w:rPr>
+          <w:rFonts w:asciiTheme="minorBidi" w:hAnsiTheme="minorBidi" w:hint="cs"/>
+          <w:rtl/>
+        </w:rPr>
+        <w:t xml:space="preserve"> בו מתוארות כל המתודות והמחלקות</w:t>
+      </w:r>
+      <w:r>
+        <w:rPr>
+          <w:rFonts w:asciiTheme="minorBidi" w:hAnsiTheme="minorBidi" w:hint="cs"/>
+          <w:rtl/>
+        </w:rPr>
+        <w:t xml:space="preserve"> ניתן להיכנס בעזרת הלינק: </w:t>
+      </w:r>
       <w:hyperlink r:id="rId17" w:history="1">
         <w:r>
           <w:rPr>
             <w:rStyle w:val="Hyperlink"/>
-            <w:rtl/>
+            <w:rFonts w:asciiTheme="minorBidi" w:hAnsiTheme="minorBidi"/>
           </w:rPr>
-          <w:t>ה-</w:t>
+          <w:t>https://b</w:t>
         </w:r>
         <w:r>
           <w:rPr>
             <w:rStyle w:val="Hyperlink"/>
+            <w:rFonts w:asciiTheme="minorBidi" w:hAnsiTheme="minorBidi"/>
           </w:rPr>
-          <w:t>documen</w:t>
+          <w:t>e</w:t>
         </w:r>
         <w:r>
           <w:rPr>
             <w:rStyle w:val="Hyperlink"/>
+            <w:rFonts w:asciiTheme="minorBidi" w:hAnsiTheme="minorBidi"/>
           </w:rPr>
-          <w:t>t</w:t>
+          <w:t>nshcha.github.io/Cyber-Project-2022</w:t>
         </w:r>
         <w:r>
           <w:rPr>
             <w:rStyle w:val="Hyperlink"/>
+            <w:rFonts w:asciiTheme="minorBidi" w:hAnsiTheme="minorBidi"/>
+            <w:rtl/>
           </w:rPr>
-          <w:t>ation</w:t>
+          <w:t>/</w:t>
+        </w:r>
+        <w:r>
+          <w:rPr>
+            <w:rStyle w:val="Hyperlink"/>
+            <w:rFonts w:asciiTheme="minorBidi" w:hAnsiTheme="minorBidi" w:hint="cs"/>
+            <w:rtl/>
+          </w:rPr>
+          <w:t>.</w:t>
         </w:r>
       </w:hyperlink>
-      <w:r>
-        <w:rPr>
-          <w:rFonts w:asciiTheme="minorBidi" w:hAnsiTheme="minorBidi" w:hint="cs"/>
-          <w:rtl/>
-        </w:rPr>
-        <w:t xml:space="preserve"> בו מתוארות כל המתודות והמחלקות.</w:t>
-      </w:r>
     </w:p>
     <w:p>
       <w:pPr>
@@ -4247,10 +4173,10 @@
           <w:noProof/>
         </w:rPr>
         <w:drawing>
-          <wp:inline distT="0" distB="0" distL="0" distR="0" wp14:anchorId="47CC9D2D" wp14:editId="3EE4461C">
-            <wp:extent cx="5817870" cy="2203450"/>
+          <wp:inline distT="0" distB="0" distL="0" distR="0" wp14:anchorId="51B969FC" wp14:editId="1065E3F3">
+            <wp:extent cx="6189980" cy="5095875"/>
             <wp:effectExtent l="0" t="0" r="0" b="0"/>
-            <wp:docPr id="1" name="Picture 1"/>
+            <wp:docPr id="3" name="Picture 3"/>
             <wp:cNvGraphicFramePr>
               <a:graphicFrameLocks xmlns:a="http://schemas.openxmlformats.org/drawingml/2006/main" noChangeAspect="1"/>
             </wp:cNvGraphicFramePr>
@@ -4279,7 +4205,7 @@
                   <pic:spPr bwMode="auto">
                     <a:xfrm>
                       <a:off x="0" y="0"/>
-                      <a:ext cx="5817870" cy="2203450"/>
+                      <a:ext cx="6189980" cy="5095875"/>
                     </a:xfrm>
                     <a:prstGeom prst="rect">
                       <a:avLst/>
@@ -4327,88 +4253,46 @@
           <w:rFonts w:hint="cs"/>
           <w:rtl/>
         </w:rPr>
-        <w:t xml:space="preserve">העובדה על הפרויקט עבורי </w:t>
-      </w:r>
-      <w:proofErr w:type="spellStart"/>
+        <w:t>העובדה על הפרויקט עבורי היתה בעיקר מהנה,</w:t>
+      </w:r>
       <w:r>
         <w:rPr>
           <w:rFonts w:hint="cs"/>
           <w:rtl/>
         </w:rPr>
-        <w:t>היתה</w:t>
-      </w:r>
-      <w:proofErr w:type="spellEnd"/>
+        <w:t xml:space="preserve"> למדתי התנהלות נכונה יותר בסביבה סובבת אובייקטים בפייתון אך זאת</w:t>
+      </w:r>
       <w:r>
         <w:rPr>
           <w:rFonts w:hint="cs"/>
           <w:rtl/>
         </w:rPr>
-        <w:t xml:space="preserve"> בעיקר מהנה,</w:t>
+        <w:t xml:space="preserve"> למעט העבודה וההתנהלות עם </w:t>
+      </w:r>
+      <w:r>
+        <w:t>js</w:t>
       </w:r>
       <w:r>
         <w:rPr>
           <w:rFonts w:hint="cs"/>
           <w:rtl/>
         </w:rPr>
-        <w:t xml:space="preserve"> למדתי התנהלות נכונה יותר בסביבה סובבת אובייקטים </w:t>
-      </w:r>
-      <w:proofErr w:type="spellStart"/>
+        <w:t xml:space="preserve"> והדפדפן. מצאתי את השפה לא </w:t>
+      </w:r>
       <w:r>
         <w:rPr>
           <w:rFonts w:hint="cs"/>
           <w:rtl/>
         </w:rPr>
-        <w:t>בפייתון</w:t>
-      </w:r>
-      <w:proofErr w:type="spellEnd"/>
+        <w:lastRenderedPageBreak/>
+        <w:t xml:space="preserve">אינטואיטיבית ואת הצורך באלפי ספריות שונות על מנת ליצור שרת נורמלי מיותר. </w:t>
+      </w:r>
       <w:r>
         <w:rPr>
           <w:rFonts w:hint="cs"/>
           <w:rtl/>
         </w:rPr>
-        <w:t xml:space="preserve"> אך זאת</w:t>
-      </w:r>
-      <w:r>
-        <w:rPr>
-          <w:rFonts w:hint="cs"/>
-          <w:rtl/>
-        </w:rPr>
-        <w:t xml:space="preserve"> למעט העבודה וההתנהלות עם </w:t>
-      </w:r>
-      <w:proofErr w:type="spellStart"/>
-      <w:r>
-        <w:t>js</w:t>
-      </w:r>
-      <w:proofErr w:type="spellEnd"/>
-      <w:r>
-        <w:rPr>
-          <w:rFonts w:hint="cs"/>
-          <w:rtl/>
-        </w:rPr>
-        <w:t xml:space="preserve"> והדפדפן. מצאתי את השפה לא אינטואיטיבית ואת הצורך באלפי ספריות שונות על מנת ליצור שרת נורמלי מיותר. </w:t>
-      </w:r>
-      <w:r>
-        <w:rPr>
-          <w:rFonts w:hint="cs"/>
-          <w:rtl/>
-        </w:rPr>
-        <w:t xml:space="preserve">יחד עם זאת, חוסר מבנה טבעי של </w:t>
-      </w:r>
-      <w:proofErr w:type="spellStart"/>
-      <w:r>
-        <w:rPr>
-          <w:rFonts w:hint="cs"/>
-          <w:rtl/>
-        </w:rPr>
-        <w:t>תהליכונים</w:t>
-      </w:r>
-      <w:proofErr w:type="spellEnd"/>
-      <w:r>
-        <w:rPr>
-          <w:rFonts w:hint="cs"/>
-          <w:rtl/>
-        </w:rPr>
-        <w:t xml:space="preserve"> ותהליכים והסידור האוטומטי של ההתנהלות איתם על ידי הדפדפן בלי יותר מידי הערות על כך מעיקים.</w:t>
+        <w:t>יחד עם זאת, חוסר מבנה טבעי של תהליכונים ותהליכים והסידור האוטומטי של ההתנהלות איתם על ידי הדפדפן בלי יותר מידי הערות על כך מעיקים.</w:t>
       </w:r>
     </w:p>
     <w:p>
@@ -4426,13 +4310,8 @@
         </w:rPr>
         <w:t xml:space="preserve">מהפרויקט למדתי לעבוד עם </w:t>
       </w:r>
-      <w:proofErr w:type="spellStart"/>
-      <w:r>
-        <w:t>js</w:t>
-      </w:r>
-      <w:proofErr w:type="spellEnd"/>
-      <w:r>
-        <w:t>,</w:t>
+      <w:r>
+        <w:t>js,</w:t>
       </w:r>
       <w:r>
         <w:rPr>
@@ -4451,11 +4330,9 @@
         </w:rPr>
         <w:t xml:space="preserve"> ו-</w:t>
       </w:r>
-      <w:proofErr w:type="spellStart"/>
       <w:r>
         <w:t>css</w:t>
       </w:r>
-      <w:proofErr w:type="spellEnd"/>
       <w:r>
         <w:rPr>
           <w:rFonts w:hint="cs"/>
@@ -4483,11 +4360,9 @@
         </w:rPr>
         <w:t>איך להשתמש ב-</w:t>
       </w:r>
-      <w:proofErr w:type="spellStart"/>
       <w:r>
         <w:t>mysql</w:t>
       </w:r>
-      <w:proofErr w:type="spellEnd"/>
       <w:r>
         <w:rPr>
           <w:rFonts w:hint="cs"/>
@@ -4519,82 +4394,48 @@
           <w:rFonts w:hint="cs"/>
           <w:rtl/>
         </w:rPr>
-        <w:t xml:space="preserve">לו הייתי מתחיל את </w:t>
-      </w:r>
-      <w:proofErr w:type="spellStart"/>
+        <w:t xml:space="preserve">לו הייתי מתחיל את הפרוייקט היום הייתי מחלק את הקוד באופן ברור יותר. הייתי משתמש ביותר מחלקות במקום במערכים והייתי בוחר להשתמש בספרייה מוכנה להכין שרתי </w:t>
+      </w:r>
+      <w:r>
+        <w:t>HTTPS</w:t>
+      </w:r>
       <w:r>
         <w:rPr>
           <w:rFonts w:hint="cs"/>
           <w:rtl/>
         </w:rPr>
-        <w:t>הפרוייקט</w:t>
-      </w:r>
-      <w:proofErr w:type="spellEnd"/>
+        <w:t xml:space="preserve"> במקום לכתוב את הכל מחדש עם ספריית ה</w:t>
+      </w:r>
+      <w:r>
+        <w:t>socket</w:t>
+      </w:r>
       <w:r>
         <w:rPr>
           <w:rFonts w:hint="cs"/>
           <w:rtl/>
         </w:rPr>
-        <w:t xml:space="preserve"> היום הייתי מחלק את הקוד באופן ברור יותר. הייתי משתמש ביותר מחלקות במקום במערכים והייתי בוחר להשתמש בספרייה מוכנה להכין שרתי </w:t>
-      </w:r>
-      <w:r>
-        <w:t>HTTPS</w:t>
+        <w:t>.</w:t>
       </w:r>
       <w:r>
         <w:rPr>
           <w:rFonts w:hint="cs"/>
           <w:rtl/>
         </w:rPr>
-        <w:t xml:space="preserve"> במקום לכתוב את </w:t>
-      </w:r>
-      <w:proofErr w:type="spellStart"/>
+        <w:t xml:space="preserve"> בנוסף הייתי רושם את האתר בעזרת ספרייה כמו </w:t>
+      </w:r>
+      <w:r>
+        <w:t>React</w:t>
+      </w:r>
       <w:r>
         <w:rPr>
           <w:rFonts w:hint="cs"/>
           <w:rtl/>
         </w:rPr>
-        <w:t>הכל</w:t>
-      </w:r>
-      <w:proofErr w:type="spellEnd"/>
-      <w:r>
-        <w:rPr>
-          <w:rFonts w:hint="cs"/>
-          <w:rtl/>
-        </w:rPr>
-        <w:t xml:space="preserve"> מחדש עם ספריית ה</w:t>
-      </w:r>
-      <w:r>
-        <w:t>socket</w:t>
-      </w:r>
-      <w:r>
-        <w:rPr>
-          <w:rFonts w:hint="cs"/>
-          <w:rtl/>
-        </w:rPr>
-        <w:t>.</w:t>
-      </w:r>
-      <w:r>
-        <w:rPr>
-          <w:rFonts w:hint="cs"/>
-          <w:rtl/>
-        </w:rPr>
-        <w:t xml:space="preserve"> בנוסף הייתי רושם את האתר בעזרת ספרייה כמו </w:t>
-      </w:r>
-      <w:r>
-        <w:t>React</w:t>
-      </w:r>
-      <w:r>
-        <w:rPr>
-          <w:rFonts w:hint="cs"/>
-          <w:rtl/>
-        </w:rPr>
         <w:t xml:space="preserve"> לעומת ה</w:t>
       </w:r>
-      <w:proofErr w:type="spellStart"/>
       <w:r>
         <w:t>js</w:t>
       </w:r>
-      <w:proofErr w:type="spellEnd"/>
       <w:r>
         <w:rPr>
           <w:rFonts w:hint="cs"/>
@@ -4616,7 +4457,7 @@
 </file>
 
 <file path=word/endnotes.xml><?xml version="1.0" encoding="utf-8"?>
-<w:endnotes xmlns:wpc="http://schemas.microsoft.com/office/word/2010/wordprocessingCanvas" xmlns:cx="http://schemas.microsoft.com/office/drawing/2014/chartex" xmlns:cx1="http://schemas.microsoft.com/office/drawing/2015/9/8/chartex" xmlns:cx2="http://schemas.microsoft.com/office/drawing/2015/10/21/chartex" xmlns:cx3="http://schemas.microsoft.com/office/drawing/2016/5/9/chartex" xmlns:cx4="http://schemas.microsoft.com/office/drawing/2016/5/10/chartex" xmlns:cx5="http://schemas.microsoft.com/office/drawing/2016/5/11/chartex" xmlns:cx6="http://schemas.microsoft.com/office/drawing/2016/5/12/chartex" xmlns:cx7="http://schemas.microsoft.com/office/drawing/2016/5/13/chartex" xmlns:cx8="http://schemas.microsoft.com/office/drawing/2016/5/14/chartex" xmlns:mc="http://schemas.openxmlformats.org/markup-compatibility/2006" xmlns:aink="http://schemas.microsoft.com/office/drawing/2016/ink" xmlns:am3d="http://schemas.microsoft.com/office/drawing/2017/model3d" xmlns:o="urn:schemas-microsoft-com:office:office" xmlns:r="http://schemas.openxmlformats.org/officeDocument/2006/relationships" xmlns:m="http://schemas.openxmlformats.org/officeDocument/2006/math" xmlns:v="urn:schemas-microsoft-com:vml" xmlns:wp14="http://schemas.microsoft.com/office/word/2010/wordprocessingDrawing" xmlns:wp="http://schemas.openxmlformats.org/drawingml/2006/wordprocessingDrawing" xmlns:w10="urn:schemas-microsoft-com:office:word" xmlns:w="http://schemas.openxmlformats.org/wordprocessingml/2006/main" xmlns:w14="http://schemas.microsoft.com/office/word/2010/wordml" xmlns:w15="http://schemas.microsoft.com/office/word/2012/wordml" xmlns:w16cex="http://schemas.microsoft.com/office/word/2018/wordml/cex" xmlns:w16cid="http://schemas.microsoft.com/office/word/2016/wordml/cid" xmlns:w16="http://schemas.microsoft.com/office/word/2018/wordml" xmlns:w16sdtdh="http://schemas.microsoft.com/office/word/2020/wordml/sdtdatahash" xmlns:w16se="http://schemas.microsoft.com/office/word/2015/wordml/symex" xmlns:wpg="http://schemas.microsoft.com/office/word/2010/wordprocessingGroup" xmlns:wpi="http://schemas.microsoft.com/office/word/2010/wordprocessingInk" xmlns:wne="http://schemas.microsoft.com/office/word/2006/wordml" xmlns:wps="http://schemas.microsoft.com/office/word/2010/wordprocessingShape" mc:Ignorable="w14 w15 w16se w16cid w16 w16cex w16sdtdh wp14">
+<w:endnotes xmlns:wpc="http://schemas.microsoft.com/office/word/2010/wordprocessingCanvas" xmlns:cx="http://schemas.microsoft.com/office/drawing/2014/chartex" xmlns:cx1="http://schemas.microsoft.com/office/drawing/2015/9/8/chartex" xmlns:cx2="http://schemas.microsoft.com/office/drawing/2015/10/21/chartex" xmlns:cx3="http://schemas.microsoft.com/office/drawing/2016/5/9/chartex" xmlns:cx4="http://schemas.microsoft.com/office/drawing/2016/5/10/chartex" xmlns:cx5="http://schemas.microsoft.com/office/drawing/2016/5/11/chartex" xmlns:cx6="http://schemas.microsoft.com/office/drawing/2016/5/12/chartex" xmlns:cx7="http://schemas.microsoft.com/office/drawing/2016/5/13/chartex" xmlns:cx8="http://schemas.microsoft.com/office/drawing/2016/5/14/chartex" xmlns:mc="http://schemas.openxmlformats.org/markup-compatibility/2006" xmlns:aink="http://schemas.microsoft.com/office/drawing/2016/ink" xmlns:am3d="http://schemas.microsoft.com/office/drawing/2017/model3d" xmlns:o="urn:schemas-microsoft-com:office:office" xmlns:oel="http://schemas.microsoft.com/office/2019/extlst" xmlns:r="http://schemas.openxmlformats.org/officeDocument/2006/relationships" xmlns:m="http://schemas.openxmlformats.org/officeDocument/2006/math" xmlns:v="urn:schemas-microsoft-com:vml" xmlns:wp14="http://schemas.microsoft.com/office/word/2010/wordprocessingDrawing" xmlns:wp="http://schemas.openxmlformats.org/drawingml/2006/wordprocessingDrawing" xmlns:w10="urn:schemas-microsoft-com:office:word" xmlns:w="http://schemas.openxmlformats.org/wordprocessingml/2006/main" xmlns:w14="http://schemas.microsoft.com/office/word/2010/wordml" xmlns:w15="http://schemas.microsoft.com/office/word/2012/wordml" xmlns:w16cex="http://schemas.microsoft.com/office/word/2018/wordml/cex" xmlns:w16cid="http://schemas.microsoft.com/office/word/2016/wordml/cid" xmlns:w16="http://schemas.microsoft.com/office/word/2018/wordml" xmlns:w16sdtdh="http://schemas.microsoft.com/office/word/2020/wordml/sdtdatahash" xmlns:w16se="http://schemas.microsoft.com/office/word/2015/wordml/symex" xmlns:wpg="http://schemas.microsoft.com/office/word/2010/wordprocessingGroup" xmlns:wpi="http://schemas.microsoft.com/office/word/2010/wordprocessingInk" xmlns:wne="http://schemas.microsoft.com/office/word/2006/wordml" xmlns:wps="http://schemas.microsoft.com/office/word/2010/wordprocessingShape" mc:Ignorable="w14 w15 w16se w16cid w16 w16cex w16sdtdh wp14">
   <w:endnote w:type="separator" w:id="-1">
     <w:p>
       <w:pPr>
@@ -4641,7 +4482,7 @@
 </file>
 
 <file path=word/footer1.xml><?xml version="1.0" encoding="utf-8"?>
-<w:ftr xmlns:wpc="http://schemas.microsoft.com/office/word/2010/wordprocessingCanvas" xmlns:cx="http://schemas.microsoft.com/office/drawing/2014/chartex" xmlns:cx1="http://schemas.microsoft.com/office/drawing/2015/9/8/chartex" xmlns:cx2="http://schemas.microsoft.com/office/drawing/2015/10/21/chartex" xmlns:cx3="http://schemas.microsoft.com/office/drawing/2016/5/9/chartex" xmlns:cx4="http://schemas.microsoft.com/office/drawing/2016/5/10/chartex" xmlns:cx5="http://schemas.microsoft.com/office/drawing/2016/5/11/chartex" xmlns:cx6="http://schemas.microsoft.com/office/drawing/2016/5/12/chartex" xmlns:cx7="http://schemas.microsoft.com/office/drawing/2016/5/13/chartex" xmlns:cx8="http://schemas.microsoft.com/office/drawing/2016/5/14/chartex" xmlns:mc="http://schemas.openxmlformats.org/markup-compatibility/2006" xmlns:aink="http://schemas.microsoft.com/office/drawing/2016/ink" xmlns:am3d="http://schemas.microsoft.com/office/drawing/2017/model3d" xmlns:o="urn:schemas-microsoft-com:office:office" xmlns:r="http://schemas.openxmlformats.org/officeDocument/2006/relationships" xmlns:m="http://schemas.openxmlformats.org/officeDocument/2006/math" xmlns:v="urn:schemas-microsoft-com:vml" xmlns:wp14="http://schemas.microsoft.com/office/word/2010/wordprocessingDrawing" xmlns:wp="http://schemas.openxmlformats.org/drawingml/2006/wordprocessingDrawing" xmlns:w10="urn:schemas-microsoft-com:office:word" xmlns:w="http://schemas.openxmlformats.org/wordprocessingml/2006/main" xmlns:w14="http://schemas.microsoft.com/office/word/2010/wordml" xmlns:w15="http://schemas.microsoft.com/office/word/2012/wordml" xmlns:w16cex="http://schemas.microsoft.com/office/word/2018/wordml/cex" xmlns:w16cid="http://schemas.microsoft.com/office/word/2016/wordml/cid" xmlns:w16="http://schemas.microsoft.com/office/word/2018/wordml" xmlns:w16sdtdh="http://schemas.microsoft.com/office/word/2020/wordml/sdtdatahash" xmlns:w16se="http://schemas.microsoft.com/office/word/2015/wordml/symex" xmlns:wpg="http://schemas.microsoft.com/office/word/2010/wordprocessingGroup" xmlns:wpi="http://schemas.microsoft.com/office/word/2010/wordprocessingInk" xmlns:wne="http://schemas.microsoft.com/office/word/2006/wordml" xmlns:wps="http://schemas.microsoft.com/office/word/2010/wordprocessingShape" mc:Ignorable="w14 w15 w16se w16cid w16 w16cex w16sdtdh wp14">
+<w:ftr xmlns:wpc="http://schemas.microsoft.com/office/word/2010/wordprocessingCanvas" xmlns:cx="http://schemas.microsoft.com/office/drawing/2014/chartex" xmlns:cx1="http://schemas.microsoft.com/office/drawing/2015/9/8/chartex" xmlns:cx2="http://schemas.microsoft.com/office/drawing/2015/10/21/chartex" xmlns:cx3="http://schemas.microsoft.com/office/drawing/2016/5/9/chartex" xmlns:cx4="http://schemas.microsoft.com/office/drawing/2016/5/10/chartex" xmlns:cx5="http://schemas.microsoft.com/office/drawing/2016/5/11/chartex" xmlns:cx6="http://schemas.microsoft.com/office/drawing/2016/5/12/chartex" xmlns:cx7="http://schemas.microsoft.com/office/drawing/2016/5/13/chartex" xmlns:cx8="http://schemas.microsoft.com/office/drawing/2016/5/14/chartex" xmlns:mc="http://schemas.openxmlformats.org/markup-compatibility/2006" xmlns:aink="http://schemas.microsoft.com/office/drawing/2016/ink" xmlns:am3d="http://schemas.microsoft.com/office/drawing/2017/model3d" xmlns:o="urn:schemas-microsoft-com:office:office" xmlns:oel="http://schemas.microsoft.com/office/2019/extlst" xmlns:r="http://schemas.openxmlformats.org/officeDocument/2006/relationships" xmlns:m="http://schemas.openxmlformats.org/officeDocument/2006/math" xmlns:v="urn:schemas-microsoft-com:vml" xmlns:wp14="http://schemas.microsoft.com/office/word/2010/wordprocessingDrawing" xmlns:wp="http://schemas.openxmlformats.org/drawingml/2006/wordprocessingDrawing" xmlns:w10="urn:schemas-microsoft-com:office:word" xmlns:w="http://schemas.openxmlformats.org/wordprocessingml/2006/main" xmlns:w14="http://schemas.microsoft.com/office/word/2010/wordml" xmlns:w15="http://schemas.microsoft.com/office/word/2012/wordml" xmlns:w16cex="http://schemas.microsoft.com/office/word/2018/wordml/cex" xmlns:w16cid="http://schemas.microsoft.com/office/word/2016/wordml/cid" xmlns:w16="http://schemas.microsoft.com/office/word/2018/wordml" xmlns:w16sdtdh="http://schemas.microsoft.com/office/word/2020/wordml/sdtdatahash" xmlns:w16se="http://schemas.microsoft.com/office/word/2015/wordml/symex" xmlns:wpg="http://schemas.microsoft.com/office/word/2010/wordprocessingGroup" xmlns:wpi="http://schemas.microsoft.com/office/word/2010/wordprocessingInk" xmlns:wne="http://schemas.microsoft.com/office/word/2006/wordml" xmlns:wps="http://schemas.microsoft.com/office/word/2010/wordprocessingShape" mc:Ignorable="w14 w15 w16se w16cid w16 w16cex w16sdtdh wp14">
   <w:p>
     <w:pPr>
       <w:pStyle w:val="Footer"/>
@@ -4721,7 +4562,7 @@
 </file>
 
 <file path=word/footnotes.xml><?xml version="1.0" encoding="utf-8"?>
-<w:footnotes xmlns:wpc="http://schemas.microsoft.com/office/word/2010/wordprocessingCanvas" xmlns:cx="http://schemas.microsoft.com/office/drawing/2014/chartex" xmlns:cx1="http://schemas.microsoft.com/office/drawing/2015/9/8/chartex" xmlns:cx2="http://schemas.microsoft.com/office/drawing/2015/10/21/chartex" xmlns:cx3="http://schemas.microsoft.com/office/drawing/2016/5/9/chartex" xmlns:cx4="http://schemas.microsoft.com/office/drawing/2016/5/10/chartex" xmlns:cx5="http://schemas.microsoft.com/office/drawing/2016/5/11/chartex" xmlns:cx6="http://schemas.microsoft.com/office/drawing/2016/5/12/chartex" xmlns:cx7="http://schemas.microsoft.com/office/drawing/2016/5/13/chartex" xmlns:cx8="http://schemas.microsoft.com/office/drawing/2016/5/14/chartex" xmlns:mc="http://schemas.openxmlformats.org/markup-compatibility/2006" xmlns:aink="http://schemas.microsoft.com/office/drawing/2016/ink" xmlns:am3d="http://schemas.microsoft.com/office/drawing/2017/model3d" xmlns:o="urn:schemas-microsoft-com:office:office" xmlns:r="http://schemas.openxmlformats.org/officeDocument/2006/relationships" xmlns:m="http://schemas.openxmlformats.org/officeDocument/2006/math" xmlns:v="urn:schemas-microsoft-com:vml" xmlns:wp14="http://schemas.microsoft.com/office/word/2010/wordprocessingDrawing" xmlns:wp="http://schemas.openxmlformats.org/drawingml/2006/wordprocessingDrawing" xmlns:w10="urn:schemas-microsoft-com:office:word" xmlns:w="http://schemas.openxmlformats.org/wordprocessingml/2006/main" xmlns:w14="http://schemas.microsoft.com/office/word/2010/wordml" xmlns:w15="http://schemas.microsoft.com/office/word/2012/wordml" xmlns:w16cex="http://schemas.microsoft.com/office/word/2018/wordml/cex" xmlns:w16cid="http://schemas.microsoft.com/office/word/2016/wordml/cid" xmlns:w16="http://schemas.microsoft.com/office/word/2018/wordml" xmlns:w16sdtdh="http://schemas.microsoft.com/office/word/2020/wordml/sdtdatahash" xmlns:w16se="http://schemas.microsoft.com/office/word/2015/wordml/symex" xmlns:wpg="http://schemas.microsoft.com/office/word/2010/wordprocessingGroup" xmlns:wpi="http://schemas.microsoft.com/office/word/2010/wordprocessingInk" xmlns:wne="http://schemas.microsoft.com/office/word/2006/wordml" xmlns:wps="http://schemas.microsoft.com/office/word/2010/wordprocessingShape" mc:Ignorable="w14 w15 w16se w16cid w16 w16cex w16sdtdh wp14">
+<w:footnotes xmlns:wpc="http://schemas.microsoft.com/office/word/2010/wordprocessingCanvas" xmlns:cx="http://schemas.microsoft.com/office/drawing/2014/chartex" xmlns:cx1="http://schemas.microsoft.com/office/drawing/2015/9/8/chartex" xmlns:cx2="http://schemas.microsoft.com/office/drawing/2015/10/21/chartex" xmlns:cx3="http://schemas.microsoft.com/office/drawing/2016/5/9/chartex" xmlns:cx4="http://schemas.microsoft.com/office/drawing/2016/5/10/chartex" xmlns:cx5="http://schemas.microsoft.com/office/drawing/2016/5/11/chartex" xmlns:cx6="http://schemas.microsoft.com/office/drawing/2016/5/12/chartex" xmlns:cx7="http://schemas.microsoft.com/office/drawing/2016/5/13/chartex" xmlns:cx8="http://schemas.microsoft.com/office/drawing/2016/5/14/chartex" xmlns:mc="http://schemas.openxmlformats.org/markup-compatibility/2006" xmlns:aink="http://schemas.microsoft.com/office/drawing/2016/ink" xmlns:am3d="http://schemas.microsoft.com/office/drawing/2017/model3d" xmlns:o="urn:schemas-microsoft-com:office:office" xmlns:oel="http://schemas.microsoft.com/office/2019/extlst" xmlns:r="http://schemas.openxmlformats.org/officeDocument/2006/relationships" xmlns:m="http://schemas.openxmlformats.org/officeDocument/2006/math" xmlns:v="urn:schemas-microsoft-com:vml" xmlns:wp14="http://schemas.microsoft.com/office/word/2010/wordprocessingDrawing" xmlns:wp="http://schemas.openxmlformats.org/drawingml/2006/wordprocessingDrawing" xmlns:w10="urn:schemas-microsoft-com:office:word" xmlns:w="http://schemas.openxmlformats.org/wordprocessingml/2006/main" xmlns:w14="http://schemas.microsoft.com/office/word/2010/wordml" xmlns:w15="http://schemas.microsoft.com/office/word/2012/wordml" xmlns:w16cex="http://schemas.microsoft.com/office/word/2018/wordml/cex" xmlns:w16cid="http://schemas.microsoft.com/office/word/2016/wordml/cid" xmlns:w16="http://schemas.microsoft.com/office/word/2018/wordml" xmlns:w16sdtdh="http://schemas.microsoft.com/office/word/2020/wordml/sdtdatahash" xmlns:w16se="http://schemas.microsoft.com/office/word/2015/wordml/symex" xmlns:wpg="http://schemas.microsoft.com/office/word/2010/wordprocessingGroup" xmlns:wpi="http://schemas.microsoft.com/office/word/2010/wordprocessingInk" xmlns:wne="http://schemas.microsoft.com/office/word/2006/wordml" xmlns:wps="http://schemas.microsoft.com/office/word/2010/wordprocessingShape" mc:Ignorable="w14 w15 w16se w16cid w16 w16cex w16sdtdh wp14">
   <w:footnote w:type="separator" w:id="-1">
     <w:p>
       <w:pPr>
@@ -4746,7 +4587,7 @@
 </file>
 
 <file path=word/header1.xml><?xml version="1.0" encoding="utf-8"?>
-<w:hdr xmlns:wpc="http://schemas.microsoft.com/office/word/2010/wordprocessingCanvas" xmlns:cx="http://schemas.microsoft.com/office/drawing/2014/chartex" xmlns:cx1="http://schemas.microsoft.com/office/drawing/2015/9/8/chartex" xmlns:cx2="http://schemas.microsoft.com/office/drawing/2015/10/21/chartex" xmlns:cx3="http://schemas.microsoft.com/office/drawing/2016/5/9/chartex" xmlns:cx4="http://schemas.microsoft.com/office/drawing/2016/5/10/chartex" xmlns:cx5="http://schemas.microsoft.com/office/drawing/2016/5/11/chartex" xmlns:cx6="http://schemas.microsoft.com/office/drawing/2016/5/12/chartex" xmlns:cx7="http://schemas.microsoft.com/office/drawing/2016/5/13/chartex" xmlns:cx8="http://schemas.microsoft.com/office/drawing/2016/5/14/chartex" xmlns:mc="http://schemas.openxmlformats.org/markup-compatibility/2006" xmlns:aink="http://schemas.microsoft.com/office/drawing/2016/ink" xmlns:am3d="http://schemas.microsoft.com/office/drawing/2017/model3d" xmlns:o="urn:schemas-microsoft-com:office:office" xmlns:r="http://schemas.openxmlformats.org/officeDocument/2006/relationships" xmlns:m="http://schemas.openxmlformats.org/officeDocument/2006/math" xmlns:v="urn:schemas-microsoft-com:vml" xmlns:wp14="http://schemas.microsoft.com/office/word/2010/wordprocessingDrawing" xmlns:wp="http://schemas.openxmlformats.org/drawingml/2006/wordprocessingDrawing" xmlns:w10="urn:schemas-microsoft-com:office:word" xmlns:w="http://schemas.openxmlformats.org/wordprocessingml/2006/main" xmlns:w14="http://schemas.microsoft.com/office/word/2010/wordml" xmlns:w15="http://schemas.microsoft.com/office/word/2012/wordml" xmlns:w16cex="http://schemas.microsoft.com/office/word/2018/wordml/cex" xmlns:w16cid="http://schemas.microsoft.com/office/word/2016/wordml/cid" xmlns:w16="http://schemas.microsoft.com/office/word/2018/wordml" xmlns:w16sdtdh="http://schemas.microsoft.com/office/word/2020/wordml/sdtdatahash" xmlns:w16se="http://schemas.microsoft.com/office/word/2015/wordml/symex" xmlns:wpg="http://schemas.microsoft.com/office/word/2010/wordprocessingGroup" xmlns:wpi="http://schemas.microsoft.com/office/word/2010/wordprocessingInk" xmlns:wne="http://schemas.microsoft.com/office/word/2006/wordml" xmlns:wps="http://schemas.microsoft.com/office/word/2010/wordprocessingShape" mc:Ignorable="w14 w15 w16se w16cid w16 w16cex w16sdtdh wp14">
+<w:hdr xmlns:wpc="http://schemas.microsoft.com/office/word/2010/wordprocessingCanvas" xmlns:cx="http://schemas.microsoft.com/office/drawing/2014/chartex" xmlns:cx1="http://schemas.microsoft.com/office/drawing/2015/9/8/chartex" xmlns:cx2="http://schemas.microsoft.com/office/drawing/2015/10/21/chartex" xmlns:cx3="http://schemas.microsoft.com/office/drawing/2016/5/9/chartex" xmlns:cx4="http://schemas.microsoft.com/office/drawing/2016/5/10/chartex" xmlns:cx5="http://schemas.microsoft.com/office/drawing/2016/5/11/chartex" xmlns:cx6="http://schemas.microsoft.com/office/drawing/2016/5/12/chartex" xmlns:cx7="http://schemas.microsoft.com/office/drawing/2016/5/13/chartex" xmlns:cx8="http://schemas.microsoft.com/office/drawing/2016/5/14/chartex" xmlns:mc="http://schemas.openxmlformats.org/markup-compatibility/2006" xmlns:aink="http://schemas.microsoft.com/office/drawing/2016/ink" xmlns:am3d="http://schemas.microsoft.com/office/drawing/2017/model3d" xmlns:o="urn:schemas-microsoft-com:office:office" xmlns:oel="http://schemas.microsoft.com/office/2019/extlst" xmlns:r="http://schemas.openxmlformats.org/officeDocument/2006/relationships" xmlns:m="http://schemas.openxmlformats.org/officeDocument/2006/math" xmlns:v="urn:schemas-microsoft-com:vml" xmlns:wp14="http://schemas.microsoft.com/office/word/2010/wordprocessingDrawing" xmlns:wp="http://schemas.openxmlformats.org/drawingml/2006/wordprocessingDrawing" xmlns:w10="urn:schemas-microsoft-com:office:word" xmlns:w="http://schemas.openxmlformats.org/wordprocessingml/2006/main" xmlns:w14="http://schemas.microsoft.com/office/word/2010/wordml" xmlns:w15="http://schemas.microsoft.com/office/word/2012/wordml" xmlns:w16cex="http://schemas.microsoft.com/office/word/2018/wordml/cex" xmlns:w16cid="http://schemas.microsoft.com/office/word/2016/wordml/cid" xmlns:w16="http://schemas.microsoft.com/office/word/2018/wordml" xmlns:w16sdtdh="http://schemas.microsoft.com/office/word/2020/wordml/sdtdatahash" xmlns:w16se="http://schemas.microsoft.com/office/word/2015/wordml/symex" xmlns:wpg="http://schemas.microsoft.com/office/word/2010/wordprocessingGroup" xmlns:wpi="http://schemas.microsoft.com/office/word/2010/wordprocessingInk" xmlns:wne="http://schemas.microsoft.com/office/word/2006/wordml" xmlns:wps="http://schemas.microsoft.com/office/word/2010/wordprocessingShape" mc:Ignorable="w14 w15 w16se w16cid w16 w16cex w16sdtdh wp14">
   <w:p>
     <w:pPr>
       <w:pStyle w:val="Header"/>
@@ -4808,7 +4649,7 @@
 </file>
 
 <file path=word/numbering.xml><?xml version="1.0" encoding="utf-8"?>
-<w:numbering xmlns:wpc="http://schemas.microsoft.com/office/word/2010/wordprocessingCanvas" xmlns:cx="http://schemas.microsoft.com/office/drawing/2014/chartex" xmlns:cx1="http://schemas.microsoft.com/office/drawing/2015/9/8/chartex" xmlns:cx2="http://schemas.microsoft.com/office/drawing/2015/10/21/chartex" xmlns:cx3="http://schemas.microsoft.com/office/drawing/2016/5/9/chartex" xmlns:cx4="http://schemas.microsoft.com/office/drawing/2016/5/10/chartex" xmlns:cx5="http://schemas.microsoft.com/office/drawing/2016/5/11/chartex" xmlns:cx6="http://schemas.microsoft.com/office/drawing/2016/5/12/chartex" xmlns:cx7="http://schemas.microsoft.com/office/drawing/2016/5/13/chartex" xmlns:cx8="http://schemas.microsoft.com/office/drawing/2016/5/14/chartex" xmlns:mc="http://schemas.openxmlformats.org/markup-compatibility/2006" xmlns:aink="http://schemas.microsoft.com/office/drawing/2016/ink" xmlns:am3d="http://schemas.microsoft.com/office/drawing/2017/model3d" xmlns:o="urn:schemas-microsoft-com:office:office" xmlns:r="http://schemas.openxmlformats.org/officeDocument/2006/relationships" xmlns:m="http://schemas.openxmlformats.org/officeDocument/2006/math" xmlns:v="urn:schemas-microsoft-com:vml" xmlns:wp14="http://schemas.microsoft.com/office/word/2010/wordprocessingDrawing" xmlns:wp="http://schemas.openxmlformats.org/drawingml/2006/wordprocessingDrawing" xmlns:w10="urn:schemas-microsoft-com:office:word" xmlns:w="http://schemas.openxmlformats.org/wordprocessingml/2006/main" xmlns:w14="http://schemas.microsoft.com/office/word/2010/wordml" xmlns:w15="http://schemas.microsoft.com/office/word/2012/wordml" xmlns:w16cex="http://schemas.microsoft.com/office/word/2018/wordml/cex" xmlns:w16cid="http://schemas.microsoft.com/office/word/2016/wordml/cid" xmlns:w16="http://schemas.microsoft.com/office/word/2018/wordml" xmlns:w16sdtdh="http://schemas.microsoft.com/office/word/2020/wordml/sdtdatahash" xmlns:w16se="http://schemas.microsoft.com/office/word/2015/wordml/symex" xmlns:wpg="http://schemas.microsoft.com/office/word/2010/wordprocessingGroup" xmlns:wpi="http://schemas.microsoft.com/office/word/2010/wordprocessingInk" xmlns:wne="http://schemas.microsoft.com/office/word/2006/wordml" xmlns:wps="http://schemas.microsoft.com/office/word/2010/wordprocessingShape" mc:Ignorable="w14 w15 w16se w16cid w16 w16cex w16sdtdh wp14">
+<w:numbering xmlns:wpc="http://schemas.microsoft.com/office/word/2010/wordprocessingCanvas" xmlns:cx="http://schemas.microsoft.com/office/drawing/2014/chartex" xmlns:cx1="http://schemas.microsoft.com/office/drawing/2015/9/8/chartex" xmlns:cx2="http://schemas.microsoft.com/office/drawing/2015/10/21/chartex" xmlns:cx3="http://schemas.microsoft.com/office/drawing/2016/5/9/chartex" xmlns:cx4="http://schemas.microsoft.com/office/drawing/2016/5/10/chartex" xmlns:cx5="http://schemas.microsoft.com/office/drawing/2016/5/11/chartex" xmlns:cx6="http://schemas.microsoft.com/office/drawing/2016/5/12/chartex" xmlns:cx7="http://schemas.microsoft.com/office/drawing/2016/5/13/chartex" xmlns:cx8="http://schemas.microsoft.com/office/drawing/2016/5/14/chartex" xmlns:mc="http://schemas.openxmlformats.org/markup-compatibility/2006" xmlns:aink="http://schemas.microsoft.com/office/drawing/2016/ink" xmlns:am3d="http://schemas.microsoft.com/office/drawing/2017/model3d" xmlns:o="urn:schemas-microsoft-com:office:office" xmlns:oel="http://schemas.microsoft.com/office/2019/extlst" xmlns:r="http://schemas.openxmlformats.org/officeDocument/2006/relationships" xmlns:m="http://schemas.openxmlformats.org/officeDocument/2006/math" xmlns:v="urn:schemas-microsoft-com:vml" xmlns:wp14="http://schemas.microsoft.com/office/word/2010/wordprocessingDrawing" xmlns:wp="http://schemas.openxmlformats.org/drawingml/2006/wordprocessingDrawing" xmlns:w10="urn:schemas-microsoft-com:office:word" xmlns:w="http://schemas.openxmlformats.org/wordprocessingml/2006/main" xmlns:w14="http://schemas.microsoft.com/office/word/2010/wordml" xmlns:w15="http://schemas.microsoft.com/office/word/2012/wordml" xmlns:w16cex="http://schemas.microsoft.com/office/word/2018/wordml/cex" xmlns:w16cid="http://schemas.microsoft.com/office/word/2016/wordml/cid" xmlns:w16="http://schemas.microsoft.com/office/word/2018/wordml" xmlns:w16sdtdh="http://schemas.microsoft.com/office/word/2020/wordml/sdtdatahash" xmlns:w16se="http://schemas.microsoft.com/office/word/2015/wordml/symex" xmlns:wpg="http://schemas.microsoft.com/office/word/2010/wordprocessingGroup" xmlns:wpi="http://schemas.microsoft.com/office/word/2010/wordprocessingInk" xmlns:wne="http://schemas.microsoft.com/office/word/2006/wordml" xmlns:wps="http://schemas.microsoft.com/office/word/2010/wordprocessingShape" mc:Ignorable="w14 w15 w16se w16cid w16 w16cex w16sdtdh wp14">
   <w:abstractNum w:abstractNumId="0" w15:restartNumberingAfterBreak="0">
     <w:nsid w:val="002A7CEE"/>
     <w:multiLevelType w:val="hybridMultilevel"/>
@@ -9804,18 +9645,6 @@
 </file>
 
 <file path=customXml/item2.xml><?xml version="1.0" encoding="utf-8"?>
-<p:properties xmlns:p="http://schemas.microsoft.com/office/2006/metadata/properties" xmlns:xsi="http://www.w3.org/2001/XMLSchema-instance" xmlns:pc="http://schemas.microsoft.com/office/infopath/2007/PartnerControls">
-  <documentManagement>
-    <ReferenceId xmlns="1f5d0092-5cad-4928-a4a6-2ed06d05f789" xsi:nil="true"/>
-  </documentManagement>
-</p:properties>
-</file>
-
-<file path=customXml/item3.xml><?xml version="1.0" encoding="utf-8"?>
-<b:Sources xmlns:b="http://schemas.openxmlformats.org/officeDocument/2006/bibliography" xmlns="http://schemas.openxmlformats.org/officeDocument/2006/bibliography" SelectedStyle="\APASixthEditionOfficeOnline.xsl" StyleName="APA" Version="6"/>
-</file>
-
-<file path=customXml/item4.xml><?xml version="1.0" encoding="utf-8"?>
 <ct:contentTypeSchema xmlns:ct="http://schemas.microsoft.com/office/2006/metadata/contentType" xmlns:ma="http://schemas.microsoft.com/office/2006/metadata/properties/metaAttributes" ct:_="" ma:_="" ma:contentTypeName="מסמך" ma:contentTypeID="0x0101004D4AC176B45D964BA5D1666523A9902C" ma:contentTypeVersion="1" ma:contentTypeDescription="צור מסמך חדש." ma:contentTypeScope="" ma:versionID="3eaccf11acad610c3c9d2dd6100d7052">
   <xsd:schema xmlns:xsd="http://www.w3.org/2001/XMLSchema" xmlns:xs="http://www.w3.org/2001/XMLSchema" xmlns:p="http://schemas.microsoft.com/office/2006/metadata/properties" xmlns:ns2="1f5d0092-5cad-4928-a4a6-2ed06d05f789" targetNamespace="http://schemas.microsoft.com/office/2006/metadata/properties" ma:root="true" ma:fieldsID="827eaa0451c24fae72fda8c6a23ccfe2" ns2:_="">
     <xsd:import namespace="1f5d0092-5cad-4928-a4a6-2ed06d05f789"/>
@@ -9941,6 +9770,18 @@
 </ct:contentTypeSchema>
 </file>
 
+<file path=customXml/item3.xml><?xml version="1.0" encoding="utf-8"?>
+<b:Sources xmlns:b="http://schemas.openxmlformats.org/officeDocument/2006/bibliography" xmlns="http://schemas.openxmlformats.org/officeDocument/2006/bibliography" SelectedStyle="\APASixthEditionOfficeOnline.xsl" StyleName="APA" Version="6"/>
+</file>
+
+<file path=customXml/item4.xml><?xml version="1.0" encoding="utf-8"?>
+<p:properties xmlns:p="http://schemas.microsoft.com/office/2006/metadata/properties" xmlns:xsi="http://www.w3.org/2001/XMLSchema-instance" xmlns:pc="http://schemas.microsoft.com/office/infopath/2007/PartnerControls">
+  <documentManagement>
+    <ReferenceId xmlns="1f5d0092-5cad-4928-a4a6-2ed06d05f789" xsi:nil="true"/>
+  </documentManagement>
+</p:properties>
+</file>
+
 <file path=customXml/itemProps1.xml><?xml version="1.0" encoding="utf-8"?>
 <ds:datastoreItem xmlns:ds="http://schemas.openxmlformats.org/officeDocument/2006/customXml" ds:itemID="{15055674-97DB-4511-9701-9F0A7EBD6858}">
   <ds:schemaRefs>
@@ -9950,24 +9791,6 @@
 </file>
 
 <file path=customXml/itemProps2.xml><?xml version="1.0" encoding="utf-8"?>
-<ds:datastoreItem xmlns:ds="http://schemas.openxmlformats.org/officeDocument/2006/customXml" ds:itemID="{E19B23CA-AA19-4905-8A29-FA9912B5E962}">
-  <ds:schemaRefs>
-    <ds:schemaRef ds:uri="http://schemas.microsoft.com/office/2006/metadata/properties"/>
-    <ds:schemaRef ds:uri="http://schemas.microsoft.com/office/infopath/2007/PartnerControls"/>
-    <ds:schemaRef ds:uri="1f5d0092-5cad-4928-a4a6-2ed06d05f789"/>
-  </ds:schemaRefs>
-</ds:datastoreItem>
-</file>
-
-<file path=customXml/itemProps3.xml><?xml version="1.0" encoding="utf-8"?>
-<ds:datastoreItem xmlns:ds="http://schemas.openxmlformats.org/officeDocument/2006/customXml" ds:itemID="{5907319B-51F6-4355-97CE-D773169CEE73}">
-  <ds:schemaRefs>
-    <ds:schemaRef ds:uri="http://schemas.openxmlformats.org/officeDocument/2006/bibliography"/>
-  </ds:schemaRefs>
-</ds:datastoreItem>
-</file>
-
-<file path=customXml/itemProps4.xml><?xml version="1.0" encoding="utf-8"?>
 <ds:datastoreItem xmlns:ds="http://schemas.openxmlformats.org/officeDocument/2006/customXml" ds:itemID="{A4D49A5C-4B26-40B7-A3FB-12BCE0DCD305}">
   <ds:schemaRefs>
     <ds:schemaRef ds:uri="http://schemas.microsoft.com/office/2006/metadata/contentType"/>
@@ -9983,4 +9806,22 @@
     <ds:schemaRef ds:uri="http://schemas.microsoft.com/internal/obd"/>
   </ds:schemaRefs>
 </ds:datastoreItem>
+</file>
+
+<file path=customXml/itemProps3.xml><?xml version="1.0" encoding="utf-8"?>
+<ds:datastoreItem xmlns:ds="http://schemas.openxmlformats.org/officeDocument/2006/customXml" ds:itemID="{5907319B-51F6-4355-97CE-D773169CEE73}">
+  <ds:schemaRefs>
+    <ds:schemaRef ds:uri="http://schemas.openxmlformats.org/officeDocument/2006/bibliography"/>
+  </ds:schemaRefs>
+</ds:datastoreItem>
+</file>
+
+<file path=customXml/itemProps4.xml><?xml version="1.0" encoding="utf-8"?>
+<ds:datastoreItem xmlns:ds="http://schemas.openxmlformats.org/officeDocument/2006/customXml" ds:itemID="{E19B23CA-AA19-4905-8A29-FA9912B5E962}">
+  <ds:schemaRefs>
+    <ds:schemaRef ds:uri="http://schemas.microsoft.com/office/2006/metadata/properties"/>
+    <ds:schemaRef ds:uri="http://schemas.microsoft.com/office/infopath/2007/PartnerControls"/>
+    <ds:schemaRef ds:uri="1f5d0092-5cad-4928-a4a6-2ed06d05f789"/>
+  </ds:schemaRefs>
+</ds:datastoreItem>
 </file>
</xml_diff>

<commit_message>
Last update to the book and fixed requirements
</commit_message>
<xml_diff>
--- a/docs/פרוייקט גל בן-שך.docx
+++ b/docs/פרוייקט גל בן-שך.docx
@@ -165,74 +165,39 @@
         </w:rPr>
         <w:t>נושא הפרויקט</w:t>
       </w:r>
-    </w:p>
-    <w:p>
-      <w:pPr>
-        <w:jc w:val="center"/>
-        <w:rPr>
+      <w:r>
+        <w:rPr>
+          <w:rFonts w:hint="cs"/>
           <w:b/>
           <w:bCs/>
           <w:sz w:val="44"/>
           <w:szCs w:val="44"/>
           <w:rtl/>
         </w:rPr>
-      </w:pPr>
-      <w:r>
-        <w:rPr>
-          <w:rFonts w:hint="cs"/>
+        <w:t>:</w:t>
+      </w:r>
+    </w:p>
+    <w:p>
+      <w:pPr>
+        <w:jc w:val="center"/>
+        <w:rPr>
           <w:b/>
           <w:bCs/>
           <w:sz w:val="44"/>
           <w:szCs w:val="44"/>
           <w:rtl/>
         </w:rPr>
+      </w:pPr>
+      <w:r>
+        <w:rPr>
+          <w:rFonts w:hint="cs"/>
+          <w:b/>
+          <w:bCs/>
+          <w:sz w:val="44"/>
+          <w:szCs w:val="44"/>
+          <w:rtl/>
+        </w:rPr>
         <w:t>מחברות משותפות</w:t>
-      </w:r>
-    </w:p>
-    <w:p>
-      <w:pPr>
-        <w:jc w:val="center"/>
-        <w:rPr>
-          <w:sz w:val="36"/>
-          <w:szCs w:val="36"/>
-          <w:rtl/>
-        </w:rPr>
-      </w:pPr>
-      <w:r>
-        <w:rPr>
-          <w:rFonts w:hint="cs"/>
-          <w:sz w:val="36"/>
-          <w:szCs w:val="36"/>
-          <w:rtl/>
-        </w:rPr>
-        <w:t>(</w:t>
-      </w:r>
-      <w:r>
-        <w:rPr>
-          <w:rFonts w:hint="cs"/>
-          <w:sz w:val="28"/>
-          <w:szCs w:val="28"/>
-          <w:rtl/>
-        </w:rPr>
-        <w:t>תמונה או לוגו מייצגים</w:t>
-      </w:r>
-      <w:r>
-        <w:rPr>
-          <w:rFonts w:hint="cs"/>
-          <w:sz w:val="28"/>
-          <w:szCs w:val="28"/>
-          <w:rtl/>
-        </w:rPr>
-        <w:t xml:space="preserve"> לפרויקט</w:t>
-      </w:r>
-      <w:r>
-        <w:rPr>
-          <w:rFonts w:hint="cs"/>
-          <w:sz w:val="36"/>
-          <w:szCs w:val="36"/>
-          <w:rtl/>
-        </w:rPr>
-        <w:t>)</w:t>
       </w:r>
     </w:p>
     <w:p>
@@ -246,6 +211,62 @@
           <w:rtl/>
         </w:rPr>
       </w:pPr>
+      <w:r>
+        <w:rPr>
+          <w:rFonts w:hint="cs"/>
+          <w:noProof/>
+          <w:sz w:val="36"/>
+          <w:szCs w:val="36"/>
+        </w:rPr>
+        <w:drawing>
+          <wp:inline distT="0" distB="0" distL="0" distR="0" wp14:anchorId="2E48894A" wp14:editId="389E8443">
+            <wp:extent cx="634084" cy="712293"/>
+            <wp:effectExtent l="0" t="0" r="0" b="0"/>
+            <wp:docPr id="1" name="Picture 1"/>
+            <wp:cNvGraphicFramePr>
+              <a:graphicFrameLocks xmlns:a="http://schemas.openxmlformats.org/drawingml/2006/main" noChangeAspect="1"/>
+            </wp:cNvGraphicFramePr>
+            <a:graphic xmlns:a="http://schemas.openxmlformats.org/drawingml/2006/main">
+              <a:graphicData uri="http://schemas.openxmlformats.org/drawingml/2006/picture">
+                <pic:pic xmlns:pic="http://schemas.openxmlformats.org/drawingml/2006/picture">
+                  <pic:nvPicPr>
+                    <pic:cNvPr id="0" name="Picture 1"/>
+                    <pic:cNvPicPr>
+                      <a:picLocks noChangeAspect="1" noChangeArrowheads="1"/>
+                    </pic:cNvPicPr>
+                  </pic:nvPicPr>
+                  <pic:blipFill>
+                    <a:blip r:embed="rId12" cstate="print">
+                      <a:extLst>
+                        <a:ext uri="{28A0092B-C50C-407E-A947-70E740481C1C}">
+                          <a14:useLocalDpi xmlns:a14="http://schemas.microsoft.com/office/drawing/2010/main" val="0"/>
+                        </a:ext>
+                      </a:extLst>
+                    </a:blip>
+                    <a:srcRect/>
+                    <a:stretch>
+                      <a:fillRect/>
+                    </a:stretch>
+                  </pic:blipFill>
+                  <pic:spPr bwMode="auto">
+                    <a:xfrm>
+                      <a:off x="0" y="0"/>
+                      <a:ext cx="683022" cy="767267"/>
+                    </a:xfrm>
+                    <a:prstGeom prst="rect">
+                      <a:avLst/>
+                    </a:prstGeom>
+                    <a:noFill/>
+                    <a:ln>
+                      <a:noFill/>
+                    </a:ln>
+                  </pic:spPr>
+                </pic:pic>
+              </a:graphicData>
+            </a:graphic>
+          </wp:inline>
+        </w:drawing>
+      </w:r>
     </w:p>
     <w:p>
       <w:pPr>
@@ -738,6 +759,7 @@
               <w:rPr>
                 <w:noProof/>
                 <w:webHidden/>
+                <w:rtl/>
               </w:rPr>
               <w:t>3</w:t>
             </w:r>
@@ -832,6 +854,7 @@
               <w:rPr>
                 <w:noProof/>
                 <w:webHidden/>
+                <w:rtl/>
               </w:rPr>
               <w:t>4</w:t>
             </w:r>
@@ -926,6 +949,7 @@
               <w:rPr>
                 <w:noProof/>
                 <w:webHidden/>
+                <w:rtl/>
               </w:rPr>
               <w:t>4</w:t>
             </w:r>
@@ -1006,6 +1030,7 @@
             <w:r>
               <w:rPr>
                 <w:webHidden/>
+                <w:rtl/>
               </w:rPr>
               <w:t>4</w:t>
             </w:r>
@@ -1084,8 +1109,9 @@
             <w:r>
               <w:rPr>
                 <w:webHidden/>
-              </w:rPr>
-              <w:t>4</w:t>
+                <w:rtl/>
+              </w:rPr>
+              <w:t>5</w:t>
             </w:r>
             <w:r>
               <w:rPr>
@@ -1177,8 +1203,9 @@
               <w:rPr>
                 <w:noProof/>
                 <w:webHidden/>
-              </w:rPr>
-              <w:t>5</w:t>
+                <w:rtl/>
+              </w:rPr>
+              <w:t>6</w:t>
             </w:r>
             <w:r>
               <w:rPr>
@@ -1262,8 +1289,9 @@
             <w:r>
               <w:rPr>
                 <w:webHidden/>
-              </w:rPr>
-              <w:t>5</w:t>
+                <w:rtl/>
+              </w:rPr>
+              <w:t>6</w:t>
             </w:r>
             <w:r>
               <w:rPr>
@@ -1341,8 +1369,9 @@
             <w:r>
               <w:rPr>
                 <w:webHidden/>
-              </w:rPr>
-              <w:t>5</w:t>
+                <w:rtl/>
+              </w:rPr>
+              <w:t>6</w:t>
             </w:r>
             <w:r>
               <w:rPr>
@@ -1425,8 +1454,9 @@
             <w:r>
               <w:rPr>
                 <w:webHidden/>
-              </w:rPr>
-              <w:t>6</w:t>
+                <w:rtl/>
+              </w:rPr>
+              <w:t>7</w:t>
             </w:r>
             <w:r>
               <w:rPr>
@@ -1517,8 +1547,9 @@
               <w:rPr>
                 <w:noProof/>
                 <w:webHidden/>
-              </w:rPr>
-              <w:t>7</w:t>
+                <w:rtl/>
+              </w:rPr>
+              <w:t>8</w:t>
             </w:r>
             <w:r>
               <w:rPr>
@@ -1597,8 +1628,9 @@
             <w:r>
               <w:rPr>
                 <w:webHidden/>
-              </w:rPr>
-              <w:t>7</w:t>
+                <w:rtl/>
+              </w:rPr>
+              <w:t>8</w:t>
             </w:r>
             <w:r>
               <w:rPr>
@@ -1690,8 +1722,9 @@
               <w:rPr>
                 <w:noProof/>
                 <w:webHidden/>
-              </w:rPr>
-              <w:t>7</w:t>
+                <w:rtl/>
+              </w:rPr>
+              <w:t>9</w:t>
             </w:r>
             <w:r>
               <w:rPr>
@@ -1781,7 +1814,7 @@
         </w:rPr>
         <w:t>תיאור מלא ב-</w:t>
       </w:r>
-      <w:hyperlink r:id="rId12" w:history="1">
+      <w:hyperlink r:id="rId13" w:history="1">
         <w:r>
           <w:rPr>
             <w:rStyle w:val="Hyperlink"/>
@@ -2953,10 +2986,6 @@
           <w:ilvl w:val="0"/>
           <w:numId w:val="35"/>
         </w:numPr>
-        <w:rPr>
-          <w:rFonts w:hint="cs"/>
-          <w:rtl/>
-        </w:rPr>
       </w:pPr>
       <w:r>
         <w:rPr>
@@ -2982,64 +3011,7 @@
           <w:rFonts w:hint="cs"/>
           <w:rtl/>
         </w:rPr>
-        <w:t xml:space="preserve">תקשורת השרת והקליינטים תתבצע בעזרת פייתון </w:t>
-      </w:r>
-      <w:r>
-        <w:t>socket</w:t>
-      </w:r>
-      <w:r>
-        <w:rPr>
-          <w:rFonts w:hint="cs"/>
-          <w:rtl/>
-        </w:rPr>
-        <w:t xml:space="preserve"> ושרת מרובה משתמשים. והאינטראקציה של הקליינט תוצג בעזרת </w:t>
-      </w:r>
-      <w:r>
-        <w:t>html</w:t>
-      </w:r>
-      <w:r>
-        <w:rPr>
-          <w:rFonts w:hint="cs"/>
-          <w:rtl/>
-        </w:rPr>
-        <w:t xml:space="preserve"> ו-</w:t>
-      </w:r>
-      <w:r>
-        <w:t>javascript</w:t>
-      </w:r>
-      <w:r>
-        <w:rPr>
-          <w:rFonts w:hint="cs"/>
-          <w:rtl/>
-        </w:rPr>
-        <w:t xml:space="preserve"> ויוצג ב</w:t>
-      </w:r>
-      <w:r>
-        <w:t>browser-</w:t>
-      </w:r>
-      <w:r>
-        <w:rPr>
-          <w:rFonts w:hint="cs"/>
-          <w:rtl/>
-        </w:rPr>
-        <w:t>. מידע המשתמש ישמר על השרת באופן מוצפן</w:t>
-      </w:r>
-      <w:r>
-        <w:rPr>
-          <w:rFonts w:hint="cs"/>
-          <w:rtl/>
-        </w:rPr>
-        <w:t xml:space="preserve"> בעזרת </w:t>
-      </w:r>
-      <w:r>
-        <w:t>mysql</w:t>
-      </w:r>
-      <w:r>
-        <w:rPr>
-          <w:rFonts w:hint="cs"/>
-          <w:rtl/>
-        </w:rPr>
-        <w:t>.</w:t>
+        <w:t>ספריות הפייתון הנמצאות בשימוש:</w:t>
       </w:r>
     </w:p>
     <w:p>
@@ -3049,6 +3021,101 @@
           <w:ilvl w:val="1"/>
           <w:numId w:val="35"/>
         </w:numPr>
+        <w:rPr>
+          <w:rtl/>
+        </w:rPr>
+      </w:pPr>
+      <w:r>
+        <w:t>mysql.connector</w:t>
+      </w:r>
+      <w:r>
+        <w:rPr>
+          <w:rStyle w:val="FootnoteReference"/>
+          <w:rtl/>
+        </w:rPr>
+        <w:footnoteReference w:id="1"/>
+      </w:r>
+    </w:p>
+    <w:p>
+      <w:pPr>
+        <w:pStyle w:val="ListParagraph"/>
+        <w:numPr>
+          <w:ilvl w:val="0"/>
+          <w:numId w:val="35"/>
+        </w:numPr>
+      </w:pPr>
+      <w:r>
+        <w:rPr>
+          <w:rFonts w:hint="cs"/>
+          <w:rtl/>
+        </w:rPr>
+        <w:t xml:space="preserve">תקשורת השרת והקליינטים תתבצע בעזרת פייתון </w:t>
+      </w:r>
+      <w:r>
+        <w:t>socket</w:t>
+      </w:r>
+      <w:r>
+        <w:rPr>
+          <w:rFonts w:hint="cs"/>
+          <w:rtl/>
+        </w:rPr>
+        <w:t xml:space="preserve"> ושרת מרובה משתמשים. והאינטראקציה של הקליינט תוצג בעזרת </w:t>
+      </w:r>
+      <w:r>
+        <w:t>html</w:t>
+      </w:r>
+      <w:r>
+        <w:rPr>
+          <w:rFonts w:hint="cs"/>
+          <w:rtl/>
+        </w:rPr>
+        <w:t xml:space="preserve"> ו-</w:t>
+      </w:r>
+      <w:r>
+        <w:t>javascript</w:t>
+      </w:r>
+      <w:r>
+        <w:rPr>
+          <w:rFonts w:hint="cs"/>
+          <w:rtl/>
+        </w:rPr>
+        <w:t xml:space="preserve"> ויוצג ב</w:t>
+      </w:r>
+      <w:r>
+        <w:t>browser-</w:t>
+      </w:r>
+      <w:r>
+        <w:rPr>
+          <w:rFonts w:hint="cs"/>
+          <w:rtl/>
+        </w:rPr>
+        <w:t>. מידע המשתמש ישמר על השרת באופן מוצפן</w:t>
+      </w:r>
+      <w:r>
+        <w:rPr>
+          <w:rFonts w:hint="cs"/>
+          <w:rtl/>
+        </w:rPr>
+        <w:t xml:space="preserve"> בעזרת </w:t>
+      </w:r>
+      <w:r>
+        <w:t>mysql</w:t>
+      </w:r>
+      <w:r>
+        <w:rPr>
+          <w:rFonts w:hint="cs"/>
+          <w:rtl/>
+        </w:rPr>
+        <w:t>.</w:t>
+      </w:r>
+    </w:p>
+    <w:p>
+      <w:pPr>
+        <w:pStyle w:val="ListParagraph"/>
+        <w:numPr>
+          <w:ilvl w:val="1"/>
+          <w:numId w:val="35"/>
+        </w:numPr>
       </w:pPr>
       <w:r>
         <w:rPr>
@@ -3057,7 +3124,7 @@
         </w:rPr>
         <w:t xml:space="preserve">כדי לקבל את חוזק הלחיצה של משתמש אשר משתמש בעט, אשתמש בתוספת </w:t>
       </w:r>
-      <w:hyperlink r:id="rId13" w:history="1">
+      <w:hyperlink r:id="rId14" w:history="1">
         <w:r>
           <w:rPr>
             <w:rStyle w:val="Hyperlink"/>
@@ -3146,10 +3213,29 @@
       </w:pPr>
     </w:p>
     <w:p/>
+    <w:p>
+      <w:pPr>
+        <w:bidi w:val="0"/>
+        <w:spacing w:after="160" w:line="259" w:lineRule="auto"/>
+        <w:ind w:left="0"/>
+        <w:rPr>
+          <w:rtl/>
+        </w:rPr>
+      </w:pPr>
+      <w:r>
+        <w:rPr>
+          <w:rtl/>
+        </w:rPr>
+        <w:br w:type="page"/>
+      </w:r>
+    </w:p>
     <w:p/>
     <w:p>
       <w:pPr>
         <w:pStyle w:val="Heading2"/>
+        <w:rPr>
+          <w:rtl/>
+        </w:rPr>
       </w:pPr>
       <w:bookmarkStart w:id="14" w:name="_Toc79927563"/>
       <w:bookmarkStart w:id="15" w:name="_Toc79927740"/>
@@ -3172,6 +3258,14 @@
         <w:t>למשתמש</w:t>
       </w:r>
       <w:bookmarkEnd w:id="17"/>
+    </w:p>
+    <w:p>
+      <w:pPr>
+        <w:rPr>
+          <w:color w:val="FF0000"/>
+          <w:rtl/>
+        </w:rPr>
+      </w:pPr>
     </w:p>
     <w:p>
       <w:pPr>
@@ -3180,48 +3274,774 @@
           <w:ilvl w:val="0"/>
           <w:numId w:val="35"/>
         </w:numPr>
-        <w:shd w:val="clear" w:color="auto" w:fill="FFFFFF"/>
-        <w:spacing w:after="120" w:line="240" w:lineRule="auto"/>
-        <w:jc w:val="both"/>
-        <w:rPr>
-          <w:rFonts w:asciiTheme="minorBidi" w:hAnsiTheme="minorBidi"/>
-        </w:rPr>
-      </w:pPr>
-      <w:r>
-        <w:rPr>
-          <w:rFonts w:asciiTheme="minorBidi" w:hAnsiTheme="minorBidi" w:hint="cs"/>
-          <w:rtl/>
-        </w:rPr>
-        <w:t xml:space="preserve">כל שיש על המשתמש לעשות הוא להתחבר </w:t>
-      </w:r>
-      <w:r>
-        <w:rPr>
-          <w:rFonts w:asciiTheme="minorBidi" w:hAnsiTheme="minorBidi" w:hint="cs"/>
-          <w:rtl/>
-        </w:rPr>
-        <w:t xml:space="preserve">דרך המרשתת בדפדפן </w:t>
-      </w:r>
-      <w:r>
-        <w:rPr>
-          <w:rFonts w:asciiTheme="minorBidi" w:hAnsiTheme="minorBidi" w:hint="cs"/>
-          <w:rtl/>
-        </w:rPr>
-        <w:t>לכתובת השרת ולהיכנס ליוזר שלו</w:t>
-      </w:r>
-      <w:r>
-        <w:rPr>
-          <w:rFonts w:asciiTheme="minorBidi" w:hAnsiTheme="minorBidi" w:hint="cs"/>
-          <w:rtl/>
-        </w:rPr>
-        <w:t xml:space="preserve"> (במידה ואין, יכול ליצור)</w:t>
-      </w:r>
-      <w:r>
-        <w:rPr>
-          <w:rFonts w:asciiTheme="minorBidi" w:hAnsiTheme="minorBidi" w:hint="cs"/>
+      </w:pPr>
+      <w:r>
+        <w:rPr>
+          <w:rFonts w:hint="cs"/>
+          <w:rtl/>
+        </w:rPr>
+        <w:t>שרת:</w:t>
+      </w:r>
+    </w:p>
+    <w:p>
+      <w:pPr>
+        <w:pStyle w:val="ListParagraph"/>
+        <w:numPr>
+          <w:ilvl w:val="1"/>
+          <w:numId w:val="35"/>
+        </w:numPr>
+      </w:pPr>
+      <w:r>
+        <w:rPr>
+          <w:rFonts w:hint="cs"/>
+          <w:rtl/>
+        </w:rPr>
+        <w:t xml:space="preserve">על מנת להריץ את השרת </w:t>
+      </w:r>
+      <w:r>
+        <w:rPr>
+          <w:rFonts w:hint="cs"/>
+          <w:rtl/>
+        </w:rPr>
+        <w:t>יש להתקין פייתון 3.10 לפחות</w:t>
+      </w:r>
+      <w:r>
+        <w:rPr>
+          <w:rFonts w:hint="cs"/>
+          <w:rtl/>
+        </w:rPr>
+        <w:t xml:space="preserve"> ו</w:t>
+      </w:r>
+      <w:r>
+        <w:rPr>
+          <w:rFonts w:hint="cs"/>
+          <w:rtl/>
+        </w:rPr>
+        <w:t>להתקין את הספריות הנדרשות של פייתון</w:t>
+      </w:r>
+      <w:r>
+        <w:rPr>
+          <w:rFonts w:hint="cs"/>
           <w:rtl/>
         </w:rPr>
         <w:t>.</w:t>
       </w:r>
+    </w:p>
+    <w:p>
+      <w:pPr>
+        <w:pStyle w:val="ListParagraph"/>
+        <w:numPr>
+          <w:ilvl w:val="1"/>
+          <w:numId w:val="35"/>
+        </w:numPr>
+        <w:rPr>
+          <w:rtl/>
+        </w:rPr>
+      </w:pPr>
+      <w:r>
+        <w:rPr>
+          <w:rFonts w:hint="cs"/>
+          <w:rtl/>
+        </w:rPr>
+        <w:t xml:space="preserve">בנוסף יש ליצור קובץ בפורמט </w:t>
+      </w:r>
+      <w:r>
+        <w:t>json</w:t>
+      </w:r>
+      <w:r>
+        <w:rPr>
+          <w:rFonts w:hint="cs"/>
+          <w:rtl/>
+        </w:rPr>
+        <w:t xml:space="preserve"> בשם </w:t>
+      </w:r>
+      <w:r>
+        <w:t>"dbconfig.json"</w:t>
+      </w:r>
+      <w:r>
+        <w:rPr>
+          <w:rFonts w:hint="cs"/>
+          <w:rtl/>
+        </w:rPr>
+        <w:t xml:space="preserve"> בתיקייה הראשית של הפרויקט אשר בה נמצא המידע של ה</w:t>
+      </w:r>
+      <w:r>
+        <w:t>database-</w:t>
+      </w:r>
+      <w:r>
+        <w:rPr>
+          <w:rFonts w:hint="cs"/>
+          <w:rtl/>
+        </w:rPr>
+        <w:t xml:space="preserve"> בו ישמר המידע. </w:t>
+      </w:r>
+      <w:r>
+        <w:rPr>
+          <w:rFonts w:hint="cs"/>
+          <w:rtl/>
+        </w:rPr>
+        <w:t>לדוגמא:</w:t>
+      </w:r>
+    </w:p>
+    <w:p>
+      <w:pPr>
+        <w:pStyle w:val="ListParagraph"/>
+        <w:ind w:left="1440"/>
+        <w:rPr>
+          <w:rtl/>
+        </w:rPr>
+      </w:pPr>
+      <w:r>
+        <w:rPr>
+          <w:noProof/>
+        </w:rPr>
+        <w:pict w14:anchorId="26948C65">
+          <v:shapetype id="_x0000_t202" coordsize="21600,21600" o:spt="202" path="m,l,21600r21600,l21600,xe">
+            <v:stroke joinstyle="miter"/>
+            <v:path gradientshapeok="t" o:connecttype="rect"/>
+          </v:shapetype>
+          <v:shape id="Text Box 2" o:spid="_x0000_s2050" type="#_x0000_t202" style="position:absolute;left:0;text-align:left;margin-left:15.4pt;margin-top:-.3pt;width:438.1pt;height:102.25pt;z-index:251661312;visibility:visible;mso-wrap-distance-left:9pt;mso-wrap-distance-top:3.6pt;mso-wrap-distance-right:9pt;mso-wrap-distance-bottom:3.6pt;mso-position-horizontal-relative:text;mso-position-vertical-relative:text;mso-width-relative:margin;mso-height-relative:margin;v-text-anchor:top" filled="f">
+            <v:stroke opacity="0"/>
+            <v:textbox style="mso-next-textbox:#Text Box 2">
+              <w:txbxContent>
+                <w:p>
+                  <w:pPr>
+                    <w:pStyle w:val="HTMLPreformatted"/>
+                    <w:rPr>
+                      <w:rStyle w:val="w"/>
+                      <w:rFonts w:ascii="Consolas" w:hAnsi="Consolas"/>
+                      <w:color w:val="BDB7AF"/>
+                      <w:bdr w:val="none" w:sz="0" w:space="0" w:color="auto" w:frame="1"/>
+                    </w:rPr>
+                  </w:pPr>
+                  <w:r>
+                    <w:rPr>
+                      <w:rStyle w:val="p"/>
+                      <w:rFonts w:ascii="Consolas" w:hAnsi="Consolas"/>
+                      <w:color w:val="CECAC3"/>
+                      <w:bdr w:val="none" w:sz="0" w:space="0" w:color="auto" w:frame="1"/>
+                    </w:rPr>
+                    <w:t>{</w:t>
+                  </w:r>
+                </w:p>
+                <w:p>
+                  <w:pPr>
+                    <w:pStyle w:val="HTMLPreformatted"/>
+                    <w:rPr>
+                      <w:rStyle w:val="w"/>
+                      <w:rFonts w:ascii="Consolas" w:hAnsi="Consolas"/>
+                      <w:color w:val="BDB7AF"/>
+                      <w:bdr w:val="none" w:sz="0" w:space="0" w:color="auto" w:frame="1"/>
+                    </w:rPr>
+                  </w:pPr>
+                  <w:r>
+                    <w:rPr>
+                      <w:rStyle w:val="w"/>
+                      <w:rFonts w:ascii="Consolas" w:hAnsi="Consolas"/>
+                      <w:color w:val="BDB7AF"/>
+                      <w:bdr w:val="none" w:sz="0" w:space="0" w:color="auto" w:frame="1"/>
+                    </w:rPr>
+                    <w:t xml:space="preserve">    </w:t>
+                  </w:r>
+                  <w:r>
+                    <w:rPr>
+                      <w:rStyle w:val="nl"/>
+                      <w:rFonts w:ascii="Consolas" w:eastAsiaTheme="minorEastAsia" w:hAnsi="Consolas"/>
+                      <w:b/>
+                      <w:bCs/>
+                      <w:color w:val="FF6161"/>
+                      <w:bdr w:val="none" w:sz="0" w:space="0" w:color="auto" w:frame="1"/>
+                    </w:rPr>
+                    <w:t>"host"</w:t>
+                  </w:r>
+                  <w:r>
+                    <w:rPr>
+                      <w:rStyle w:val="p"/>
+                      <w:rFonts w:ascii="Consolas" w:hAnsi="Consolas"/>
+                      <w:color w:val="CECAC3"/>
+                      <w:bdr w:val="none" w:sz="0" w:space="0" w:color="auto" w:frame="1"/>
+                    </w:rPr>
+                    <w:t>:</w:t>
+                  </w:r>
+                  <w:r>
+                    <w:rPr>
+                      <w:rStyle w:val="w"/>
+                      <w:rFonts w:ascii="Consolas" w:hAnsi="Consolas"/>
+                      <w:color w:val="BDB7AF"/>
+                      <w:bdr w:val="none" w:sz="0" w:space="0" w:color="auto" w:frame="1"/>
+                    </w:rPr>
+                    <w:t xml:space="preserve"> </w:t>
+                  </w:r>
+                  <w:r>
+                    <w:rPr>
+                      <w:rStyle w:val="s2"/>
+                      <w:rFonts w:ascii="Consolas" w:eastAsiaTheme="majorEastAsia" w:hAnsi="Consolas"/>
+                      <w:color w:val="EF3564"/>
+                      <w:bdr w:val="none" w:sz="0" w:space="0" w:color="auto" w:frame="1"/>
+                    </w:rPr>
+                    <w:t>"localhost"</w:t>
+                  </w:r>
+                  <w:r>
+                    <w:rPr>
+                      <w:rStyle w:val="p"/>
+                      <w:rFonts w:ascii="Consolas" w:hAnsi="Consolas"/>
+                      <w:color w:val="CECAC3"/>
+                      <w:bdr w:val="none" w:sz="0" w:space="0" w:color="auto" w:frame="1"/>
+                    </w:rPr>
+                    <w:t>,</w:t>
+                  </w:r>
+                </w:p>
+                <w:p>
+                  <w:pPr>
+                    <w:pStyle w:val="HTMLPreformatted"/>
+                    <w:rPr>
+                      <w:rStyle w:val="w"/>
+                      <w:rFonts w:ascii="Consolas" w:hAnsi="Consolas"/>
+                      <w:color w:val="BDB7AF"/>
+                      <w:bdr w:val="none" w:sz="0" w:space="0" w:color="auto" w:frame="1"/>
+                    </w:rPr>
+                  </w:pPr>
+                  <w:r>
+                    <w:rPr>
+                      <w:rStyle w:val="w"/>
+                      <w:rFonts w:ascii="Consolas" w:hAnsi="Consolas"/>
+                      <w:color w:val="BDB7AF"/>
+                      <w:bdr w:val="none" w:sz="0" w:space="0" w:color="auto" w:frame="1"/>
+                    </w:rPr>
+                    <w:t xml:space="preserve">    </w:t>
+                  </w:r>
+                  <w:r>
+                    <w:rPr>
+                      <w:rStyle w:val="nl"/>
+                      <w:rFonts w:ascii="Consolas" w:eastAsiaTheme="minorEastAsia" w:hAnsi="Consolas"/>
+                      <w:b/>
+                      <w:bCs/>
+                      <w:color w:val="FF6161"/>
+                      <w:bdr w:val="none" w:sz="0" w:space="0" w:color="auto" w:frame="1"/>
+                    </w:rPr>
+                    <w:t>"</w:t>
+                  </w:r>
+                  <w:r>
+                    <w:rPr>
+                      <w:rStyle w:val="nl"/>
+                      <w:rFonts w:ascii="Consolas" w:eastAsiaTheme="minorEastAsia" w:hAnsi="Consolas"/>
+                      <w:b/>
+                      <w:bCs/>
+                      <w:color w:val="FF6161"/>
+                      <w:bdr w:val="none" w:sz="0" w:space="0" w:color="auto" w:frame="1"/>
+                    </w:rPr>
+                    <w:t>username</w:t>
+                  </w:r>
+                  <w:r>
+                    <w:rPr>
+                      <w:rStyle w:val="nl"/>
+                      <w:rFonts w:ascii="Consolas" w:eastAsiaTheme="minorEastAsia" w:hAnsi="Consolas"/>
+                      <w:b/>
+                      <w:bCs/>
+                      <w:color w:val="FF6161"/>
+                      <w:bdr w:val="none" w:sz="0" w:space="0" w:color="auto" w:frame="1"/>
+                    </w:rPr>
+                    <w:t>"</w:t>
+                  </w:r>
+                  <w:r>
+                    <w:rPr>
+                      <w:rStyle w:val="p"/>
+                      <w:rFonts w:ascii="Consolas" w:hAnsi="Consolas"/>
+                      <w:color w:val="CECAC3"/>
+                      <w:bdr w:val="none" w:sz="0" w:space="0" w:color="auto" w:frame="1"/>
+                    </w:rPr>
+                    <w:t>:</w:t>
+                  </w:r>
+                  <w:r>
+                    <w:rPr>
+                      <w:rStyle w:val="w"/>
+                      <w:rFonts w:ascii="Consolas" w:hAnsi="Consolas"/>
+                      <w:color w:val="BDB7AF"/>
+                      <w:bdr w:val="none" w:sz="0" w:space="0" w:color="auto" w:frame="1"/>
+                    </w:rPr>
+                    <w:t xml:space="preserve"> </w:t>
+                  </w:r>
+                  <w:r>
+                    <w:rPr>
+                      <w:rStyle w:val="s2"/>
+                      <w:rFonts w:ascii="Consolas" w:eastAsiaTheme="majorEastAsia" w:hAnsi="Consolas"/>
+                      <w:color w:val="EF3564"/>
+                      <w:bdr w:val="none" w:sz="0" w:space="0" w:color="auto" w:frame="1"/>
+                    </w:rPr>
+                    <w:t>"Benshcha"</w:t>
+                  </w:r>
+                  <w:r>
+                    <w:rPr>
+                      <w:rStyle w:val="p"/>
+                      <w:rFonts w:ascii="Consolas" w:hAnsi="Consolas"/>
+                      <w:color w:val="CECAC3"/>
+                      <w:bdr w:val="none" w:sz="0" w:space="0" w:color="auto" w:frame="1"/>
+                    </w:rPr>
+                    <w:t>,</w:t>
+                  </w:r>
+                </w:p>
+                <w:p>
+                  <w:pPr>
+                    <w:pStyle w:val="HTMLPreformatted"/>
+                    <w:rPr>
+                      <w:rStyle w:val="w"/>
+                      <w:rFonts w:ascii="Consolas" w:hAnsi="Consolas"/>
+                      <w:color w:val="BDB7AF"/>
+                      <w:bdr w:val="none" w:sz="0" w:space="0" w:color="auto" w:frame="1"/>
+                    </w:rPr>
+                  </w:pPr>
+                  <w:r>
+                    <w:rPr>
+                      <w:rStyle w:val="w"/>
+                      <w:rFonts w:ascii="Consolas" w:hAnsi="Consolas"/>
+                      <w:color w:val="BDB7AF"/>
+                      <w:bdr w:val="none" w:sz="0" w:space="0" w:color="auto" w:frame="1"/>
+                    </w:rPr>
+                    <w:t xml:space="preserve">    </w:t>
+                  </w:r>
+                  <w:r>
+                    <w:rPr>
+                      <w:rStyle w:val="nl"/>
+                      <w:rFonts w:ascii="Consolas" w:eastAsiaTheme="minorEastAsia" w:hAnsi="Consolas"/>
+                      <w:b/>
+                      <w:bCs/>
+                      <w:color w:val="FF6161"/>
+                      <w:bdr w:val="none" w:sz="0" w:space="0" w:color="auto" w:frame="1"/>
+                    </w:rPr>
+                    <w:t>"password"</w:t>
+                  </w:r>
+                  <w:r>
+                    <w:rPr>
+                      <w:rStyle w:val="p"/>
+                      <w:rFonts w:ascii="Consolas" w:hAnsi="Consolas"/>
+                      <w:color w:val="CECAC3"/>
+                      <w:bdr w:val="none" w:sz="0" w:space="0" w:color="auto" w:frame="1"/>
+                    </w:rPr>
+                    <w:t>:</w:t>
+                  </w:r>
+                  <w:r>
+                    <w:rPr>
+                      <w:rStyle w:val="w"/>
+                      <w:rFonts w:ascii="Consolas" w:hAnsi="Consolas"/>
+                      <w:color w:val="BDB7AF"/>
+                      <w:bdr w:val="none" w:sz="0" w:space="0" w:color="auto" w:frame="1"/>
+                    </w:rPr>
+                    <w:t xml:space="preserve"> </w:t>
+                  </w:r>
+                  <w:r>
+                    <w:rPr>
+                      <w:rStyle w:val="s2"/>
+                      <w:rFonts w:ascii="Consolas" w:eastAsiaTheme="majorEastAsia" w:hAnsi="Consolas"/>
+                      <w:color w:val="EF3564"/>
+                      <w:bdr w:val="none" w:sz="0" w:space="0" w:color="auto" w:frame="1"/>
+                    </w:rPr>
+                    <w:t>"Super secure and secret password"</w:t>
+                  </w:r>
+                  <w:r>
+                    <w:rPr>
+                      <w:rStyle w:val="p"/>
+                      <w:rFonts w:ascii="Consolas" w:hAnsi="Consolas"/>
+                      <w:color w:val="CECAC3"/>
+                      <w:bdr w:val="none" w:sz="0" w:space="0" w:color="auto" w:frame="1"/>
+                    </w:rPr>
+                    <w:t>,</w:t>
+                  </w:r>
+                </w:p>
+                <w:p>
+                  <w:pPr>
+                    <w:pStyle w:val="HTMLPreformatted"/>
+                    <w:rPr>
+                      <w:rStyle w:val="w"/>
+                      <w:rFonts w:ascii="Consolas" w:hAnsi="Consolas"/>
+                      <w:color w:val="BDB7AF"/>
+                      <w:bdr w:val="none" w:sz="0" w:space="0" w:color="auto" w:frame="1"/>
+                    </w:rPr>
+                  </w:pPr>
+                  <w:r>
+                    <w:rPr>
+                      <w:rStyle w:val="w"/>
+                      <w:rFonts w:ascii="Consolas" w:hAnsi="Consolas"/>
+                      <w:color w:val="BDB7AF"/>
+                      <w:bdr w:val="none" w:sz="0" w:space="0" w:color="auto" w:frame="1"/>
+                    </w:rPr>
+                    <w:t xml:space="preserve">    </w:t>
+                  </w:r>
+                  <w:r>
+                    <w:rPr>
+                      <w:rStyle w:val="nl"/>
+                      <w:rFonts w:ascii="Consolas" w:eastAsiaTheme="minorEastAsia" w:hAnsi="Consolas"/>
+                      <w:b/>
+                      <w:bCs/>
+                      <w:color w:val="FF6161"/>
+                      <w:bdr w:val="none" w:sz="0" w:space="0" w:color="auto" w:frame="1"/>
+                    </w:rPr>
+                    <w:t>"database"</w:t>
+                  </w:r>
+                  <w:r>
+                    <w:rPr>
+                      <w:rStyle w:val="p"/>
+                      <w:rFonts w:ascii="Consolas" w:hAnsi="Consolas"/>
+                      <w:color w:val="CECAC3"/>
+                      <w:bdr w:val="none" w:sz="0" w:space="0" w:color="auto" w:frame="1"/>
+                    </w:rPr>
+                    <w:t>:</w:t>
+                  </w:r>
+                  <w:r>
+                    <w:rPr>
+                      <w:rStyle w:val="w"/>
+                      <w:rFonts w:ascii="Consolas" w:hAnsi="Consolas"/>
+                      <w:color w:val="BDB7AF"/>
+                      <w:bdr w:val="none" w:sz="0" w:space="0" w:color="auto" w:frame="1"/>
+                    </w:rPr>
+                    <w:t xml:space="preserve"> </w:t>
+                  </w:r>
+                  <w:r>
+                    <w:rPr>
+                      <w:rStyle w:val="s2"/>
+                      <w:rFonts w:ascii="Consolas" w:eastAsiaTheme="majorEastAsia" w:hAnsi="Consolas"/>
+                      <w:color w:val="EF3564"/>
+                      <w:bdr w:val="none" w:sz="0" w:space="0" w:color="auto" w:frame="1"/>
+                    </w:rPr>
+                    <w:t>"CyberProject2022"</w:t>
+                  </w:r>
+                  <w:r>
+                    <w:rPr>
+                      <w:rStyle w:val="p"/>
+                      <w:rFonts w:ascii="Consolas" w:hAnsi="Consolas"/>
+                      <w:color w:val="CECAC3"/>
+                      <w:bdr w:val="none" w:sz="0" w:space="0" w:color="auto" w:frame="1"/>
+                    </w:rPr>
+                    <w:t>,</w:t>
+                  </w:r>
+                </w:p>
+                <w:p>
+                  <w:pPr>
+                    <w:pStyle w:val="HTMLPreformatted"/>
+                    <w:rPr>
+                      <w:rStyle w:val="w"/>
+                      <w:rFonts w:ascii="Consolas" w:hAnsi="Consolas"/>
+                      <w:color w:val="FF0000"/>
+                      <w:bdr w:val="none" w:sz="0" w:space="0" w:color="auto" w:frame="1"/>
+                    </w:rPr>
+                  </w:pPr>
+                  <w:r>
+                    <w:rPr>
+                      <w:rStyle w:val="w"/>
+                      <w:rFonts w:ascii="Consolas" w:hAnsi="Consolas"/>
+                      <w:color w:val="BDB7AF"/>
+                      <w:bdr w:val="none" w:sz="0" w:space="0" w:color="auto" w:frame="1"/>
+                    </w:rPr>
+                    <w:t xml:space="preserve">    </w:t>
+                  </w:r>
+                  <w:r>
+                    <w:rPr>
+                      <w:rStyle w:val="nl"/>
+                      <w:rFonts w:ascii="Consolas" w:eastAsiaTheme="minorEastAsia" w:hAnsi="Consolas"/>
+                      <w:b/>
+                      <w:bCs/>
+                      <w:color w:val="FF6161"/>
+                      <w:bdr w:val="none" w:sz="0" w:space="0" w:color="auto" w:frame="1"/>
+                    </w:rPr>
+                    <w:t>"pool_name"</w:t>
+                  </w:r>
+                  <w:r>
+                    <w:rPr>
+                      <w:rStyle w:val="p"/>
+                      <w:rFonts w:ascii="Consolas" w:hAnsi="Consolas"/>
+                      <w:color w:val="CECAC3"/>
+                      <w:bdr w:val="none" w:sz="0" w:space="0" w:color="auto" w:frame="1"/>
+                    </w:rPr>
+                    <w:t>:</w:t>
+                  </w:r>
+                  <w:r>
+                    <w:rPr>
+                      <w:rStyle w:val="w"/>
+                      <w:rFonts w:ascii="Consolas" w:hAnsi="Consolas"/>
+                      <w:color w:val="BDB7AF"/>
+                      <w:bdr w:val="none" w:sz="0" w:space="0" w:color="auto" w:frame="1"/>
+                    </w:rPr>
+                    <w:t xml:space="preserve"> </w:t>
+                  </w:r>
+                  <w:r>
+                    <w:rPr>
+                      <w:rStyle w:val="s2"/>
+                      <w:rFonts w:ascii="Consolas" w:eastAsiaTheme="majorEastAsia" w:hAnsi="Consolas"/>
+                      <w:color w:val="EF3564"/>
+                      <w:bdr w:val="none" w:sz="0" w:space="0" w:color="auto" w:frame="1"/>
+                    </w:rPr>
+                    <w:t>"updateNotebooks"</w:t>
+                  </w:r>
+                  <w:r>
+                    <w:rPr>
+                      <w:rStyle w:val="p"/>
+                      <w:rFonts w:ascii="Consolas" w:hAnsi="Consolas"/>
+                      <w:color w:val="CECAC3"/>
+                      <w:bdr w:val="none" w:sz="0" w:space="0" w:color="auto" w:frame="1"/>
+                    </w:rPr>
+                    <w:t>,</w:t>
+                  </w:r>
+                </w:p>
+                <w:p>
+                  <w:pPr>
+                    <w:pStyle w:val="HTMLPreformatted"/>
+                    <w:rPr>
+                      <w:rStyle w:val="w"/>
+                      <w:rFonts w:ascii="Consolas" w:hAnsi="Consolas"/>
+                      <w:color w:val="BDB7AF"/>
+                      <w:bdr w:val="none" w:sz="0" w:space="0" w:color="auto" w:frame="1"/>
+                    </w:rPr>
+                  </w:pPr>
+                  <w:r>
+                    <w:rPr>
+                      <w:rStyle w:val="w"/>
+                      <w:rFonts w:ascii="Consolas" w:hAnsi="Consolas"/>
+                      <w:color w:val="BDB7AF"/>
+                      <w:bdr w:val="none" w:sz="0" w:space="0" w:color="auto" w:frame="1"/>
+                    </w:rPr>
+                    <w:t xml:space="preserve">    </w:t>
+                  </w:r>
+                  <w:r>
+                    <w:rPr>
+                      <w:rStyle w:val="nl"/>
+                      <w:rFonts w:ascii="Consolas" w:eastAsiaTheme="minorEastAsia" w:hAnsi="Consolas"/>
+                      <w:b/>
+                      <w:bCs/>
+                      <w:color w:val="FF6161"/>
+                      <w:bdr w:val="none" w:sz="0" w:space="0" w:color="auto" w:frame="1"/>
+                    </w:rPr>
+                    <w:t>"autocommit"</w:t>
+                  </w:r>
+                  <w:r>
+                    <w:rPr>
+                      <w:rStyle w:val="p"/>
+                      <w:rFonts w:ascii="Consolas" w:hAnsi="Consolas"/>
+                      <w:color w:val="CECAC3"/>
+                      <w:bdr w:val="none" w:sz="0" w:space="0" w:color="auto" w:frame="1"/>
+                    </w:rPr>
+                    <w:t>:</w:t>
+                  </w:r>
+                  <w:r>
+                    <w:rPr>
+                      <w:rStyle w:val="w"/>
+                      <w:rFonts w:ascii="Consolas" w:hAnsi="Consolas"/>
+                      <w:color w:val="BDB7AF"/>
+                      <w:bdr w:val="none" w:sz="0" w:space="0" w:color="auto" w:frame="1"/>
+                    </w:rPr>
+                    <w:t xml:space="preserve"> </w:t>
+                  </w:r>
+                  <w:r>
+                    <w:rPr>
+                      <w:rStyle w:val="s2"/>
+                      <w:rFonts w:ascii="Consolas" w:eastAsiaTheme="majorEastAsia" w:hAnsi="Consolas"/>
+                      <w:color w:val="EF3564"/>
+                      <w:bdr w:val="none" w:sz="0" w:space="0" w:color="auto" w:frame="1"/>
+                    </w:rPr>
+                    <w:t>"True"</w:t>
+                  </w:r>
+                </w:p>
+                <w:p>
+                  <w:pPr>
+                    <w:pStyle w:val="HTMLPreformatted"/>
+                    <w:rPr>
+                      <w:rFonts w:ascii="Consolas" w:hAnsi="Consolas"/>
+                      <w:color w:val="CECAC3"/>
+                    </w:rPr>
+                  </w:pPr>
+                  <w:r>
+                    <w:rPr>
+                      <w:rStyle w:val="p"/>
+                      <w:rFonts w:ascii="Consolas" w:hAnsi="Consolas"/>
+                      <w:color w:val="CECAC3"/>
+                      <w:bdr w:val="none" w:sz="0" w:space="0" w:color="auto" w:frame="1"/>
+                    </w:rPr>
+                    <w:t>}</w:t>
+                  </w:r>
+                </w:p>
+                <w:p/>
+              </w:txbxContent>
+            </v:textbox>
+          </v:shape>
+        </w:pict>
+      </w:r>
+      <w:r>
+        <w:rPr>
+          <w:rtl/>
+        </w:rPr>
+        <w:br/>
+      </w:r>
+      <w:r>
+        <w:rPr>
+          <w:rtl/>
+        </w:rPr>
+        <w:br/>
+      </w:r>
+      <w:r>
+        <w:rPr>
+          <w:rtl/>
+        </w:rPr>
+        <w:br/>
+      </w:r>
+      <w:r>
+        <w:rPr>
+          <w:rtl/>
+        </w:rPr>
+        <w:br/>
+      </w:r>
+      <w:r>
+        <w:rPr>
+          <w:rtl/>
+        </w:rPr>
+        <w:br/>
+      </w:r>
+    </w:p>
+    <w:p>
+      <w:pPr>
+        <w:pStyle w:val="ListParagraph"/>
+        <w:ind w:left="1440"/>
+        <w:rPr>
+          <w:rtl/>
+        </w:rPr>
+      </w:pPr>
+    </w:p>
+    <w:p>
+      <w:pPr>
+        <w:ind w:left="720"/>
+        <w:rPr>
+          <w:rtl/>
+        </w:rPr>
+      </w:pPr>
+      <w:r>
+        <w:rPr>
+          <w:rFonts w:hint="cs"/>
+          <w:rtl/>
+        </w:rPr>
+        <w:t>כאשר</w:t>
+      </w:r>
+      <w:r>
+        <w:rPr>
+          <w:rFonts w:hint="cs"/>
+          <w:rtl/>
+        </w:rPr>
+        <w:t xml:space="preserve"> על</w:t>
+      </w:r>
+      <w:r>
+        <w:rPr>
+          <w:rFonts w:hint="cs"/>
+          <w:rtl/>
+        </w:rPr>
+        <w:t xml:space="preserve"> המשתנים </w:t>
+      </w:r>
+      <w:r>
+        <w:t>"pool_name"</w:t>
+      </w:r>
+      <w:r>
+        <w:rPr>
+          <w:rFonts w:hint="cs"/>
+          <w:rtl/>
+        </w:rPr>
+        <w:t xml:space="preserve"> ו-</w:t>
+      </w:r>
+      <w:r>
+        <w:t>"autocommit"</w:t>
+      </w:r>
+      <w:r>
+        <w:rPr>
+          <w:rFonts w:hint="cs"/>
+          <w:rtl/>
+        </w:rPr>
+        <w:t xml:space="preserve"> </w:t>
+      </w:r>
+      <w:r>
+        <w:rPr>
+          <w:rFonts w:hint="cs"/>
+          <w:rtl/>
+        </w:rPr>
+        <w:t>להיות בעלי בדיוק אותם ערכים והמשתנים האחרים הינם של ה-</w:t>
+      </w:r>
+      <w:r>
+        <w:t>database</w:t>
+      </w:r>
+      <w:r>
+        <w:rPr>
+          <w:rFonts w:hint="cs"/>
+          <w:rtl/>
+        </w:rPr>
+        <w:t xml:space="preserve"> והמשתמש אשר יצר אותו (במידה ויש משתמש כזה).</w:t>
+      </w:r>
+    </w:p>
+    <w:p>
+      <w:pPr>
+        <w:pStyle w:val="ListParagraph"/>
+        <w:numPr>
+          <w:ilvl w:val="1"/>
+          <w:numId w:val="35"/>
+        </w:numPr>
+      </w:pPr>
+      <w:r>
+        <w:rPr>
+          <w:rFonts w:hint="cs"/>
+          <w:rtl/>
+        </w:rPr>
+        <w:t xml:space="preserve">לבסוף יש להריץ את הקובץ </w:t>
+      </w:r>
+      <w:r>
+        <w:t>main.py</w:t>
+      </w:r>
+      <w:r>
+        <w:rPr>
+          <w:rFonts w:hint="cs"/>
+          <w:rtl/>
+        </w:rPr>
+        <w:t>.</w:t>
+      </w:r>
+    </w:p>
+    <w:p>
+      <w:pPr>
+        <w:pStyle w:val="ListParagraph"/>
+        <w:numPr>
+          <w:ilvl w:val="1"/>
+          <w:numId w:val="35"/>
+        </w:numPr>
+        <w:rPr>
+          <w:rFonts w:hint="cs"/>
+          <w:rtl/>
+        </w:rPr>
+      </w:pPr>
+      <w:r>
+        <w:rPr>
+          <w:rFonts w:hint="cs"/>
+          <w:rtl/>
+        </w:rPr>
+        <w:t>על מנת לצאת בבטחה מהשרת יש לכתוב ב-</w:t>
+      </w:r>
+      <w:r>
+        <w:t>console</w:t>
+      </w:r>
+      <w:r>
+        <w:rPr>
+          <w:rFonts w:hint="cs"/>
+          <w:rtl/>
+        </w:rPr>
+        <w:t xml:space="preserve"> את הפקודה </w:t>
+      </w:r>
+      <w:r>
+        <w:t>exit</w:t>
+      </w:r>
+      <w:r>
+        <w:rPr>
+          <w:rFonts w:hint="cs"/>
+          <w:rtl/>
+        </w:rPr>
+        <w:t xml:space="preserve"> אשר תסגור את השרת ותשמור את המשתמשים והמחברות שלהם.</w:t>
+      </w:r>
+    </w:p>
+    <w:p>
+      <w:pPr>
+        <w:rPr>
+          <w:rFonts w:hint="cs"/>
+          <w:rtl/>
+        </w:rPr>
+      </w:pPr>
     </w:p>
     <w:p>
       <w:pPr>
@@ -3230,54 +4050,20 @@
           <w:ilvl w:val="0"/>
           <w:numId w:val="35"/>
         </w:numPr>
-        <w:shd w:val="clear" w:color="auto" w:fill="FFFFFF"/>
-        <w:spacing w:after="120" w:line="240" w:lineRule="auto"/>
-        <w:jc w:val="both"/>
-        <w:rPr>
-          <w:rFonts w:asciiTheme="minorBidi" w:hAnsiTheme="minorBidi"/>
-        </w:rPr>
-      </w:pPr>
-      <w:r>
-        <w:rPr>
-          <w:rFonts w:asciiTheme="minorBidi" w:hAnsiTheme="minorBidi" w:hint="cs"/>
-          <w:rtl/>
-        </w:rPr>
-        <w:t xml:space="preserve">לאחר שנכנס, יכול ליצור </w:t>
-      </w:r>
-      <w:r>
-        <w:rPr>
-          <w:rFonts w:asciiTheme="minorBidi" w:hAnsiTheme="minorBidi" w:hint="cs"/>
-          <w:rtl/>
-        </w:rPr>
-        <w:t>מחברת חדשה</w:t>
-      </w:r>
-      <w:r>
-        <w:rPr>
-          <w:rFonts w:asciiTheme="minorBidi" w:hAnsiTheme="minorBidi" w:hint="cs"/>
-          <w:rtl/>
-        </w:rPr>
-        <w:t xml:space="preserve">, </w:t>
-      </w:r>
-      <w:r>
-        <w:rPr>
-          <w:rFonts w:asciiTheme="minorBidi" w:hAnsiTheme="minorBidi" w:hint="cs"/>
-          <w:rtl/>
-        </w:rPr>
-        <w:t>לכתוב בה ולשמור אותה</w:t>
-      </w:r>
-      <w:r>
-        <w:rPr>
-          <w:rFonts w:asciiTheme="minorBidi" w:hAnsiTheme="minorBidi" w:hint="cs"/>
-          <w:rtl/>
-        </w:rPr>
-        <w:t>.</w:t>
+      </w:pPr>
+      <w:r>
+        <w:rPr>
+          <w:rFonts w:hint="cs"/>
+          <w:rtl/>
+        </w:rPr>
+        <w:t>משתמש:</w:t>
       </w:r>
     </w:p>
     <w:p>
       <w:pPr>
         <w:pStyle w:val="ListParagraph"/>
         <w:numPr>
-          <w:ilvl w:val="0"/>
+          <w:ilvl w:val="1"/>
           <w:numId w:val="35"/>
         </w:numPr>
         <w:shd w:val="clear" w:color="auto" w:fill="FFFFFF"/>
@@ -3292,27 +4078,127 @@
           <w:rFonts w:asciiTheme="minorBidi" w:hAnsiTheme="minorBidi" w:hint="cs"/>
           <w:rtl/>
         </w:rPr>
-        <w:t>לאחר ששמר, יכול ללחוץ על כפתור ה-</w:t>
-      </w:r>
-      <w:r>
-        <w:rPr>
-          <w:rFonts w:asciiTheme="minorBidi" w:hAnsiTheme="minorBidi"/>
-        </w:rPr>
-        <w:t>share</w:t>
+        <w:t xml:space="preserve">כל שיש על המשתמש לעשות הוא להתחבר </w:t>
       </w:r>
       <w:r>
         <w:rPr>
           <w:rFonts w:asciiTheme="minorBidi" w:hAnsiTheme="minorBidi" w:hint="cs"/>
           <w:rtl/>
         </w:rPr>
-        <w:t xml:space="preserve"> על מנת לפתוח את חלון השיתוף אשר יאפשר למשתמש ליצור קוד שיתוף.</w:t>
+        <w:t xml:space="preserve">דרך המרשתת בדפדפן </w:t>
+      </w:r>
+      <w:r>
+        <w:rPr>
+          <w:rFonts w:asciiTheme="minorBidi" w:hAnsiTheme="minorBidi" w:hint="cs"/>
+          <w:rtl/>
+        </w:rPr>
+        <w:t>לכתובת השרת ולהיכנס ליוזר שלו</w:t>
+      </w:r>
+      <w:r>
+        <w:rPr>
+          <w:rFonts w:asciiTheme="minorBidi" w:hAnsiTheme="minorBidi" w:hint="cs"/>
+          <w:rtl/>
+        </w:rPr>
+        <w:t xml:space="preserve"> (במידה ואין, יכול ליצור)</w:t>
+      </w:r>
+      <w:r>
+        <w:rPr>
+          <w:rFonts w:asciiTheme="minorBidi" w:hAnsiTheme="minorBidi" w:hint="cs"/>
+          <w:rtl/>
+        </w:rPr>
+        <w:t>.</w:t>
       </w:r>
     </w:p>
     <w:p>
       <w:pPr>
         <w:pStyle w:val="ListParagraph"/>
         <w:numPr>
-          <w:ilvl w:val="0"/>
+          <w:ilvl w:val="1"/>
+          <w:numId w:val="35"/>
+        </w:numPr>
+        <w:shd w:val="clear" w:color="auto" w:fill="FFFFFF"/>
+        <w:spacing w:after="120" w:line="240" w:lineRule="auto"/>
+        <w:jc w:val="both"/>
+        <w:rPr>
+          <w:rFonts w:asciiTheme="minorBidi" w:hAnsiTheme="minorBidi"/>
+        </w:rPr>
+      </w:pPr>
+      <w:r>
+        <w:rPr>
+          <w:rFonts w:asciiTheme="minorBidi" w:hAnsiTheme="minorBidi" w:hint="cs"/>
+          <w:rtl/>
+        </w:rPr>
+        <w:t xml:space="preserve">לאחר שנכנס, יכול ליצור </w:t>
+      </w:r>
+      <w:r>
+        <w:rPr>
+          <w:rFonts w:asciiTheme="minorBidi" w:hAnsiTheme="minorBidi" w:hint="cs"/>
+          <w:rtl/>
+        </w:rPr>
+        <w:t>מחברת חדשה</w:t>
+      </w:r>
+      <w:r>
+        <w:rPr>
+          <w:rFonts w:asciiTheme="minorBidi" w:hAnsiTheme="minorBidi" w:hint="cs"/>
+          <w:rtl/>
+        </w:rPr>
+        <w:t xml:space="preserve">, </w:t>
+      </w:r>
+      <w:r>
+        <w:rPr>
+          <w:rFonts w:asciiTheme="minorBidi" w:hAnsiTheme="minorBidi" w:hint="cs"/>
+          <w:rtl/>
+        </w:rPr>
+        <w:t>לכתוב בה ולשמור אותה</w:t>
+      </w:r>
+      <w:r>
+        <w:rPr>
+          <w:rFonts w:asciiTheme="minorBidi" w:hAnsiTheme="minorBidi" w:hint="cs"/>
+          <w:rtl/>
+        </w:rPr>
+        <w:t>.</w:t>
+      </w:r>
+    </w:p>
+    <w:p>
+      <w:pPr>
+        <w:pStyle w:val="ListParagraph"/>
+        <w:numPr>
+          <w:ilvl w:val="1"/>
+          <w:numId w:val="35"/>
+        </w:numPr>
+        <w:shd w:val="clear" w:color="auto" w:fill="FFFFFF"/>
+        <w:spacing w:after="120" w:line="240" w:lineRule="auto"/>
+        <w:jc w:val="both"/>
+        <w:rPr>
+          <w:rFonts w:asciiTheme="minorBidi" w:hAnsiTheme="minorBidi"/>
+        </w:rPr>
+      </w:pPr>
+      <w:r>
+        <w:rPr>
+          <w:rFonts w:asciiTheme="minorBidi" w:hAnsiTheme="minorBidi" w:hint="cs"/>
+          <w:rtl/>
+        </w:rPr>
+        <w:t>לאחר ששמר, יכול ללחוץ על כפתור ה-</w:t>
+      </w:r>
+      <w:r>
+        <w:rPr>
+          <w:rFonts w:asciiTheme="minorBidi" w:hAnsiTheme="minorBidi"/>
+        </w:rPr>
+        <w:t>share</w:t>
+      </w:r>
+      <w:r>
+        <w:rPr>
+          <w:rFonts w:asciiTheme="minorBidi" w:hAnsiTheme="minorBidi" w:hint="cs"/>
+          <w:rtl/>
+        </w:rPr>
+        <w:t xml:space="preserve"> על מנת לפתוח את חלון השיתוף אשר יאפשר למשתמש ליצור קוד שיתוף.</w:t>
+      </w:r>
+    </w:p>
+    <w:p>
+      <w:pPr>
+        <w:pStyle w:val="ListParagraph"/>
+        <w:numPr>
+          <w:ilvl w:val="1"/>
           <w:numId w:val="35"/>
         </w:numPr>
         <w:shd w:val="clear" w:color="auto" w:fill="FFFFFF"/>
@@ -3518,7 +4404,7 @@
                     </pic:cNvPicPr>
                   </pic:nvPicPr>
                   <pic:blipFill>
-                    <a:blip r:embed="rId14">
+                    <a:blip r:embed="rId15">
                       <a:extLst>
                         <a:ext uri="{28A0092B-C50C-407E-A947-70E740481C1C}">
                           <a14:useLocalDpi xmlns:a14="http://schemas.microsoft.com/office/drawing/2010/main" val="0"/>
@@ -3575,7 +4461,68 @@
           <w:rFonts w:hint="cs"/>
           <w:rtl/>
         </w:rPr>
-        <w:t>כאשר מבנה שרת ה-</w:t>
+        <w:t>כאשר כל פנייה אל יוצר ה-</w:t>
+      </w:r>
+      <w:r>
+        <w:t>Threads</w:t>
+      </w:r>
+      <w:r>
+        <w:rPr>
+          <w:rFonts w:hint="cs"/>
+          <w:rtl/>
+        </w:rPr>
+        <w:t xml:space="preserve"> הינה כחלק משליחת </w:t>
+      </w:r>
+      <w:r>
+        <w:t>Packet</w:t>
+      </w:r>
+      <w:r>
+        <w:rPr>
+          <w:rFonts w:hint="cs"/>
+          <w:rtl/>
+        </w:rPr>
+        <w:t xml:space="preserve"> בפרוטוקול </w:t>
+      </w:r>
+      <w:r>
+        <w:t>HTTPS</w:t>
+      </w:r>
+      <w:r>
+        <w:rPr>
+          <w:rFonts w:hint="cs"/>
+          <w:rtl/>
+        </w:rPr>
+        <w:t xml:space="preserve"> בעזרת </w:t>
+      </w:r>
+      <w:r>
+        <w:t>TLS</w:t>
+      </w:r>
+      <w:r>
+        <w:rPr>
+          <w:rFonts w:hint="cs"/>
+          <w:rtl/>
+        </w:rPr>
+        <w:t>.</w:t>
+      </w:r>
+    </w:p>
+    <w:p>
+      <w:pPr>
+        <w:rPr>
+          <w:rtl/>
+        </w:rPr>
+      </w:pPr>
+      <w:r>
+        <w:rPr>
+          <w:rFonts w:hint="cs"/>
+          <w:rtl/>
+        </w:rPr>
+        <w:t xml:space="preserve">בנוסף </w:t>
+      </w:r>
+      <w:r>
+        <w:rPr>
+          <w:rFonts w:hint="cs"/>
+          <w:rtl/>
+        </w:rPr>
+        <w:t>מבנה שרת ה-</w:t>
       </w:r>
       <w:r>
         <w:t>mySQL</w:t>
@@ -3617,7 +4564,7 @@
                     </pic:cNvPicPr>
                   </pic:nvPicPr>
                   <pic:blipFill>
-                    <a:blip r:embed="rId15">
+                    <a:blip r:embed="rId16">
                       <a:extLst>
                         <a:ext uri="{28A0092B-C50C-407E-A947-70E740481C1C}">
                           <a14:useLocalDpi xmlns:a14="http://schemas.microsoft.com/office/drawing/2010/main" val="0"/>
@@ -3653,64 +4600,7 @@
       <w:pPr>
         <w:pStyle w:val="ListParagraph"/>
         <w:rPr>
-          <w:rtl/>
-        </w:rPr>
-      </w:pPr>
-      <w:r>
-        <w:rPr>
-          <w:rFonts w:hint="cs"/>
-          <w:rtl/>
-        </w:rPr>
-        <w:t>כאשר כל פנייה אל יוצר ה-</w:t>
-      </w:r>
-      <w:r>
-        <w:t>Thread</w:t>
-      </w:r>
-      <w:r>
-        <w:t>s</w:t>
-      </w:r>
-      <w:r>
-        <w:rPr>
-          <w:rFonts w:hint="cs"/>
-          <w:rtl/>
-        </w:rPr>
-        <w:t xml:space="preserve"> הינה כחלק משליחת </w:t>
-      </w:r>
-      <w:r>
-        <w:t>Packet</w:t>
-      </w:r>
-      <w:r>
-        <w:rPr>
-          <w:rFonts w:hint="cs"/>
-          <w:rtl/>
-        </w:rPr>
-        <w:t xml:space="preserve"> בפרוטוקול </w:t>
-      </w:r>
-      <w:r>
-        <w:t>HTTPS</w:t>
-      </w:r>
-      <w:r>
-        <w:rPr>
-          <w:rFonts w:hint="cs"/>
-          <w:rtl/>
-        </w:rPr>
-        <w:t xml:space="preserve"> בעזרת </w:t>
-      </w:r>
-      <w:r>
-        <w:t>TLS</w:t>
-      </w:r>
-      <w:r>
-        <w:rPr>
-          <w:rFonts w:hint="cs"/>
-          <w:rtl/>
-        </w:rPr>
-        <w:t>.</w:t>
-      </w:r>
-    </w:p>
-    <w:p>
-      <w:pPr>
-        <w:pStyle w:val="ListParagraph"/>
-        <w:rPr>
+          <w:rFonts w:hint="cs"/>
           <w:rtl/>
         </w:rPr>
       </w:pPr>
@@ -3801,7 +4691,7 @@
                     </pic:cNvPicPr>
                   </pic:nvPicPr>
                   <pic:blipFill>
-                    <a:blip r:embed="rId16" cstate="print">
+                    <a:blip r:embed="rId17" cstate="print">
                       <a:extLst>
                         <a:ext uri="{28A0092B-C50C-407E-A947-70E740481C1C}">
                           <a14:useLocalDpi xmlns:a14="http://schemas.microsoft.com/office/drawing/2010/main" val="0"/>
@@ -3944,7 +4834,6 @@
           <w:rFonts w:asciiTheme="minorBidi" w:hAnsiTheme="minorBidi" w:hint="cs"/>
           <w:rtl/>
         </w:rPr>
-        <w:lastRenderedPageBreak/>
         <w:t>כפתור המאפשר לשתף את המחברת בעזרת לינק</w:t>
       </w:r>
     </w:p>
@@ -3983,6 +4872,7 @@
           <w:rFonts w:asciiTheme="minorBidi" w:hAnsiTheme="minorBidi" w:hint="cs"/>
           <w:rtl/>
         </w:rPr>
+        <w:lastRenderedPageBreak/>
         <w:t>כפתור הפותח את גלגל הצבע ומאפשר לשנות את צבע העט</w:t>
       </w:r>
     </w:p>
@@ -4103,27 +4993,13 @@
         </w:rPr>
         <w:t xml:space="preserve"> ניתן להיכנס בעזרת הלינק: </w:t>
       </w:r>
-      <w:hyperlink r:id="rId17" w:history="1">
+      <w:hyperlink r:id="rId18" w:history="1">
         <w:r>
           <w:rPr>
             <w:rStyle w:val="Hyperlink"/>
             <w:rFonts w:asciiTheme="minorBidi" w:hAnsiTheme="minorBidi"/>
           </w:rPr>
-          <w:t>https://b</w:t>
-        </w:r>
-        <w:r>
-          <w:rPr>
-            <w:rStyle w:val="Hyperlink"/>
-            <w:rFonts w:asciiTheme="minorBidi" w:hAnsiTheme="minorBidi"/>
-          </w:rPr>
-          <w:t>e</w:t>
-        </w:r>
-        <w:r>
-          <w:rPr>
-            <w:rStyle w:val="Hyperlink"/>
-            <w:rFonts w:asciiTheme="minorBidi" w:hAnsiTheme="minorBidi"/>
-          </w:rPr>
-          <w:t>nshcha.github.io/Cyber-Project-2022</w:t>
+          <w:t>https://benshcha.github.io/Cyber-Project-2022</w:t>
         </w:r>
         <w:r>
           <w:rPr>
@@ -4190,7 +5066,7 @@
                     </pic:cNvPicPr>
                   </pic:nvPicPr>
                   <pic:blipFill>
-                    <a:blip r:embed="rId18">
+                    <a:blip r:embed="rId19">
                       <a:extLst>
                         <a:ext uri="{28A0092B-C50C-407E-A947-70E740481C1C}">
                           <a14:useLocalDpi xmlns:a14="http://schemas.microsoft.com/office/drawing/2010/main" val="0"/>
@@ -4222,6 +5098,22 @@
         </w:drawing>
       </w:r>
     </w:p>
+    <w:p>
+      <w:pPr>
+        <w:bidi w:val="0"/>
+        <w:spacing w:after="160" w:line="259" w:lineRule="auto"/>
+        <w:ind w:left="0"/>
+        <w:rPr>
+          <w:rtl/>
+        </w:rPr>
+      </w:pPr>
+      <w:r>
+        <w:rPr>
+          <w:rtl/>
+        </w:rPr>
+        <w:br w:type="page"/>
+      </w:r>
+    </w:p>
     <w:p/>
     <w:p>
       <w:pPr>
@@ -4277,15 +5169,7 @@
           <w:rFonts w:hint="cs"/>
           <w:rtl/>
         </w:rPr>
-        <w:t xml:space="preserve"> והדפדפן. מצאתי את השפה לא </w:t>
-      </w:r>
-      <w:r>
-        <w:rPr>
-          <w:rFonts w:hint="cs"/>
-          <w:rtl/>
-        </w:rPr>
-        <w:lastRenderedPageBreak/>
-        <w:t xml:space="preserve">אינטואיטיבית ואת הצורך באלפי ספריות שונות על מנת ליצור שרת נורמלי מיותר. </w:t>
+        <w:t xml:space="preserve"> והדפדפן. מצאתי את השפה לא אינטואיטיבית ואת הצורך באלפי ספריות שונות על מנת ליצור שרת נורמלי מיותר. </w:t>
       </w:r>
       <w:r>
         <w:rPr>
@@ -4445,8 +5329,8 @@
       </w:r>
     </w:p>
     <w:sectPr>
-      <w:headerReference w:type="default" r:id="rId19"/>
-      <w:footerReference w:type="default" r:id="rId20"/>
+      <w:headerReference w:type="default" r:id="rId20"/>
+      <w:footerReference w:type="default" r:id="rId21"/>
       <w:pgSz w:w="11906" w:h="16838"/>
       <w:pgMar w:top="1440" w:right="1080" w:bottom="1440" w:left="1080" w:header="708" w:footer="708" w:gutter="0"/>
       <w:cols w:space="708"/>
@@ -4512,15 +5396,28 @@
         </w:rPr>
       </w:sdtEndPr>
       <w:sdtContent>
-        <w:fldSimple w:instr=" NUMPAGES   \* MERGEFORMAT ">
-          <w:r>
-            <w:rPr>
-              <w:noProof/>
-              <w:rtl/>
-            </w:rPr>
-            <w:t>6</w:t>
-          </w:r>
-        </w:fldSimple>
+        <w:r>
+          <w:fldChar w:fldCharType="begin"/>
+        </w:r>
+        <w:r>
+          <w:instrText xml:space="preserve"> NUMPAGES   \* MERGEFORMAT </w:instrText>
+        </w:r>
+        <w:r>
+          <w:fldChar w:fldCharType="separate"/>
+        </w:r>
+        <w:r>
+          <w:rPr>
+            <w:noProof/>
+            <w:rtl/>
+          </w:rPr>
+          <w:t>6</w:t>
+        </w:r>
+        <w:r>
+          <w:rPr>
+            <w:noProof/>
+          </w:rPr>
+          <w:fldChar w:fldCharType="end"/>
+        </w:r>
         <w:r>
           <w:rPr>
             <w:rFonts w:hint="cs"/>
@@ -4580,6 +5477,39 @@
       </w:pPr>
       <w:r>
         <w:continuationSeparator/>
+      </w:r>
+    </w:p>
+  </w:footnote>
+  <w:footnote w:id="1">
+    <w:p>
+      <w:pPr>
+        <w:pStyle w:val="FootnoteText"/>
+        <w:rPr>
+          <w:rFonts w:hint="cs"/>
+          <w:rtl/>
+        </w:rPr>
+      </w:pPr>
+      <w:r>
+        <w:rPr>
+          <w:rStyle w:val="FootnoteReference"/>
+        </w:rPr>
+        <w:footnoteRef/>
+      </w:r>
+      <w:r>
+        <w:rPr>
+          <w:rtl/>
+        </w:rPr>
+        <w:t xml:space="preserve"> </w:t>
+      </w:r>
+      <w:r>
+        <w:rPr>
+          <w:rFonts w:hint="cs"/>
+          <w:rtl/>
+        </w:rPr>
+        <w:t xml:space="preserve">ניתן להתקין ספרייה זו בעזרת השורה </w:t>
+      </w:r>
+      <w:r>
+        <w:t>pip install mysql-connector-python</w:t>
       </w:r>
     </w:p>
   </w:footnote>
@@ -9337,6 +10267,131 @@
       <w:u w:val="single"/>
     </w:rPr>
   </w:style>
+  <w:style w:type="paragraph" w:styleId="FootnoteText">
+    <w:name w:val="footnote text"/>
+    <w:basedOn w:val="Normal"/>
+    <w:link w:val="FootnoteTextChar"/>
+    <w:uiPriority w:val="99"/>
+    <w:semiHidden/>
+    <w:unhideWhenUsed/>
+    <w:rsid w:val="003778DB"/>
+    <w:pPr>
+      <w:spacing w:line="240" w:lineRule="auto"/>
+    </w:pPr>
+    <w:rPr>
+      <w:sz w:val="20"/>
+      <w:szCs w:val="20"/>
+    </w:rPr>
+  </w:style>
+  <w:style w:type="character" w:customStyle="1" w:styleId="FootnoteTextChar">
+    <w:name w:val="Footnote Text Char"/>
+    <w:basedOn w:val="DefaultParagraphFont"/>
+    <w:link w:val="FootnoteText"/>
+    <w:uiPriority w:val="99"/>
+    <w:semiHidden/>
+    <w:rsid w:val="003778DB"/>
+    <w:rPr>
+      <w:rFonts w:ascii="Arial" w:hAnsi="Arial" w:cs="Arial"/>
+      <w:sz w:val="20"/>
+      <w:szCs w:val="20"/>
+    </w:rPr>
+  </w:style>
+  <w:style w:type="character" w:styleId="FootnoteReference">
+    <w:name w:val="footnote reference"/>
+    <w:basedOn w:val="DefaultParagraphFont"/>
+    <w:uiPriority w:val="99"/>
+    <w:semiHidden/>
+    <w:unhideWhenUsed/>
+    <w:rsid w:val="003778DB"/>
+    <w:rPr>
+      <w:vertAlign w:val="superscript"/>
+    </w:rPr>
+  </w:style>
+  <w:style w:type="paragraph" w:styleId="HTMLPreformatted">
+    <w:name w:val="HTML Preformatted"/>
+    <w:basedOn w:val="Normal"/>
+    <w:link w:val="HTMLPreformattedChar"/>
+    <w:uiPriority w:val="99"/>
+    <w:semiHidden/>
+    <w:unhideWhenUsed/>
+    <w:rsid w:val="004C6E20"/>
+    <w:pPr>
+      <w:tabs>
+        <w:tab w:val="left" w:pos="916"/>
+        <w:tab w:val="left" w:pos="1832"/>
+        <w:tab w:val="left" w:pos="2748"/>
+        <w:tab w:val="left" w:pos="3664"/>
+        <w:tab w:val="left" w:pos="4580"/>
+        <w:tab w:val="left" w:pos="5496"/>
+        <w:tab w:val="left" w:pos="6412"/>
+        <w:tab w:val="left" w:pos="7328"/>
+        <w:tab w:val="left" w:pos="8244"/>
+        <w:tab w:val="left" w:pos="9160"/>
+        <w:tab w:val="left" w:pos="10076"/>
+        <w:tab w:val="left" w:pos="10992"/>
+        <w:tab w:val="left" w:pos="11908"/>
+        <w:tab w:val="left" w:pos="12824"/>
+        <w:tab w:val="left" w:pos="13740"/>
+        <w:tab w:val="left" w:pos="14656"/>
+      </w:tabs>
+      <w:bidi w:val="0"/>
+      <w:spacing w:line="240" w:lineRule="auto"/>
+      <w:ind w:left="0"/>
+    </w:pPr>
+    <w:rPr>
+      <w:rFonts w:ascii="Courier New" w:eastAsia="Times New Roman" w:hAnsi="Courier New" w:cs="Courier New"/>
+      <w:sz w:val="20"/>
+      <w:szCs w:val="20"/>
+    </w:rPr>
+  </w:style>
+  <w:style w:type="character" w:customStyle="1" w:styleId="HTMLPreformattedChar">
+    <w:name w:val="HTML Preformatted Char"/>
+    <w:basedOn w:val="DefaultParagraphFont"/>
+    <w:link w:val="HTMLPreformatted"/>
+    <w:uiPriority w:val="99"/>
+    <w:semiHidden/>
+    <w:rsid w:val="004C6E20"/>
+    <w:rPr>
+      <w:rFonts w:ascii="Courier New" w:eastAsia="Times New Roman" w:hAnsi="Courier New" w:cs="Courier New"/>
+      <w:sz w:val="20"/>
+      <w:szCs w:val="20"/>
+    </w:rPr>
+  </w:style>
+  <w:style w:type="character" w:customStyle="1" w:styleId="pl-ent">
+    <w:name w:val="pl-ent"/>
+    <w:basedOn w:val="DefaultParagraphFont"/>
+    <w:rsid w:val="004C6E20"/>
+  </w:style>
+  <w:style w:type="character" w:customStyle="1" w:styleId="pl-s">
+    <w:name w:val="pl-s"/>
+    <w:basedOn w:val="DefaultParagraphFont"/>
+    <w:rsid w:val="004C6E20"/>
+  </w:style>
+  <w:style w:type="character" w:customStyle="1" w:styleId="pl-pds">
+    <w:name w:val="pl-pds"/>
+    <w:basedOn w:val="DefaultParagraphFont"/>
+    <w:rsid w:val="004C6E20"/>
+  </w:style>
+  <w:style w:type="character" w:customStyle="1" w:styleId="p">
+    <w:name w:val="p"/>
+    <w:basedOn w:val="DefaultParagraphFont"/>
+    <w:rsid w:val="004C6E20"/>
+  </w:style>
+  <w:style w:type="character" w:customStyle="1" w:styleId="w">
+    <w:name w:val="w"/>
+    <w:basedOn w:val="DefaultParagraphFont"/>
+    <w:rsid w:val="004C6E20"/>
+  </w:style>
+  <w:style w:type="character" w:customStyle="1" w:styleId="nl">
+    <w:name w:val="nl"/>
+    <w:basedOn w:val="DefaultParagraphFont"/>
+    <w:rsid w:val="004C6E20"/>
+  </w:style>
+  <w:style w:type="character" w:customStyle="1" w:styleId="s2">
+    <w:name w:val="s2"/>
+    <w:basedOn w:val="DefaultParagraphFont"/>
+    <w:rsid w:val="004C6E20"/>
+  </w:style>
 </w:styles>
 </file>
 
@@ -9636,15 +10691,18 @@
 </file>
 
 <file path=customXml/item1.xml><?xml version="1.0" encoding="utf-8"?>
-<?mso-contentType ?>
-<FormTemplates xmlns="http://schemas.microsoft.com/sharepoint/v3/contenttype/forms">
-  <Display>DocumentLibraryForm</Display>
-  <Edit>DocumentLibraryForm</Edit>
-  <New>DocumentLibraryForm</New>
-</FormTemplates>
+<p:properties xmlns:p="http://schemas.microsoft.com/office/2006/metadata/properties" xmlns:xsi="http://www.w3.org/2001/XMLSchema-instance" xmlns:pc="http://schemas.microsoft.com/office/infopath/2007/PartnerControls">
+  <documentManagement>
+    <ReferenceId xmlns="1f5d0092-5cad-4928-a4a6-2ed06d05f789" xsi:nil="true"/>
+  </documentManagement>
+</p:properties>
 </file>
 
 <file path=customXml/item2.xml><?xml version="1.0" encoding="utf-8"?>
+<b:Sources xmlns:b="http://schemas.openxmlformats.org/officeDocument/2006/bibliography" xmlns="http://schemas.openxmlformats.org/officeDocument/2006/bibliography" SelectedStyle="\APASixthEditionOfficeOnline.xsl" StyleName="APA" Version="6"/>
+</file>
+
+<file path=customXml/item3.xml><?xml version="1.0" encoding="utf-8"?>
 <ct:contentTypeSchema xmlns:ct="http://schemas.microsoft.com/office/2006/metadata/contentType" xmlns:ma="http://schemas.microsoft.com/office/2006/metadata/properties/metaAttributes" ct:_="" ma:_="" ma:contentTypeName="מסמך" ma:contentTypeID="0x0101004D4AC176B45D964BA5D1666523A9902C" ma:contentTypeVersion="1" ma:contentTypeDescription="צור מסמך חדש." ma:contentTypeScope="" ma:versionID="3eaccf11acad610c3c9d2dd6100d7052">
   <xsd:schema xmlns:xsd="http://www.w3.org/2001/XMLSchema" xmlns:xs="http://www.w3.org/2001/XMLSchema" xmlns:p="http://schemas.microsoft.com/office/2006/metadata/properties" xmlns:ns2="1f5d0092-5cad-4928-a4a6-2ed06d05f789" targetNamespace="http://schemas.microsoft.com/office/2006/metadata/properties" ma:root="true" ma:fieldsID="827eaa0451c24fae72fda8c6a23ccfe2" ns2:_="">
     <xsd:import namespace="1f5d0092-5cad-4928-a4a6-2ed06d05f789"/>
@@ -9770,27 +10828,34 @@
 </ct:contentTypeSchema>
 </file>
 
-<file path=customXml/item3.xml><?xml version="1.0" encoding="utf-8"?>
-<b:Sources xmlns:b="http://schemas.openxmlformats.org/officeDocument/2006/bibliography" xmlns="http://schemas.openxmlformats.org/officeDocument/2006/bibliography" SelectedStyle="\APASixthEditionOfficeOnline.xsl" StyleName="APA" Version="6"/>
-</file>
-
 <file path=customXml/item4.xml><?xml version="1.0" encoding="utf-8"?>
-<p:properties xmlns:p="http://schemas.microsoft.com/office/2006/metadata/properties" xmlns:xsi="http://www.w3.org/2001/XMLSchema-instance" xmlns:pc="http://schemas.microsoft.com/office/infopath/2007/PartnerControls">
-  <documentManagement>
-    <ReferenceId xmlns="1f5d0092-5cad-4928-a4a6-2ed06d05f789" xsi:nil="true"/>
-  </documentManagement>
-</p:properties>
+<?mso-contentType ?>
+<FormTemplates xmlns="http://schemas.microsoft.com/sharepoint/v3/contenttype/forms">
+  <Display>DocumentLibraryForm</Display>
+  <Edit>DocumentLibraryForm</Edit>
+  <New>DocumentLibraryForm</New>
+</FormTemplates>
 </file>
 
 <file path=customXml/itemProps1.xml><?xml version="1.0" encoding="utf-8"?>
-<ds:datastoreItem xmlns:ds="http://schemas.openxmlformats.org/officeDocument/2006/customXml" ds:itemID="{15055674-97DB-4511-9701-9F0A7EBD6858}">
+<ds:datastoreItem xmlns:ds="http://schemas.openxmlformats.org/officeDocument/2006/customXml" ds:itemID="{E19B23CA-AA19-4905-8A29-FA9912B5E962}">
   <ds:schemaRefs>
-    <ds:schemaRef ds:uri="http://schemas.microsoft.com/sharepoint/v3/contenttype/forms"/>
+    <ds:schemaRef ds:uri="http://schemas.microsoft.com/office/2006/metadata/properties"/>
+    <ds:schemaRef ds:uri="http://schemas.microsoft.com/office/infopath/2007/PartnerControls"/>
+    <ds:schemaRef ds:uri="1f5d0092-5cad-4928-a4a6-2ed06d05f789"/>
   </ds:schemaRefs>
 </ds:datastoreItem>
 </file>
 
 <file path=customXml/itemProps2.xml><?xml version="1.0" encoding="utf-8"?>
+<ds:datastoreItem xmlns:ds="http://schemas.openxmlformats.org/officeDocument/2006/customXml" ds:itemID="{5907319B-51F6-4355-97CE-D773169CEE73}">
+  <ds:schemaRefs>
+    <ds:schemaRef ds:uri="http://schemas.openxmlformats.org/officeDocument/2006/bibliography"/>
+  </ds:schemaRefs>
+</ds:datastoreItem>
+</file>
+
+<file path=customXml/itemProps3.xml><?xml version="1.0" encoding="utf-8"?>
 <ds:datastoreItem xmlns:ds="http://schemas.openxmlformats.org/officeDocument/2006/customXml" ds:itemID="{A4D49A5C-4B26-40B7-A3FB-12BCE0DCD305}">
   <ds:schemaRefs>
     <ds:schemaRef ds:uri="http://schemas.microsoft.com/office/2006/metadata/contentType"/>
@@ -9808,20 +10873,10 @@
 </ds:datastoreItem>
 </file>
 
-<file path=customXml/itemProps3.xml><?xml version="1.0" encoding="utf-8"?>
-<ds:datastoreItem xmlns:ds="http://schemas.openxmlformats.org/officeDocument/2006/customXml" ds:itemID="{5907319B-51F6-4355-97CE-D773169CEE73}">
+<file path=customXml/itemProps4.xml><?xml version="1.0" encoding="utf-8"?>
+<ds:datastoreItem xmlns:ds="http://schemas.openxmlformats.org/officeDocument/2006/customXml" ds:itemID="{15055674-97DB-4511-9701-9F0A7EBD6858}">
   <ds:schemaRefs>
-    <ds:schemaRef ds:uri="http://schemas.openxmlformats.org/officeDocument/2006/bibliography"/>
-  </ds:schemaRefs>
-</ds:datastoreItem>
-</file>
-
-<file path=customXml/itemProps4.xml><?xml version="1.0" encoding="utf-8"?>
-<ds:datastoreItem xmlns:ds="http://schemas.openxmlformats.org/officeDocument/2006/customXml" ds:itemID="{E19B23CA-AA19-4905-8A29-FA9912B5E962}">
-  <ds:schemaRefs>
-    <ds:schemaRef ds:uri="http://schemas.microsoft.com/office/2006/metadata/properties"/>
-    <ds:schemaRef ds:uri="http://schemas.microsoft.com/office/infopath/2007/PartnerControls"/>
-    <ds:schemaRef ds:uri="1f5d0092-5cad-4928-a4a6-2ed06d05f789"/>
+    <ds:schemaRef ds:uri="http://schemas.microsoft.com/sharepoint/v3/contenttype/forms"/>
   </ds:schemaRefs>
 </ds:datastoreItem>
 </file>
</xml_diff>